<commit_message>
Updated programmer's guide with new MemoryBank function.
</commit_message>
<xml_diff>
--- a/Loader/docs/Programmers Guide.docx
+++ b/Loader/docs/Programmers Guide.docx
@@ -486,7 +486,8 @@
           <w:tab w:leader="none" w:pos="2149" w:val="left"/>
           <w:tab w:leader="none" w:pos="3589" w:val="left"/>
           <w:tab w:leader="none" w:pos="5029" w:val="left"/>
-          <w:tab w:leader="none" w:pos="5760" w:val="left"/>
+          <w:tab w:leader="none" w:pos="6469" w:val="left"/>
+          <w:tab w:leader="none" w:pos="7200" w:val="left"/>
         </w:tabs>
         <w:ind w:hanging="360" w:left="1440" w:right="0"/>
         <w:spacing w:after="200" w:before="0" w:line="276" w:lineRule="atLeast"/>
@@ -515,7 +516,8 @@
           <w:tab w:leader="none" w:pos="2869" w:val="left"/>
           <w:tab w:leader="none" w:pos="5029" w:val="left"/>
           <w:tab w:leader="none" w:pos="7189" w:val="left"/>
-          <w:tab w:leader="none" w:pos="8640" w:val="left"/>
+          <w:tab w:leader="none" w:pos="9349" w:val="left"/>
+          <w:tab w:leader="none" w:pos="10800" w:val="left"/>
         </w:tabs>
         <w:ind w:hanging="360" w:left="2160" w:right="0"/>
         <w:spacing w:after="200" w:before="0" w:line="276" w:lineRule="atLeast"/>
@@ -568,7 +570,8 @@
           <w:tab w:leader="none" w:pos="2149" w:val="left"/>
           <w:tab w:leader="none" w:pos="3589" w:val="left"/>
           <w:tab w:leader="none" w:pos="5029" w:val="left"/>
-          <w:tab w:leader="none" w:pos="5760" w:val="left"/>
+          <w:tab w:leader="none" w:pos="6469" w:val="left"/>
+          <w:tab w:leader="none" w:pos="7200" w:val="left"/>
         </w:tabs>
         <w:ind w:hanging="360" w:left="1440" w:right="0"/>
         <w:spacing w:after="200" w:before="0" w:line="276" w:lineRule="atLeast"/>
@@ -597,7 +600,8 @@
           <w:tab w:leader="none" w:pos="2869" w:val="left"/>
           <w:tab w:leader="none" w:pos="5029" w:val="left"/>
           <w:tab w:leader="none" w:pos="7189" w:val="left"/>
-          <w:tab w:leader="none" w:pos="8640" w:val="left"/>
+          <w:tab w:leader="none" w:pos="9349" w:val="left"/>
+          <w:tab w:leader="none" w:pos="10800" w:val="left"/>
         </w:tabs>
         <w:ind w:hanging="360" w:left="2160" w:right="0"/>
         <w:spacing w:after="200" w:before="0" w:line="276" w:lineRule="atLeast"/>
@@ -674,7 +678,8 @@
           <w:tab w:leader="none" w:pos="2149" w:val="left"/>
           <w:tab w:leader="none" w:pos="3589" w:val="left"/>
           <w:tab w:leader="none" w:pos="5029" w:val="left"/>
-          <w:tab w:leader="none" w:pos="5760" w:val="left"/>
+          <w:tab w:leader="none" w:pos="6469" w:val="left"/>
+          <w:tab w:leader="none" w:pos="7200" w:val="left"/>
         </w:tabs>
         <w:ind w:hanging="360" w:left="1440" w:right="0"/>
         <w:spacing w:after="200" w:before="0" w:line="276" w:lineRule="atLeast"/>
@@ -703,7 +708,8 @@
           <w:tab w:leader="none" w:pos="2869" w:val="left"/>
           <w:tab w:leader="none" w:pos="5029" w:val="left"/>
           <w:tab w:leader="none" w:pos="7189" w:val="left"/>
-          <w:tab w:leader="none" w:pos="8640" w:val="left"/>
+          <w:tab w:leader="none" w:pos="9349" w:val="left"/>
+          <w:tab w:leader="none" w:pos="10800" w:val="left"/>
         </w:tabs>
         <w:ind w:hanging="360" w:left="2160" w:right="0"/>
         <w:spacing w:after="200" w:before="0" w:line="276" w:lineRule="atLeast"/>
@@ -780,7 +786,8 @@
           <w:tab w:leader="none" w:pos="2149" w:val="left"/>
           <w:tab w:leader="none" w:pos="3589" w:val="left"/>
           <w:tab w:leader="none" w:pos="5029" w:val="left"/>
-          <w:tab w:leader="none" w:pos="5760" w:val="left"/>
+          <w:tab w:leader="none" w:pos="6469" w:val="left"/>
+          <w:tab w:leader="none" w:pos="7200" w:val="left"/>
         </w:tabs>
         <w:ind w:hanging="360" w:left="1440" w:right="0"/>
         <w:spacing w:after="200" w:before="0" w:line="276" w:lineRule="atLeast"/>
@@ -809,7 +816,8 @@
           <w:tab w:leader="none" w:pos="2869" w:val="left"/>
           <w:tab w:leader="none" w:pos="5029" w:val="left"/>
           <w:tab w:leader="none" w:pos="7189" w:val="left"/>
-          <w:tab w:leader="none" w:pos="8640" w:val="left"/>
+          <w:tab w:leader="none" w:pos="9349" w:val="left"/>
+          <w:tab w:leader="none" w:pos="10800" w:val="left"/>
         </w:tabs>
         <w:ind w:hanging="360" w:left="2160" w:right="0"/>
         <w:spacing w:after="200" w:before="0" w:line="276" w:lineRule="atLeast"/>
@@ -862,7 +870,8 @@
           <w:tab w:leader="none" w:pos="2149" w:val="left"/>
           <w:tab w:leader="none" w:pos="3589" w:val="left"/>
           <w:tab w:leader="none" w:pos="5029" w:val="left"/>
-          <w:tab w:leader="none" w:pos="5760" w:val="left"/>
+          <w:tab w:leader="none" w:pos="6469" w:val="left"/>
+          <w:tab w:leader="none" w:pos="7200" w:val="left"/>
         </w:tabs>
         <w:ind w:hanging="360" w:left="1440" w:right="0"/>
         <w:spacing w:after="200" w:before="0" w:line="276" w:lineRule="atLeast"/>
@@ -891,7 +900,8 @@
           <w:tab w:leader="none" w:pos="2869" w:val="left"/>
           <w:tab w:leader="none" w:pos="5029" w:val="left"/>
           <w:tab w:leader="none" w:pos="7189" w:val="left"/>
-          <w:tab w:leader="none" w:pos="8640" w:val="left"/>
+          <w:tab w:leader="none" w:pos="9349" w:val="left"/>
+          <w:tab w:leader="none" w:pos="10800" w:val="left"/>
         </w:tabs>
         <w:ind w:hanging="360" w:left="2160" w:right="0"/>
         <w:spacing w:after="200" w:before="0" w:line="276" w:lineRule="atLeast"/>
@@ -944,7 +954,8 @@
           <w:tab w:leader="none" w:pos="2149" w:val="left"/>
           <w:tab w:leader="none" w:pos="3589" w:val="left"/>
           <w:tab w:leader="none" w:pos="5029" w:val="left"/>
-          <w:tab w:leader="none" w:pos="5760" w:val="left"/>
+          <w:tab w:leader="none" w:pos="6469" w:val="left"/>
+          <w:tab w:leader="none" w:pos="7200" w:val="left"/>
         </w:tabs>
         <w:ind w:hanging="360" w:left="1440" w:right="0"/>
         <w:spacing w:after="200" w:before="0" w:line="276" w:lineRule="atLeast"/>
@@ -973,7 +984,8 @@
           <w:tab w:leader="none" w:pos="2869" w:val="left"/>
           <w:tab w:leader="none" w:pos="5029" w:val="left"/>
           <w:tab w:leader="none" w:pos="7189" w:val="left"/>
-          <w:tab w:leader="none" w:pos="8640" w:val="left"/>
+          <w:tab w:leader="none" w:pos="9349" w:val="left"/>
+          <w:tab w:leader="none" w:pos="10800" w:val="left"/>
         </w:tabs>
         <w:ind w:hanging="360" w:left="2160" w:right="0"/>
         <w:spacing w:after="200" w:before="0" w:line="276" w:lineRule="atLeast"/>
@@ -1026,7 +1038,8 @@
           <w:tab w:leader="none" w:pos="2149" w:val="left"/>
           <w:tab w:leader="none" w:pos="3589" w:val="left"/>
           <w:tab w:leader="none" w:pos="5029" w:val="left"/>
-          <w:tab w:leader="none" w:pos="5760" w:val="left"/>
+          <w:tab w:leader="none" w:pos="6469" w:val="left"/>
+          <w:tab w:leader="none" w:pos="7200" w:val="left"/>
         </w:tabs>
         <w:ind w:hanging="360" w:left="1440" w:right="0"/>
         <w:spacing w:after="200" w:before="0" w:line="276" w:lineRule="atLeast"/>
@@ -1055,7 +1068,8 @@
           <w:tab w:leader="none" w:pos="2869" w:val="left"/>
           <w:tab w:leader="none" w:pos="5029" w:val="left"/>
           <w:tab w:leader="none" w:pos="7189" w:val="left"/>
-          <w:tab w:leader="none" w:pos="8640" w:val="left"/>
+          <w:tab w:leader="none" w:pos="9349" w:val="left"/>
+          <w:tab w:leader="none" w:pos="10800" w:val="left"/>
         </w:tabs>
         <w:ind w:hanging="360" w:left="2160" w:right="0"/>
         <w:spacing w:after="200" w:before="0" w:line="276" w:lineRule="atLeast"/>
@@ -1228,7 +1242,8 @@
           <w:tab w:leader="none" w:pos="2149" w:val="left"/>
           <w:tab w:leader="none" w:pos="3589" w:val="left"/>
           <w:tab w:leader="none" w:pos="5029" w:val="left"/>
-          <w:tab w:leader="none" w:pos="5760" w:val="left"/>
+          <w:tab w:leader="none" w:pos="6469" w:val="left"/>
+          <w:tab w:leader="none" w:pos="7200" w:val="left"/>
         </w:tabs>
         <w:ind w:hanging="360" w:left="1440" w:right="0"/>
         <w:spacing w:after="200" w:before="0" w:line="276" w:lineRule="atLeast"/>
@@ -1257,7 +1272,8 @@
           <w:tab w:leader="none" w:pos="2869" w:val="left"/>
           <w:tab w:leader="none" w:pos="5029" w:val="left"/>
           <w:tab w:leader="none" w:pos="7189" w:val="left"/>
-          <w:tab w:leader="none" w:pos="8640" w:val="left"/>
+          <w:tab w:leader="none" w:pos="9349" w:val="left"/>
+          <w:tab w:leader="none" w:pos="10800" w:val="left"/>
         </w:tabs>
         <w:ind w:hanging="360" w:left="2160" w:right="0"/>
         <w:spacing w:after="200" w:before="0" w:line="276" w:lineRule="atLeast"/>
@@ -1334,7 +1350,8 @@
           <w:tab w:leader="none" w:pos="2149" w:val="left"/>
           <w:tab w:leader="none" w:pos="3589" w:val="left"/>
           <w:tab w:leader="none" w:pos="5029" w:val="left"/>
-          <w:tab w:leader="none" w:pos="5760" w:val="left"/>
+          <w:tab w:leader="none" w:pos="6469" w:val="left"/>
+          <w:tab w:leader="none" w:pos="7200" w:val="left"/>
         </w:tabs>
         <w:ind w:hanging="360" w:left="1440" w:right="0"/>
         <w:spacing w:after="200" w:before="0" w:line="276" w:lineRule="atLeast"/>
@@ -1363,7 +1380,8 @@
           <w:tab w:leader="none" w:pos="2869" w:val="left"/>
           <w:tab w:leader="none" w:pos="5029" w:val="left"/>
           <w:tab w:leader="none" w:pos="7189" w:val="left"/>
-          <w:tab w:leader="none" w:pos="8640" w:val="left"/>
+          <w:tab w:leader="none" w:pos="9349" w:val="left"/>
+          <w:tab w:leader="none" w:pos="10800" w:val="left"/>
         </w:tabs>
         <w:ind w:hanging="360" w:left="2160" w:right="0"/>
         <w:spacing w:after="200" w:before="0" w:line="276" w:lineRule="atLeast"/>
@@ -1884,7 +1902,8 @@
           <w:tab w:leader="none" w:pos="2149" w:val="left"/>
           <w:tab w:leader="none" w:pos="3589" w:val="left"/>
           <w:tab w:leader="none" w:pos="5029" w:val="left"/>
-          <w:tab w:leader="none" w:pos="5760" w:val="left"/>
+          <w:tab w:leader="none" w:pos="6469" w:val="left"/>
+          <w:tab w:leader="none" w:pos="7200" w:val="left"/>
         </w:tabs>
         <w:ind w:hanging="360" w:left="1440" w:right="0"/>
         <w:spacing w:after="200" w:before="0" w:line="276" w:lineRule="atLeast"/>
@@ -1913,7 +1932,8 @@
           <w:tab w:leader="none" w:pos="2869" w:val="left"/>
           <w:tab w:leader="none" w:pos="5029" w:val="left"/>
           <w:tab w:leader="none" w:pos="7189" w:val="left"/>
-          <w:tab w:leader="none" w:pos="8640" w:val="left"/>
+          <w:tab w:leader="none" w:pos="9349" w:val="left"/>
+          <w:tab w:leader="none" w:pos="10800" w:val="left"/>
         </w:tabs>
         <w:ind w:hanging="360" w:left="2160" w:right="0"/>
         <w:spacing w:after="200" w:before="0" w:line="276" w:lineRule="atLeast"/>
@@ -1942,7 +1962,8 @@
           <w:tab w:leader="none" w:pos="2869" w:val="left"/>
           <w:tab w:leader="none" w:pos="5029" w:val="left"/>
           <w:tab w:leader="none" w:pos="7189" w:val="left"/>
-          <w:tab w:leader="none" w:pos="8640" w:val="left"/>
+          <w:tab w:leader="none" w:pos="9349" w:val="left"/>
+          <w:tab w:leader="none" w:pos="10800" w:val="left"/>
         </w:tabs>
         <w:ind w:hanging="360" w:left="2160" w:right="0"/>
         <w:spacing w:after="200" w:before="0" w:line="276" w:lineRule="atLeast"/>
@@ -2091,7 +2112,8 @@
           <w:tab w:leader="none" w:pos="2869" w:val="left"/>
           <w:tab w:leader="none" w:pos="5029" w:val="left"/>
           <w:tab w:leader="none" w:pos="7189" w:val="left"/>
-          <w:tab w:leader="none" w:pos="8640" w:val="left"/>
+          <w:tab w:leader="none" w:pos="9349" w:val="left"/>
+          <w:tab w:leader="none" w:pos="10800" w:val="left"/>
         </w:tabs>
         <w:ind w:hanging="360" w:left="2160" w:right="0"/>
         <w:spacing w:after="200" w:before="0" w:line="276" w:lineRule="atLeast"/>
@@ -2168,7 +2190,8 @@
           <w:tab w:leader="none" w:pos="2149" w:val="left"/>
           <w:tab w:leader="none" w:pos="3589" w:val="left"/>
           <w:tab w:leader="none" w:pos="5029" w:val="left"/>
-          <w:tab w:leader="none" w:pos="5760" w:val="left"/>
+          <w:tab w:leader="none" w:pos="6469" w:val="left"/>
+          <w:tab w:leader="none" w:pos="7200" w:val="left"/>
         </w:tabs>
         <w:ind w:hanging="360" w:left="1440" w:right="0"/>
         <w:spacing w:after="200" w:before="0" w:line="276" w:lineRule="atLeast"/>
@@ -2197,7 +2220,8 @@
           <w:tab w:leader="none" w:pos="2869" w:val="left"/>
           <w:tab w:leader="none" w:pos="5029" w:val="left"/>
           <w:tab w:leader="none" w:pos="7189" w:val="left"/>
-          <w:tab w:leader="none" w:pos="8640" w:val="left"/>
+          <w:tab w:leader="none" w:pos="9349" w:val="left"/>
+          <w:tab w:leader="none" w:pos="10800" w:val="left"/>
         </w:tabs>
         <w:ind w:hanging="360" w:left="2160" w:right="0"/>
         <w:spacing w:after="200" w:before="0" w:line="276" w:lineRule="atLeast"/>
@@ -2226,7 +2250,8 @@
           <w:tab w:leader="none" w:pos="2869" w:val="left"/>
           <w:tab w:leader="none" w:pos="5029" w:val="left"/>
           <w:tab w:leader="none" w:pos="7189" w:val="left"/>
-          <w:tab w:leader="none" w:pos="8640" w:val="left"/>
+          <w:tab w:leader="none" w:pos="9349" w:val="left"/>
+          <w:tab w:leader="none" w:pos="10800" w:val="left"/>
         </w:tabs>
         <w:ind w:hanging="360" w:left="2160" w:right="0"/>
         <w:spacing w:after="200" w:before="0" w:line="276" w:lineRule="atLeast"/>
@@ -2303,7 +2328,8 @@
           <w:tab w:leader="none" w:pos="2869" w:val="left"/>
           <w:tab w:leader="none" w:pos="5029" w:val="left"/>
           <w:tab w:leader="none" w:pos="7189" w:val="left"/>
-          <w:tab w:leader="none" w:pos="8640" w:val="left"/>
+          <w:tab w:leader="none" w:pos="9349" w:val="left"/>
+          <w:tab w:leader="none" w:pos="10800" w:val="left"/>
         </w:tabs>
         <w:ind w:hanging="360" w:left="2160" w:right="0"/>
         <w:spacing w:after="200" w:before="0" w:line="276" w:lineRule="atLeast"/>
@@ -2404,7 +2430,8 @@
           <w:tab w:leader="none" w:pos="2149" w:val="left"/>
           <w:tab w:leader="none" w:pos="3589" w:val="left"/>
           <w:tab w:leader="none" w:pos="5029" w:val="left"/>
-          <w:tab w:leader="none" w:pos="5760" w:val="left"/>
+          <w:tab w:leader="none" w:pos="6469" w:val="left"/>
+          <w:tab w:leader="none" w:pos="7200" w:val="left"/>
         </w:tabs>
         <w:ind w:hanging="360" w:left="1440" w:right="0"/>
         <w:spacing w:after="200" w:before="0" w:line="276" w:lineRule="atLeast"/>
@@ -2433,7 +2460,8 @@
           <w:tab w:leader="none" w:pos="2869" w:val="left"/>
           <w:tab w:leader="none" w:pos="5029" w:val="left"/>
           <w:tab w:leader="none" w:pos="7189" w:val="left"/>
-          <w:tab w:leader="none" w:pos="8640" w:val="left"/>
+          <w:tab w:leader="none" w:pos="9349" w:val="left"/>
+          <w:tab w:leader="none" w:pos="10800" w:val="left"/>
         </w:tabs>
         <w:ind w:hanging="360" w:left="2160" w:right="0"/>
         <w:spacing w:after="200" w:before="0" w:line="276" w:lineRule="atLeast"/>
@@ -2486,7 +2514,8 @@
           <w:tab w:leader="none" w:pos="2869" w:val="left"/>
           <w:tab w:leader="none" w:pos="5029" w:val="left"/>
           <w:tab w:leader="none" w:pos="7189" w:val="left"/>
-          <w:tab w:leader="none" w:pos="8640" w:val="left"/>
+          <w:tab w:leader="none" w:pos="9349" w:val="left"/>
+          <w:tab w:leader="none" w:pos="10800" w:val="left"/>
         </w:tabs>
         <w:ind w:hanging="360" w:left="2160" w:right="0"/>
         <w:spacing w:after="200" w:before="0" w:line="276" w:lineRule="atLeast"/>
@@ -2587,7 +2616,8 @@
           <w:tab w:leader="none" w:pos="2869" w:val="left"/>
           <w:tab w:leader="none" w:pos="5029" w:val="left"/>
           <w:tab w:leader="none" w:pos="7189" w:val="left"/>
-          <w:tab w:leader="none" w:pos="8640" w:val="left"/>
+          <w:tab w:leader="none" w:pos="9349" w:val="left"/>
+          <w:tab w:leader="none" w:pos="10800" w:val="left"/>
         </w:tabs>
         <w:ind w:hanging="360" w:left="2160" w:right="0"/>
         <w:spacing w:after="200" w:before="0" w:line="276" w:lineRule="atLeast"/>
@@ -2616,7 +2646,8 @@
           <w:tab w:leader="none" w:pos="2149" w:val="left"/>
           <w:tab w:leader="none" w:pos="3589" w:val="left"/>
           <w:tab w:leader="none" w:pos="5029" w:val="left"/>
-          <w:tab w:leader="none" w:pos="5760" w:val="left"/>
+          <w:tab w:leader="none" w:pos="6469" w:val="left"/>
+          <w:tab w:leader="none" w:pos="7200" w:val="left"/>
         </w:tabs>
         <w:ind w:hanging="360" w:left="1440" w:right="0"/>
         <w:spacing w:after="200" w:before="0" w:line="276" w:lineRule="atLeast"/>
@@ -2645,7 +2676,8 @@
           <w:tab w:leader="none" w:pos="2869" w:val="left"/>
           <w:tab w:leader="none" w:pos="5029" w:val="left"/>
           <w:tab w:leader="none" w:pos="7189" w:val="left"/>
-          <w:tab w:leader="none" w:pos="8640" w:val="left"/>
+          <w:tab w:leader="none" w:pos="9349" w:val="left"/>
+          <w:tab w:leader="none" w:pos="10800" w:val="left"/>
         </w:tabs>
         <w:ind w:hanging="360" w:left="2160" w:right="0"/>
         <w:spacing w:after="200" w:before="0" w:line="276" w:lineRule="atLeast"/>
@@ -2674,7 +2706,8 @@
           <w:tab w:leader="none" w:pos="2869" w:val="left"/>
           <w:tab w:leader="none" w:pos="5029" w:val="left"/>
           <w:tab w:leader="none" w:pos="7189" w:val="left"/>
-          <w:tab w:leader="none" w:pos="8640" w:val="left"/>
+          <w:tab w:leader="none" w:pos="9349" w:val="left"/>
+          <w:tab w:leader="none" w:pos="10800" w:val="left"/>
         </w:tabs>
         <w:ind w:hanging="360" w:left="2160" w:right="0"/>
         <w:spacing w:after="200" w:before="0" w:line="276" w:lineRule="atLeast"/>
@@ -2775,7 +2808,8 @@
           <w:tab w:leader="none" w:pos="2869" w:val="left"/>
           <w:tab w:leader="none" w:pos="5029" w:val="left"/>
           <w:tab w:leader="none" w:pos="7189" w:val="left"/>
-          <w:tab w:leader="none" w:pos="8640" w:val="left"/>
+          <w:tab w:leader="none" w:pos="9349" w:val="left"/>
+          <w:tab w:leader="none" w:pos="10800" w:val="left"/>
         </w:tabs>
         <w:ind w:hanging="360" w:left="2160" w:right="0"/>
         <w:spacing w:after="200" w:before="0" w:line="276" w:lineRule="atLeast"/>
@@ -2828,7 +2862,8 @@
           <w:tab w:leader="none" w:pos="2149" w:val="left"/>
           <w:tab w:leader="none" w:pos="3589" w:val="left"/>
           <w:tab w:leader="none" w:pos="5029" w:val="left"/>
-          <w:tab w:leader="none" w:pos="5760" w:val="left"/>
+          <w:tab w:leader="none" w:pos="6469" w:val="left"/>
+          <w:tab w:leader="none" w:pos="7200" w:val="left"/>
         </w:tabs>
         <w:ind w:hanging="360" w:left="1440" w:right="0"/>
         <w:spacing w:after="200" w:before="0" w:line="276" w:lineRule="atLeast"/>
@@ -2857,7 +2892,8 @@
           <w:tab w:leader="none" w:pos="2869" w:val="left"/>
           <w:tab w:leader="none" w:pos="5029" w:val="left"/>
           <w:tab w:leader="none" w:pos="7189" w:val="left"/>
-          <w:tab w:leader="none" w:pos="8640" w:val="left"/>
+          <w:tab w:leader="none" w:pos="9349" w:val="left"/>
+          <w:tab w:leader="none" w:pos="10800" w:val="left"/>
         </w:tabs>
         <w:ind w:hanging="360" w:left="2160" w:right="0"/>
         <w:spacing w:after="200" w:before="0" w:line="276" w:lineRule="atLeast"/>
@@ -2886,7 +2922,8 @@
           <w:tab w:leader="none" w:pos="2869" w:val="left"/>
           <w:tab w:leader="none" w:pos="5029" w:val="left"/>
           <w:tab w:leader="none" w:pos="7189" w:val="left"/>
-          <w:tab w:leader="none" w:pos="8640" w:val="left"/>
+          <w:tab w:leader="none" w:pos="9349" w:val="left"/>
+          <w:tab w:leader="none" w:pos="10800" w:val="left"/>
         </w:tabs>
         <w:ind w:hanging="360" w:left="2160" w:right="0"/>
         <w:spacing w:after="200" w:before="0" w:line="276" w:lineRule="atLeast"/>
@@ -2987,7 +3024,8 @@
           <w:tab w:leader="none" w:pos="2149" w:val="left"/>
           <w:tab w:leader="none" w:pos="3589" w:val="left"/>
           <w:tab w:leader="none" w:pos="5029" w:val="left"/>
-          <w:tab w:leader="none" w:pos="5760" w:val="left"/>
+          <w:tab w:leader="none" w:pos="6469" w:val="left"/>
+          <w:tab w:leader="none" w:pos="7200" w:val="left"/>
         </w:tabs>
         <w:ind w:hanging="360" w:left="1440" w:right="0"/>
         <w:spacing w:after="200" w:before="0" w:line="276" w:lineRule="atLeast"/>
@@ -3016,7 +3054,8 @@
           <w:tab w:leader="none" w:pos="2869" w:val="left"/>
           <w:tab w:leader="none" w:pos="5029" w:val="left"/>
           <w:tab w:leader="none" w:pos="7189" w:val="left"/>
-          <w:tab w:leader="none" w:pos="8640" w:val="left"/>
+          <w:tab w:leader="none" w:pos="9349" w:val="left"/>
+          <w:tab w:leader="none" w:pos="10800" w:val="left"/>
         </w:tabs>
         <w:ind w:hanging="360" w:left="2160" w:right="0"/>
         <w:spacing w:after="200" w:before="0" w:line="276" w:lineRule="atLeast"/>
@@ -3069,7 +3108,8 @@
           <w:tab w:leader="none" w:pos="2869" w:val="left"/>
           <w:tab w:leader="none" w:pos="5029" w:val="left"/>
           <w:tab w:leader="none" w:pos="7189" w:val="left"/>
-          <w:tab w:leader="none" w:pos="8640" w:val="left"/>
+          <w:tab w:leader="none" w:pos="9349" w:val="left"/>
+          <w:tab w:leader="none" w:pos="10800" w:val="left"/>
         </w:tabs>
         <w:ind w:hanging="360" w:left="2160" w:right="0"/>
         <w:spacing w:after="200" w:before="0" w:line="276" w:lineRule="atLeast"/>
@@ -3122,7 +3162,8 @@
           <w:tab w:leader="none" w:pos="2869" w:val="left"/>
           <w:tab w:leader="none" w:pos="5029" w:val="left"/>
           <w:tab w:leader="none" w:pos="7189" w:val="left"/>
-          <w:tab w:leader="none" w:pos="8640" w:val="left"/>
+          <w:tab w:leader="none" w:pos="9349" w:val="left"/>
+          <w:tab w:leader="none" w:pos="10800" w:val="left"/>
         </w:tabs>
         <w:ind w:hanging="360" w:left="2160" w:right="0"/>
         <w:spacing w:after="200" w:before="0" w:line="276" w:lineRule="atLeast"/>
@@ -3258,7 +3299,8 @@
           <w:tab w:leader="none" w:pos="1429" w:val="left"/>
           <w:tab w:leader="none" w:pos="2149" w:val="left"/>
           <w:tab w:leader="none" w:pos="2869" w:val="left"/>
-          <w:tab w:leader="none" w:pos="2880" w:val="left"/>
+          <w:tab w:leader="none" w:pos="3589" w:val="left"/>
+          <w:tab w:leader="none" w:pos="3600" w:val="left"/>
         </w:tabs>
         <w:ind w:hanging="360" w:left="720" w:right="0"/>
         <w:spacing w:after="200" w:before="0" w:line="276" w:lineRule="atLeast"/>
@@ -3287,7 +3329,8 @@
           <w:tab w:leader="none" w:pos="2149" w:val="left"/>
           <w:tab w:leader="none" w:pos="3589" w:val="left"/>
           <w:tab w:leader="none" w:pos="5029" w:val="left"/>
-          <w:tab w:leader="none" w:pos="5760" w:val="left"/>
+          <w:tab w:leader="none" w:pos="6469" w:val="left"/>
+          <w:tab w:leader="none" w:pos="7200" w:val="left"/>
         </w:tabs>
         <w:ind w:hanging="360" w:left="1440" w:right="0"/>
         <w:spacing w:after="200" w:before="0" w:line="276" w:lineRule="atLeast"/>
@@ -3340,7 +3383,8 @@
           <w:tab w:leader="none" w:pos="1429" w:val="left"/>
           <w:tab w:leader="none" w:pos="2149" w:val="left"/>
           <w:tab w:leader="none" w:pos="2869" w:val="left"/>
-          <w:tab w:leader="none" w:pos="2880" w:val="left"/>
+          <w:tab w:leader="none" w:pos="3589" w:val="left"/>
+          <w:tab w:leader="none" w:pos="3600" w:val="left"/>
         </w:tabs>
         <w:ind w:hanging="360" w:left="720" w:right="0"/>
         <w:spacing w:after="200" w:before="0" w:line="276" w:lineRule="atLeast"/>
@@ -3369,7 +3413,8 @@
           <w:tab w:leader="none" w:pos="2149" w:val="left"/>
           <w:tab w:leader="none" w:pos="3589" w:val="left"/>
           <w:tab w:leader="none" w:pos="5029" w:val="left"/>
-          <w:tab w:leader="none" w:pos="5760" w:val="left"/>
+          <w:tab w:leader="none" w:pos="6469" w:val="left"/>
+          <w:tab w:leader="none" w:pos="7200" w:val="left"/>
         </w:tabs>
         <w:ind w:hanging="360" w:left="1440" w:right="0"/>
         <w:spacing w:after="200" w:before="0" w:line="276" w:lineRule="atLeast"/>
@@ -3446,7 +3491,8 @@
           <w:tab w:leader="none" w:pos="2149" w:val="left"/>
           <w:tab w:leader="none" w:pos="3589" w:val="left"/>
           <w:tab w:leader="none" w:pos="5029" w:val="left"/>
-          <w:tab w:leader="none" w:pos="5760" w:val="left"/>
+          <w:tab w:leader="none" w:pos="6469" w:val="left"/>
+          <w:tab w:leader="none" w:pos="7200" w:val="left"/>
         </w:tabs>
         <w:ind w:hanging="360" w:left="1440" w:right="0"/>
         <w:spacing w:after="200" w:before="0" w:line="276" w:lineRule="atLeast"/>
@@ -3494,7 +3540,8 @@
           <w:tab w:leader="none" w:pos="2149" w:val="left"/>
           <w:tab w:leader="none" w:pos="3589" w:val="left"/>
           <w:tab w:leader="none" w:pos="5029" w:val="left"/>
-          <w:tab w:leader="none" w:pos="5760" w:val="left"/>
+          <w:tab w:leader="none" w:pos="6469" w:val="left"/>
+          <w:tab w:leader="none" w:pos="7200" w:val="left"/>
         </w:tabs>
         <w:ind w:hanging="360" w:left="1440" w:right="0"/>
         <w:spacing w:after="200" w:before="0" w:line="276" w:lineRule="atLeast"/>
@@ -3523,7 +3570,8 @@
           <w:tab w:leader="none" w:pos="1429" w:val="left"/>
           <w:tab w:leader="none" w:pos="2149" w:val="left"/>
           <w:tab w:leader="none" w:pos="2869" w:val="left"/>
-          <w:tab w:leader="none" w:pos="2880" w:val="left"/>
+          <w:tab w:leader="none" w:pos="3589" w:val="left"/>
+          <w:tab w:leader="none" w:pos="3600" w:val="left"/>
         </w:tabs>
         <w:ind w:hanging="360" w:left="720" w:right="0"/>
         <w:spacing w:after="200" w:before="0" w:line="276" w:lineRule="atLeast"/>
@@ -3552,7 +3600,8 @@
           <w:tab w:leader="none" w:pos="2149" w:val="left"/>
           <w:tab w:leader="none" w:pos="3589" w:val="left"/>
           <w:tab w:leader="none" w:pos="5029" w:val="left"/>
-          <w:tab w:leader="none" w:pos="5760" w:val="left"/>
+          <w:tab w:leader="none" w:pos="6469" w:val="left"/>
+          <w:tab w:leader="none" w:pos="7200" w:val="left"/>
         </w:tabs>
         <w:ind w:hanging="360" w:left="1440" w:right="0"/>
         <w:spacing w:after="200" w:before="0" w:line="276" w:lineRule="atLeast"/>
@@ -3629,7 +3678,8 @@
           <w:tab w:leader="none" w:pos="2149" w:val="left"/>
           <w:tab w:leader="none" w:pos="3589" w:val="left"/>
           <w:tab w:leader="none" w:pos="5029" w:val="left"/>
-          <w:tab w:leader="none" w:pos="5760" w:val="left"/>
+          <w:tab w:leader="none" w:pos="6469" w:val="left"/>
+          <w:tab w:leader="none" w:pos="7200" w:val="left"/>
         </w:tabs>
         <w:ind w:hanging="360" w:left="1440" w:right="0"/>
         <w:spacing w:after="200" w:before="0" w:line="276" w:lineRule="atLeast"/>
@@ -3717,7 +3767,8 @@
           <w:tab w:leader="none" w:pos="1789" w:val="left"/>
           <w:tab w:leader="none" w:pos="2869" w:val="left"/>
           <w:tab w:leader="none" w:pos="3949" w:val="left"/>
-          <w:tab w:leader="none" w:pos="4320" w:val="left"/>
+          <w:tab w:leader="none" w:pos="5029" w:val="left"/>
+          <w:tab w:leader="none" w:pos="5400" w:val="left"/>
         </w:tabs>
         <w:ind w:hanging="360" w:left="1080" w:right="0"/>
         <w:spacing w:after="200" w:before="0" w:line="276" w:lineRule="atLeast"/>
@@ -3770,7 +3821,8 @@
           <w:tab w:leader="none" w:pos="1789" w:val="left"/>
           <w:tab w:leader="none" w:pos="2869" w:val="left"/>
           <w:tab w:leader="none" w:pos="3949" w:val="left"/>
-          <w:tab w:leader="none" w:pos="4320" w:val="left"/>
+          <w:tab w:leader="none" w:pos="5029" w:val="left"/>
+          <w:tab w:leader="none" w:pos="5400" w:val="left"/>
         </w:tabs>
         <w:ind w:hanging="360" w:left="1080" w:right="0"/>
         <w:spacing w:after="200" w:before="0" w:line="276" w:lineRule="atLeast"/>
@@ -3799,7 +3851,8 @@
           <w:tab w:leader="none" w:pos="1789" w:val="left"/>
           <w:tab w:leader="none" w:pos="2869" w:val="left"/>
           <w:tab w:leader="none" w:pos="3949" w:val="left"/>
-          <w:tab w:leader="none" w:pos="4320" w:val="left"/>
+          <w:tab w:leader="none" w:pos="5029" w:val="left"/>
+          <w:tab w:leader="none" w:pos="5400" w:val="left"/>
         </w:tabs>
         <w:ind w:hanging="360" w:left="1080" w:right="0"/>
         <w:spacing w:after="200" w:before="0" w:line="276" w:lineRule="atLeast"/>
@@ -4063,7 +4116,8 @@
           <w:tab w:leader="none" w:pos="1429" w:val="left"/>
           <w:tab w:leader="none" w:pos="2149" w:val="left"/>
           <w:tab w:leader="none" w:pos="2869" w:val="left"/>
-          <w:tab w:leader="none" w:pos="2880" w:val="left"/>
+          <w:tab w:leader="none" w:pos="3589" w:val="left"/>
+          <w:tab w:leader="none" w:pos="3600" w:val="left"/>
         </w:tabs>
         <w:ind w:hanging="360" w:left="720" w:right="0"/>
         <w:spacing w:after="200" w:before="0" w:line="240" w:lineRule="atLeast"/>
@@ -4104,7 +4158,8 @@
           <w:tab w:leader="none" w:pos="1429" w:val="left"/>
           <w:tab w:leader="none" w:pos="2149" w:val="left"/>
           <w:tab w:leader="none" w:pos="2869" w:val="left"/>
-          <w:tab w:leader="none" w:pos="2880" w:val="left"/>
+          <w:tab w:leader="none" w:pos="3589" w:val="left"/>
+          <w:tab w:leader="none" w:pos="3600" w:val="left"/>
         </w:tabs>
         <w:ind w:hanging="360" w:left="720" w:right="0"/>
         <w:spacing w:after="200" w:before="0" w:line="240" w:lineRule="atLeast"/>
@@ -4145,7 +4200,8 @@
           <w:tab w:leader="none" w:pos="2149" w:val="left"/>
           <w:tab w:leader="none" w:pos="3589" w:val="left"/>
           <w:tab w:leader="none" w:pos="5029" w:val="left"/>
-          <w:tab w:leader="none" w:pos="5760" w:val="left"/>
+          <w:tab w:leader="none" w:pos="6469" w:val="left"/>
+          <w:tab w:leader="none" w:pos="7200" w:val="left"/>
         </w:tabs>
         <w:ind w:hanging="360" w:left="1440" w:right="0"/>
         <w:spacing w:after="200" w:before="0" w:line="240" w:lineRule="atLeast"/>
@@ -4174,7 +4230,8 @@
           <w:tab w:leader="none" w:pos="2149" w:val="left"/>
           <w:tab w:leader="none" w:pos="3589" w:val="left"/>
           <w:tab w:leader="none" w:pos="5029" w:val="left"/>
-          <w:tab w:leader="none" w:pos="5760" w:val="left"/>
+          <w:tab w:leader="none" w:pos="6469" w:val="left"/>
+          <w:tab w:leader="none" w:pos="7200" w:val="left"/>
         </w:tabs>
         <w:ind w:hanging="360" w:left="1440" w:right="0"/>
         <w:spacing w:after="200" w:before="0" w:line="240" w:lineRule="atLeast"/>
@@ -4203,7 +4260,8 @@
           <w:tab w:leader="none" w:pos="2149" w:val="left"/>
           <w:tab w:leader="none" w:pos="3589" w:val="left"/>
           <w:tab w:leader="none" w:pos="5029" w:val="left"/>
-          <w:tab w:leader="none" w:pos="5760" w:val="left"/>
+          <w:tab w:leader="none" w:pos="6469" w:val="left"/>
+          <w:tab w:leader="none" w:pos="7200" w:val="left"/>
         </w:tabs>
         <w:ind w:hanging="360" w:left="1440" w:right="0"/>
         <w:spacing w:after="200" w:before="0" w:line="240" w:lineRule="atLeast"/>
@@ -4232,7 +4290,8 @@
           <w:tab w:leader="none" w:pos="2149" w:val="left"/>
           <w:tab w:leader="none" w:pos="3589" w:val="left"/>
           <w:tab w:leader="none" w:pos="5029" w:val="left"/>
-          <w:tab w:leader="none" w:pos="5760" w:val="left"/>
+          <w:tab w:leader="none" w:pos="6469" w:val="left"/>
+          <w:tab w:leader="none" w:pos="7200" w:val="left"/>
         </w:tabs>
         <w:ind w:hanging="360" w:left="1440" w:right="0"/>
         <w:spacing w:after="200" w:before="0" w:line="240" w:lineRule="atLeast"/>
@@ -4261,7 +4320,8 @@
           <w:tab w:leader="none" w:pos="2149" w:val="left"/>
           <w:tab w:leader="none" w:pos="3589" w:val="left"/>
           <w:tab w:leader="none" w:pos="5029" w:val="left"/>
-          <w:tab w:leader="none" w:pos="5760" w:val="left"/>
+          <w:tab w:leader="none" w:pos="6469" w:val="left"/>
+          <w:tab w:leader="none" w:pos="7200" w:val="left"/>
         </w:tabs>
         <w:ind w:hanging="360" w:left="1440" w:right="0"/>
         <w:spacing w:after="200" w:before="0" w:line="240" w:lineRule="atLeast"/>
@@ -4290,7 +4350,8 @@
           <w:tab w:leader="none" w:pos="2149" w:val="left"/>
           <w:tab w:leader="none" w:pos="3589" w:val="left"/>
           <w:tab w:leader="none" w:pos="5029" w:val="left"/>
-          <w:tab w:leader="none" w:pos="5760" w:val="left"/>
+          <w:tab w:leader="none" w:pos="6469" w:val="left"/>
+          <w:tab w:leader="none" w:pos="7200" w:val="left"/>
         </w:tabs>
         <w:ind w:hanging="360" w:left="1440" w:right="0"/>
         <w:spacing w:after="200" w:before="0" w:line="240" w:lineRule="atLeast"/>
@@ -4319,7 +4380,8 @@
           <w:tab w:leader="none" w:pos="1429" w:val="left"/>
           <w:tab w:leader="none" w:pos="2149" w:val="left"/>
           <w:tab w:leader="none" w:pos="2869" w:val="left"/>
-          <w:tab w:leader="none" w:pos="2880" w:val="left"/>
+          <w:tab w:leader="none" w:pos="3589" w:val="left"/>
+          <w:tab w:leader="none" w:pos="3600" w:val="left"/>
         </w:tabs>
         <w:ind w:hanging="360" w:left="720" w:right="0"/>
         <w:spacing w:after="200" w:before="0" w:line="240" w:lineRule="atLeast"/>
@@ -4348,7 +4410,8 @@
           <w:tab w:leader="none" w:pos="2149" w:val="left"/>
           <w:tab w:leader="none" w:pos="3589" w:val="left"/>
           <w:tab w:leader="none" w:pos="5029" w:val="left"/>
-          <w:tab w:leader="none" w:pos="5760" w:val="left"/>
+          <w:tab w:leader="none" w:pos="6469" w:val="left"/>
+          <w:tab w:leader="none" w:pos="7200" w:val="left"/>
         </w:tabs>
         <w:ind w:hanging="360" w:left="1440" w:right="0"/>
         <w:spacing w:after="200" w:before="0" w:line="240" w:lineRule="atLeast"/>
@@ -4455,23 +4518,22 @@
         <w:spacing w:line="240" w:lineRule="atLeast"/>
       </w:pPr>
       <w:r>
-        <w:rPr>
-          <w:color w:val="0000FF"/>
-        </w:rPr>
-      </w:r>
-    </w:p>
-    <w:p>
-      <w:pPr>
-        <w:pStyle w:val="style0"/>
-        <w:numPr>
-          <w:ilvl w:val="0"/>
-          <w:numId w:val="2"/>
-        </w:numPr>
-        <w:tabs>
-          <w:tab w:leader="none" w:pos="2149" w:val="left"/>
-          <w:tab w:leader="none" w:pos="3589" w:val="left"/>
-          <w:tab w:leader="none" w:pos="5029" w:val="left"/>
-          <w:tab w:leader="none" w:pos="5760" w:val="left"/>
+        <w:rPr/>
+      </w:r>
+    </w:p>
+    <w:p>
+      <w:pPr>
+        <w:pStyle w:val="style0"/>
+        <w:numPr>
+          <w:ilvl w:val="0"/>
+          <w:numId w:val="2"/>
+        </w:numPr>
+        <w:tabs>
+          <w:tab w:leader="none" w:pos="2149" w:val="left"/>
+          <w:tab w:leader="none" w:pos="3589" w:val="left"/>
+          <w:tab w:leader="none" w:pos="5029" w:val="left"/>
+          <w:tab w:leader="none" w:pos="6469" w:val="left"/>
+          <w:tab w:leader="none" w:pos="7200" w:val="left"/>
         </w:tabs>
         <w:ind w:hanging="360" w:left="1440" w:right="0"/>
         <w:spacing w:after="200" w:before="0" w:line="240" w:lineRule="atLeast"/>
@@ -4500,7 +4562,8 @@
           <w:tab w:leader="none" w:pos="2149" w:val="left"/>
           <w:tab w:leader="none" w:pos="3589" w:val="left"/>
           <w:tab w:leader="none" w:pos="5029" w:val="left"/>
-          <w:tab w:leader="none" w:pos="5760" w:val="left"/>
+          <w:tab w:leader="none" w:pos="6469" w:val="left"/>
+          <w:tab w:leader="none" w:pos="7200" w:val="left"/>
         </w:tabs>
         <w:ind w:hanging="360" w:left="1440" w:right="0"/>
         <w:spacing w:after="200" w:before="0" w:line="240" w:lineRule="atLeast"/>
@@ -4529,7 +4592,8 @@
           <w:tab w:leader="none" w:pos="2149" w:val="left"/>
           <w:tab w:leader="none" w:pos="3589" w:val="left"/>
           <w:tab w:leader="none" w:pos="5029" w:val="left"/>
-          <w:tab w:leader="none" w:pos="5760" w:val="left"/>
+          <w:tab w:leader="none" w:pos="6469" w:val="left"/>
+          <w:tab w:leader="none" w:pos="7200" w:val="left"/>
         </w:tabs>
         <w:ind w:hanging="360" w:left="1440" w:right="0"/>
         <w:spacing w:after="200" w:before="0" w:line="240" w:lineRule="atLeast"/>
@@ -4558,7 +4622,8 @@
           <w:tab w:leader="none" w:pos="2149" w:val="left"/>
           <w:tab w:leader="none" w:pos="3589" w:val="left"/>
           <w:tab w:leader="none" w:pos="5029" w:val="left"/>
-          <w:tab w:leader="none" w:pos="5760" w:val="left"/>
+          <w:tab w:leader="none" w:pos="6469" w:val="left"/>
+          <w:tab w:leader="none" w:pos="7200" w:val="left"/>
         </w:tabs>
         <w:ind w:hanging="360" w:left="1440" w:right="0"/>
         <w:spacing w:after="200" w:before="0" w:line="240" w:lineRule="atLeast"/>
@@ -4587,7 +4652,8 @@
           <w:tab w:leader="none" w:pos="1429" w:val="left"/>
           <w:tab w:leader="none" w:pos="2149" w:val="left"/>
           <w:tab w:leader="none" w:pos="2869" w:val="left"/>
-          <w:tab w:leader="none" w:pos="2880" w:val="left"/>
+          <w:tab w:leader="none" w:pos="3589" w:val="left"/>
+          <w:tab w:leader="none" w:pos="3600" w:val="left"/>
         </w:tabs>
         <w:ind w:hanging="360" w:left="720" w:right="0"/>
         <w:spacing w:after="200" w:before="0" w:line="240" w:lineRule="atLeast"/>
@@ -4616,7 +4682,8 @@
           <w:tab w:leader="none" w:pos="2149" w:val="left"/>
           <w:tab w:leader="none" w:pos="3589" w:val="left"/>
           <w:tab w:leader="none" w:pos="5029" w:val="left"/>
-          <w:tab w:leader="none" w:pos="5760" w:val="left"/>
+          <w:tab w:leader="none" w:pos="6469" w:val="left"/>
+          <w:tab w:leader="none" w:pos="7200" w:val="left"/>
         </w:tabs>
         <w:ind w:hanging="360" w:left="1440" w:right="0"/>
         <w:spacing w:after="200" w:before="0" w:line="240" w:lineRule="atLeast"/>
@@ -4645,7 +4712,8 @@
           <w:tab w:leader="none" w:pos="2149" w:val="left"/>
           <w:tab w:leader="none" w:pos="3589" w:val="left"/>
           <w:tab w:leader="none" w:pos="5029" w:val="left"/>
-          <w:tab w:leader="none" w:pos="5760" w:val="left"/>
+          <w:tab w:leader="none" w:pos="6469" w:val="left"/>
+          <w:tab w:leader="none" w:pos="7200" w:val="left"/>
         </w:tabs>
         <w:ind w:hanging="360" w:left="1440" w:right="0"/>
         <w:spacing w:after="200" w:before="0" w:line="240" w:lineRule="atLeast"/>
@@ -4698,7 +4766,8 @@
           <w:tab w:leader="none" w:pos="2149" w:val="left"/>
           <w:tab w:leader="none" w:pos="3589" w:val="left"/>
           <w:tab w:leader="none" w:pos="5029" w:val="left"/>
-          <w:tab w:leader="none" w:pos="5760" w:val="left"/>
+          <w:tab w:leader="none" w:pos="6469" w:val="left"/>
+          <w:tab w:leader="none" w:pos="7200" w:val="left"/>
         </w:tabs>
         <w:ind w:hanging="360" w:left="1440" w:right="0"/>
         <w:spacing w:after="200" w:before="0" w:line="240" w:lineRule="atLeast"/>
@@ -4727,7 +4796,8 @@
           <w:tab w:leader="none" w:pos="2149" w:val="left"/>
           <w:tab w:leader="none" w:pos="3589" w:val="left"/>
           <w:tab w:leader="none" w:pos="5029" w:val="left"/>
-          <w:tab w:leader="none" w:pos="5760" w:val="left"/>
+          <w:tab w:leader="none" w:pos="6469" w:val="left"/>
+          <w:tab w:leader="none" w:pos="7200" w:val="left"/>
         </w:tabs>
         <w:ind w:hanging="360" w:left="1440" w:right="0"/>
         <w:spacing w:after="200" w:before="0" w:line="240" w:lineRule="atLeast"/>
@@ -4756,7 +4826,8 @@
           <w:tab w:leader="none" w:pos="2149" w:val="left"/>
           <w:tab w:leader="none" w:pos="3589" w:val="left"/>
           <w:tab w:leader="none" w:pos="5029" w:val="left"/>
-          <w:tab w:leader="none" w:pos="5760" w:val="left"/>
+          <w:tab w:leader="none" w:pos="6469" w:val="left"/>
+          <w:tab w:leader="none" w:pos="7200" w:val="left"/>
         </w:tabs>
         <w:ind w:hanging="360" w:left="1440" w:right="0"/>
         <w:spacing w:after="200" w:before="0" w:line="240" w:lineRule="atLeast"/>
@@ -4785,7 +4856,8 @@
           <w:tab w:leader="none" w:pos="1429" w:val="left"/>
           <w:tab w:leader="none" w:pos="2149" w:val="left"/>
           <w:tab w:leader="none" w:pos="2869" w:val="left"/>
-          <w:tab w:leader="none" w:pos="2880" w:val="left"/>
+          <w:tab w:leader="none" w:pos="3589" w:val="left"/>
+          <w:tab w:leader="none" w:pos="3600" w:val="left"/>
         </w:tabs>
         <w:ind w:hanging="360" w:left="720" w:right="0"/>
         <w:spacing w:after="200" w:before="0" w:line="240" w:lineRule="atLeast"/>
@@ -4814,7 +4886,8 @@
           <w:tab w:leader="none" w:pos="2149" w:val="left"/>
           <w:tab w:leader="none" w:pos="3589" w:val="left"/>
           <w:tab w:leader="none" w:pos="5029" w:val="left"/>
-          <w:tab w:leader="none" w:pos="5760" w:val="left"/>
+          <w:tab w:leader="none" w:pos="6469" w:val="left"/>
+          <w:tab w:leader="none" w:pos="7200" w:val="left"/>
         </w:tabs>
         <w:ind w:hanging="360" w:left="1440" w:right="0"/>
         <w:spacing w:after="200" w:before="0" w:line="240" w:lineRule="atLeast"/>
@@ -4843,7 +4916,8 @@
           <w:tab w:leader="none" w:pos="2149" w:val="left"/>
           <w:tab w:leader="none" w:pos="3589" w:val="left"/>
           <w:tab w:leader="none" w:pos="5029" w:val="left"/>
-          <w:tab w:leader="none" w:pos="5760" w:val="left"/>
+          <w:tab w:leader="none" w:pos="6469" w:val="left"/>
+          <w:tab w:leader="none" w:pos="7200" w:val="left"/>
         </w:tabs>
         <w:ind w:hanging="360" w:left="1440" w:right="0"/>
         <w:spacing w:after="200" w:before="0" w:line="240" w:lineRule="atLeast"/>
@@ -4920,7 +4994,8 @@
           <w:tab w:leader="none" w:pos="2149" w:val="left"/>
           <w:tab w:leader="none" w:pos="3589" w:val="left"/>
           <w:tab w:leader="none" w:pos="5029" w:val="left"/>
-          <w:tab w:leader="none" w:pos="5760" w:val="left"/>
+          <w:tab w:leader="none" w:pos="6469" w:val="left"/>
+          <w:tab w:leader="none" w:pos="7200" w:val="left"/>
         </w:tabs>
         <w:ind w:hanging="360" w:left="1440" w:right="0"/>
         <w:spacing w:after="200" w:before="0" w:line="240" w:lineRule="atLeast"/>
@@ -4949,7 +5024,8 @@
           <w:tab w:leader="none" w:pos="2149" w:val="left"/>
           <w:tab w:leader="none" w:pos="3589" w:val="left"/>
           <w:tab w:leader="none" w:pos="5029" w:val="left"/>
-          <w:tab w:leader="none" w:pos="5760" w:val="left"/>
+          <w:tab w:leader="none" w:pos="6469" w:val="left"/>
+          <w:tab w:leader="none" w:pos="7200" w:val="left"/>
         </w:tabs>
         <w:ind w:hanging="360" w:left="1440" w:right="0"/>
         <w:spacing w:after="200" w:before="0" w:line="240" w:lineRule="atLeast"/>
@@ -4978,7 +5054,8 @@
           <w:tab w:leader="none" w:pos="2149" w:val="left"/>
           <w:tab w:leader="none" w:pos="3589" w:val="left"/>
           <w:tab w:leader="none" w:pos="5029" w:val="left"/>
-          <w:tab w:leader="none" w:pos="5760" w:val="left"/>
+          <w:tab w:leader="none" w:pos="6469" w:val="left"/>
+          <w:tab w:leader="none" w:pos="7200" w:val="left"/>
         </w:tabs>
         <w:ind w:hanging="360" w:left="1440" w:right="0"/>
         <w:spacing w:after="200" w:before="0" w:line="240" w:lineRule="atLeast"/>
@@ -5007,7 +5084,8 @@
           <w:tab w:leader="none" w:pos="2149" w:val="left"/>
           <w:tab w:leader="none" w:pos="3589" w:val="left"/>
           <w:tab w:leader="none" w:pos="5029" w:val="left"/>
-          <w:tab w:leader="none" w:pos="5760" w:val="left"/>
+          <w:tab w:leader="none" w:pos="6469" w:val="left"/>
+          <w:tab w:leader="none" w:pos="7200" w:val="left"/>
         </w:tabs>
         <w:ind w:hanging="360" w:left="1440" w:right="0"/>
         <w:spacing w:after="200" w:before="0" w:line="240" w:lineRule="atLeast"/>
@@ -5056,7 +5134,8 @@
           <w:tab w:leader="none" w:pos="2149" w:val="left"/>
           <w:tab w:leader="none" w:pos="3589" w:val="left"/>
           <w:tab w:leader="none" w:pos="5029" w:val="left"/>
-          <w:tab w:leader="none" w:pos="5760" w:val="left"/>
+          <w:tab w:leader="none" w:pos="6469" w:val="left"/>
+          <w:tab w:leader="none" w:pos="7200" w:val="left"/>
         </w:tabs>
         <w:ind w:hanging="360" w:left="1440" w:right="0"/>
         <w:spacing w:after="200" w:before="0" w:line="276" w:lineRule="atLeast"/>
@@ -5133,7 +5212,8 @@
           <w:tab w:leader="none" w:pos="2149" w:val="left"/>
           <w:tab w:leader="none" w:pos="3589" w:val="left"/>
           <w:tab w:leader="none" w:pos="5029" w:val="left"/>
-          <w:tab w:leader="none" w:pos="5760" w:val="left"/>
+          <w:tab w:leader="none" w:pos="6469" w:val="left"/>
+          <w:tab w:leader="none" w:pos="7200" w:val="left"/>
         </w:tabs>
         <w:ind w:hanging="360" w:left="1440" w:right="0"/>
         <w:spacing w:after="200" w:before="0" w:line="276" w:lineRule="atLeast"/>
@@ -5162,7 +5242,8 @@
           <w:tab w:leader="none" w:pos="2149" w:val="left"/>
           <w:tab w:leader="none" w:pos="3589" w:val="left"/>
           <w:tab w:leader="none" w:pos="5029" w:val="left"/>
-          <w:tab w:leader="none" w:pos="5760" w:val="left"/>
+          <w:tab w:leader="none" w:pos="6469" w:val="left"/>
+          <w:tab w:leader="none" w:pos="7200" w:val="left"/>
         </w:tabs>
         <w:ind w:hanging="360" w:left="1440" w:right="0"/>
         <w:spacing w:after="200" w:before="0" w:line="276" w:lineRule="atLeast"/>
@@ -5754,7 +5835,8 @@
           <w:tab w:leader="none" w:pos="1429" w:val="left"/>
           <w:tab w:leader="none" w:pos="2149" w:val="left"/>
           <w:tab w:leader="none" w:pos="2869" w:val="left"/>
-          <w:tab w:leader="none" w:pos="2880" w:val="left"/>
+          <w:tab w:leader="none" w:pos="3589" w:val="left"/>
+          <w:tab w:leader="none" w:pos="3600" w:val="left"/>
         </w:tabs>
         <w:ind w:hanging="360" w:left="720" w:right="0"/>
         <w:spacing w:after="200" w:before="0" w:line="240" w:lineRule="atLeast"/>
@@ -5820,7 +5902,8 @@
           <w:tab w:leader="none" w:pos="1429" w:val="left"/>
           <w:tab w:leader="none" w:pos="2149" w:val="left"/>
           <w:tab w:leader="none" w:pos="2869" w:val="left"/>
-          <w:tab w:leader="none" w:pos="2880" w:val="left"/>
+          <w:tab w:leader="none" w:pos="3589" w:val="left"/>
+          <w:tab w:leader="none" w:pos="3600" w:val="left"/>
         </w:tabs>
         <w:ind w:hanging="360" w:left="720" w:right="0"/>
         <w:spacing w:after="200" w:before="0" w:line="240" w:lineRule="atLeast"/>
@@ -5849,7 +5932,8 @@
           <w:tab w:leader="none" w:pos="2149" w:val="left"/>
           <w:tab w:leader="none" w:pos="3589" w:val="left"/>
           <w:tab w:leader="none" w:pos="5029" w:val="left"/>
-          <w:tab w:leader="none" w:pos="5760" w:val="left"/>
+          <w:tab w:leader="none" w:pos="6469" w:val="left"/>
+          <w:tab w:leader="none" w:pos="7200" w:val="left"/>
         </w:tabs>
         <w:ind w:hanging="360" w:left="1440" w:right="0"/>
         <w:spacing w:after="200" w:before="0" w:line="240" w:lineRule="atLeast"/>
@@ -5902,7 +5986,8 @@
           <w:tab w:leader="none" w:pos="2149" w:val="left"/>
           <w:tab w:leader="none" w:pos="3589" w:val="left"/>
           <w:tab w:leader="none" w:pos="5029" w:val="left"/>
-          <w:tab w:leader="none" w:pos="5760" w:val="left"/>
+          <w:tab w:leader="none" w:pos="6469" w:val="left"/>
+          <w:tab w:leader="none" w:pos="7200" w:val="left"/>
         </w:tabs>
         <w:ind w:hanging="360" w:left="1440" w:right="0"/>
         <w:spacing w:after="200" w:before="0" w:line="240" w:lineRule="atLeast"/>
@@ -5955,7 +6040,8 @@
           <w:tab w:leader="none" w:pos="2149" w:val="left"/>
           <w:tab w:leader="none" w:pos="3589" w:val="left"/>
           <w:tab w:leader="none" w:pos="5029" w:val="left"/>
-          <w:tab w:leader="none" w:pos="5760" w:val="left"/>
+          <w:tab w:leader="none" w:pos="6469" w:val="left"/>
+          <w:tab w:leader="none" w:pos="7200" w:val="left"/>
         </w:tabs>
         <w:ind w:hanging="360" w:left="1440" w:right="0"/>
         <w:spacing w:after="200" w:before="0" w:line="240" w:lineRule="atLeast"/>
@@ -5984,7 +6070,8 @@
           <w:tab w:leader="none" w:pos="2149" w:val="left"/>
           <w:tab w:leader="none" w:pos="3589" w:val="left"/>
           <w:tab w:leader="none" w:pos="5029" w:val="left"/>
-          <w:tab w:leader="none" w:pos="5760" w:val="left"/>
+          <w:tab w:leader="none" w:pos="6469" w:val="left"/>
+          <w:tab w:leader="none" w:pos="7200" w:val="left"/>
         </w:tabs>
         <w:ind w:hanging="360" w:left="1440" w:right="0"/>
         <w:spacing w:after="200" w:before="0" w:line="240" w:lineRule="atLeast"/>
@@ -6037,7 +6124,8 @@
           <w:tab w:leader="none" w:pos="2149" w:val="left"/>
           <w:tab w:leader="none" w:pos="3589" w:val="left"/>
           <w:tab w:leader="none" w:pos="5029" w:val="left"/>
-          <w:tab w:leader="none" w:pos="5760" w:val="left"/>
+          <w:tab w:leader="none" w:pos="6469" w:val="left"/>
+          <w:tab w:leader="none" w:pos="7200" w:val="left"/>
         </w:tabs>
         <w:ind w:hanging="360" w:left="1440" w:right="0"/>
         <w:spacing w:after="200" w:before="0" w:line="240" w:lineRule="atLeast"/>
@@ -6078,7 +6166,8 @@
           <w:tab w:leader="none" w:pos="2149" w:val="left"/>
           <w:tab w:leader="none" w:pos="3589" w:val="left"/>
           <w:tab w:leader="none" w:pos="5029" w:val="left"/>
-          <w:tab w:leader="none" w:pos="5760" w:val="left"/>
+          <w:tab w:leader="none" w:pos="6469" w:val="left"/>
+          <w:tab w:leader="none" w:pos="7200" w:val="left"/>
         </w:tabs>
         <w:ind w:hanging="360" w:left="1440" w:right="0"/>
         <w:spacing w:after="200" w:before="0" w:line="240" w:lineRule="atLeast"/>
@@ -6107,7 +6196,8 @@
           <w:tab w:leader="none" w:pos="1429" w:val="left"/>
           <w:tab w:leader="none" w:pos="2149" w:val="left"/>
           <w:tab w:leader="none" w:pos="2869" w:val="left"/>
-          <w:tab w:leader="none" w:pos="2880" w:val="left"/>
+          <w:tab w:leader="none" w:pos="3589" w:val="left"/>
+          <w:tab w:leader="none" w:pos="3600" w:val="left"/>
         </w:tabs>
         <w:ind w:hanging="360" w:left="720" w:right="0"/>
         <w:spacing w:after="200" w:before="0" w:line="240" w:lineRule="atLeast"/>
@@ -6136,7 +6226,8 @@
           <w:tab w:leader="none" w:pos="2149" w:val="left"/>
           <w:tab w:leader="none" w:pos="3589" w:val="left"/>
           <w:tab w:leader="none" w:pos="5029" w:val="left"/>
-          <w:tab w:leader="none" w:pos="5760" w:val="left"/>
+          <w:tab w:leader="none" w:pos="6469" w:val="left"/>
+          <w:tab w:leader="none" w:pos="7200" w:val="left"/>
         </w:tabs>
         <w:ind w:hanging="360" w:left="1440" w:right="0"/>
         <w:spacing w:after="200" w:before="0" w:line="240" w:lineRule="atLeast"/>
@@ -6165,7 +6256,8 @@
           <w:tab w:leader="none" w:pos="2149" w:val="left"/>
           <w:tab w:leader="none" w:pos="3589" w:val="left"/>
           <w:tab w:leader="none" w:pos="5029" w:val="left"/>
-          <w:tab w:leader="none" w:pos="5760" w:val="left"/>
+          <w:tab w:leader="none" w:pos="6469" w:val="left"/>
+          <w:tab w:leader="none" w:pos="7200" w:val="left"/>
         </w:tabs>
         <w:ind w:hanging="360" w:left="1440" w:right="0"/>
         <w:spacing w:after="200" w:before="0" w:line="240" w:lineRule="atLeast"/>
@@ -6218,7 +6310,8 @@
           <w:tab w:leader="none" w:pos="2149" w:val="left"/>
           <w:tab w:leader="none" w:pos="3589" w:val="left"/>
           <w:tab w:leader="none" w:pos="5029" w:val="left"/>
-          <w:tab w:leader="none" w:pos="5760" w:val="left"/>
+          <w:tab w:leader="none" w:pos="6469" w:val="left"/>
+          <w:tab w:leader="none" w:pos="7200" w:val="left"/>
         </w:tabs>
         <w:ind w:hanging="360" w:left="1440" w:right="0"/>
         <w:spacing w:after="200" w:before="0" w:line="240" w:lineRule="atLeast"/>
@@ -6319,7 +6412,8 @@
           <w:tab w:leader="none" w:pos="2149" w:val="left"/>
           <w:tab w:leader="none" w:pos="3589" w:val="left"/>
           <w:tab w:leader="none" w:pos="5029" w:val="left"/>
-          <w:tab w:leader="none" w:pos="5760" w:val="left"/>
+          <w:tab w:leader="none" w:pos="6469" w:val="left"/>
+          <w:tab w:leader="none" w:pos="7200" w:val="left"/>
         </w:tabs>
         <w:ind w:hanging="360" w:left="1440" w:right="0"/>
         <w:spacing w:after="200" w:before="0" w:line="240" w:lineRule="atLeast"/>
@@ -6380,7 +6474,8 @@
           <w:tab w:leader="none" w:pos="1429" w:val="left"/>
           <w:tab w:leader="none" w:pos="2149" w:val="left"/>
           <w:tab w:leader="none" w:pos="2869" w:val="left"/>
-          <w:tab w:leader="none" w:pos="2880" w:val="left"/>
+          <w:tab w:leader="none" w:pos="3589" w:val="left"/>
+          <w:tab w:leader="none" w:pos="3600" w:val="left"/>
         </w:tabs>
         <w:ind w:hanging="360" w:left="720" w:right="0"/>
         <w:spacing w:after="200" w:before="0" w:line="276" w:lineRule="atLeast"/>
@@ -6409,7 +6504,8 @@
           <w:tab w:leader="none" w:pos="1429" w:val="left"/>
           <w:tab w:leader="none" w:pos="2149" w:val="left"/>
           <w:tab w:leader="none" w:pos="2869" w:val="left"/>
-          <w:tab w:leader="none" w:pos="2880" w:val="left"/>
+          <w:tab w:leader="none" w:pos="3589" w:val="left"/>
+          <w:tab w:leader="none" w:pos="3600" w:val="left"/>
         </w:tabs>
         <w:ind w:hanging="360" w:left="720" w:right="0"/>
         <w:spacing w:after="200" w:before="0" w:line="276" w:lineRule="atLeast"/>
@@ -6450,7 +6546,8 @@
           <w:tab w:leader="none" w:pos="1429" w:val="left"/>
           <w:tab w:leader="none" w:pos="2149" w:val="left"/>
           <w:tab w:leader="none" w:pos="2869" w:val="left"/>
-          <w:tab w:leader="none" w:pos="2880" w:val="left"/>
+          <w:tab w:leader="none" w:pos="3589" w:val="left"/>
+          <w:tab w:leader="none" w:pos="3600" w:val="left"/>
         </w:tabs>
         <w:ind w:hanging="360" w:left="720" w:right="0"/>
         <w:spacing w:after="200" w:before="0" w:line="276" w:lineRule="atLeast"/>
@@ -6479,7 +6576,8 @@
           <w:tab w:leader="none" w:pos="2149" w:val="left"/>
           <w:tab w:leader="none" w:pos="3589" w:val="left"/>
           <w:tab w:leader="none" w:pos="5029" w:val="left"/>
-          <w:tab w:leader="none" w:pos="5760" w:val="left"/>
+          <w:tab w:leader="none" w:pos="6469" w:val="left"/>
+          <w:tab w:leader="none" w:pos="7200" w:val="left"/>
         </w:tabs>
         <w:ind w:hanging="360" w:left="1440" w:right="0"/>
         <w:spacing w:after="200" w:before="0" w:line="276" w:lineRule="atLeast"/>
@@ -6508,7 +6606,8 @@
           <w:tab w:leader="none" w:pos="2149" w:val="left"/>
           <w:tab w:leader="none" w:pos="3589" w:val="left"/>
           <w:tab w:leader="none" w:pos="5029" w:val="left"/>
-          <w:tab w:leader="none" w:pos="5760" w:val="left"/>
+          <w:tab w:leader="none" w:pos="6469" w:val="left"/>
+          <w:tab w:leader="none" w:pos="7200" w:val="left"/>
         </w:tabs>
         <w:ind w:hanging="360" w:left="1440" w:right="0"/>
         <w:spacing w:after="200" w:before="0" w:line="276" w:lineRule="atLeast"/>
@@ -6561,7 +6660,8 @@
           <w:tab w:leader="none" w:pos="2149" w:val="left"/>
           <w:tab w:leader="none" w:pos="3589" w:val="left"/>
           <w:tab w:leader="none" w:pos="5029" w:val="left"/>
-          <w:tab w:leader="none" w:pos="5760" w:val="left"/>
+          <w:tab w:leader="none" w:pos="6469" w:val="left"/>
+          <w:tab w:leader="none" w:pos="7200" w:val="left"/>
         </w:tabs>
         <w:ind w:hanging="360" w:left="1440" w:right="0"/>
         <w:spacing w:after="200" w:before="0" w:line="276" w:lineRule="atLeast"/>
@@ -6590,7 +6690,8 @@
           <w:tab w:leader="none" w:pos="2149" w:val="left"/>
           <w:tab w:leader="none" w:pos="3589" w:val="left"/>
           <w:tab w:leader="none" w:pos="5029" w:val="left"/>
-          <w:tab w:leader="none" w:pos="5760" w:val="left"/>
+          <w:tab w:leader="none" w:pos="6469" w:val="left"/>
+          <w:tab w:leader="none" w:pos="7200" w:val="left"/>
         </w:tabs>
         <w:ind w:hanging="360" w:left="1440" w:right="0"/>
         <w:spacing w:after="200" w:before="0" w:line="276" w:lineRule="atLeast"/>
@@ -6619,7 +6720,8 @@
           <w:tab w:leader="none" w:pos="2149" w:val="left"/>
           <w:tab w:leader="none" w:pos="3589" w:val="left"/>
           <w:tab w:leader="none" w:pos="5029" w:val="left"/>
-          <w:tab w:leader="none" w:pos="5760" w:val="left"/>
+          <w:tab w:leader="none" w:pos="6469" w:val="left"/>
+          <w:tab w:leader="none" w:pos="7200" w:val="left"/>
         </w:tabs>
         <w:ind w:hanging="360" w:left="1440" w:right="0"/>
         <w:spacing w:after="200" w:before="0" w:line="276" w:lineRule="atLeast"/>
@@ -6648,7 +6750,8 @@
           <w:tab w:leader="none" w:pos="1429" w:val="left"/>
           <w:tab w:leader="none" w:pos="2149" w:val="left"/>
           <w:tab w:leader="none" w:pos="2869" w:val="left"/>
-          <w:tab w:leader="none" w:pos="2880" w:val="left"/>
+          <w:tab w:leader="none" w:pos="3589" w:val="left"/>
+          <w:tab w:leader="none" w:pos="3600" w:val="left"/>
         </w:tabs>
         <w:ind w:hanging="360" w:left="720" w:right="0"/>
         <w:spacing w:after="200" w:before="0" w:line="276" w:lineRule="atLeast"/>
@@ -6677,7 +6780,8 @@
           <w:tab w:leader="none" w:pos="2149" w:val="left"/>
           <w:tab w:leader="none" w:pos="3589" w:val="left"/>
           <w:tab w:leader="none" w:pos="5029" w:val="left"/>
-          <w:tab w:leader="none" w:pos="5760" w:val="left"/>
+          <w:tab w:leader="none" w:pos="6469" w:val="left"/>
+          <w:tab w:leader="none" w:pos="7200" w:val="left"/>
         </w:tabs>
         <w:ind w:hanging="360" w:left="1440" w:right="0"/>
         <w:spacing w:after="200" w:before="0" w:line="276" w:lineRule="atLeast"/>
@@ -6706,7 +6810,8 @@
           <w:tab w:leader="none" w:pos="2149" w:val="left"/>
           <w:tab w:leader="none" w:pos="3589" w:val="left"/>
           <w:tab w:leader="none" w:pos="5029" w:val="left"/>
-          <w:tab w:leader="none" w:pos="5760" w:val="left"/>
+          <w:tab w:leader="none" w:pos="6469" w:val="left"/>
+          <w:tab w:leader="none" w:pos="7200" w:val="left"/>
         </w:tabs>
         <w:ind w:hanging="360" w:left="1440" w:right="0"/>
         <w:spacing w:after="200" w:before="0" w:line="276" w:lineRule="atLeast"/>
@@ -6807,7 +6912,8 @@
           <w:tab w:leader="none" w:pos="2149" w:val="left"/>
           <w:tab w:leader="none" w:pos="3589" w:val="left"/>
           <w:tab w:leader="none" w:pos="5029" w:val="left"/>
-          <w:tab w:leader="none" w:pos="5760" w:val="left"/>
+          <w:tab w:leader="none" w:pos="6469" w:val="left"/>
+          <w:tab w:leader="none" w:pos="7200" w:val="left"/>
         </w:tabs>
         <w:ind w:hanging="360" w:left="1440" w:right="0"/>
         <w:spacing w:after="200" w:before="0" w:line="276" w:lineRule="atLeast"/>
@@ -6836,7 +6942,8 @@
           <w:tab w:leader="none" w:pos="2149" w:val="left"/>
           <w:tab w:leader="none" w:pos="3589" w:val="left"/>
           <w:tab w:leader="none" w:pos="5029" w:val="left"/>
-          <w:tab w:leader="none" w:pos="5760" w:val="left"/>
+          <w:tab w:leader="none" w:pos="6469" w:val="left"/>
+          <w:tab w:leader="none" w:pos="7200" w:val="left"/>
         </w:tabs>
         <w:ind w:hanging="360" w:left="1440" w:right="0"/>
         <w:spacing w:after="200" w:before="0" w:line="276" w:lineRule="atLeast"/>
@@ -6865,7 +6972,8 @@
           <w:tab w:leader="none" w:pos="1429" w:val="left"/>
           <w:tab w:leader="none" w:pos="2149" w:val="left"/>
           <w:tab w:leader="none" w:pos="2869" w:val="left"/>
-          <w:tab w:leader="none" w:pos="2880" w:val="left"/>
+          <w:tab w:leader="none" w:pos="3589" w:val="left"/>
+          <w:tab w:leader="none" w:pos="3600" w:val="left"/>
         </w:tabs>
         <w:ind w:hanging="360" w:left="720" w:right="0"/>
         <w:spacing w:after="200" w:before="0" w:line="276" w:lineRule="atLeast"/>
@@ -6894,7 +7002,8 @@
           <w:tab w:leader="none" w:pos="2149" w:val="left"/>
           <w:tab w:leader="none" w:pos="3589" w:val="left"/>
           <w:tab w:leader="none" w:pos="5029" w:val="left"/>
-          <w:tab w:leader="none" w:pos="5760" w:val="left"/>
+          <w:tab w:leader="none" w:pos="6469" w:val="left"/>
+          <w:tab w:leader="none" w:pos="7200" w:val="left"/>
         </w:tabs>
         <w:ind w:hanging="360" w:left="1440" w:right="0"/>
         <w:spacing w:after="200" w:before="0" w:line="276" w:lineRule="atLeast"/>
@@ -6923,7 +7032,8 @@
           <w:tab w:leader="none" w:pos="2149" w:val="left"/>
           <w:tab w:leader="none" w:pos="3589" w:val="left"/>
           <w:tab w:leader="none" w:pos="5029" w:val="left"/>
-          <w:tab w:leader="none" w:pos="5760" w:val="left"/>
+          <w:tab w:leader="none" w:pos="6469" w:val="left"/>
+          <w:tab w:leader="none" w:pos="7200" w:val="left"/>
         </w:tabs>
         <w:ind w:hanging="360" w:left="1440" w:right="0"/>
         <w:spacing w:after="200" w:before="0" w:line="276" w:lineRule="atLeast"/>
@@ -7000,7 +7110,8 @@
           <w:tab w:leader="none" w:pos="2149" w:val="left"/>
           <w:tab w:leader="none" w:pos="3589" w:val="left"/>
           <w:tab w:leader="none" w:pos="5029" w:val="left"/>
-          <w:tab w:leader="none" w:pos="5760" w:val="left"/>
+          <w:tab w:leader="none" w:pos="6469" w:val="left"/>
+          <w:tab w:leader="none" w:pos="7200" w:val="left"/>
         </w:tabs>
         <w:ind w:hanging="360" w:left="1440" w:right="0"/>
         <w:spacing w:after="200" w:before="0" w:line="276" w:lineRule="atLeast"/>
@@ -7029,7 +7140,8 @@
           <w:tab w:leader="none" w:pos="2149" w:val="left"/>
           <w:tab w:leader="none" w:pos="3589" w:val="left"/>
           <w:tab w:leader="none" w:pos="5029" w:val="left"/>
-          <w:tab w:leader="none" w:pos="5760" w:val="left"/>
+          <w:tab w:leader="none" w:pos="6469" w:val="left"/>
+          <w:tab w:leader="none" w:pos="7200" w:val="left"/>
         </w:tabs>
         <w:ind w:hanging="360" w:left="1440" w:right="0"/>
         <w:spacing w:after="200" w:before="0" w:line="276" w:lineRule="atLeast"/>
@@ -7058,7 +7170,8 @@
           <w:tab w:leader="none" w:pos="1429" w:val="left"/>
           <w:tab w:leader="none" w:pos="2149" w:val="left"/>
           <w:tab w:leader="none" w:pos="2869" w:val="left"/>
-          <w:tab w:leader="none" w:pos="2880" w:val="left"/>
+          <w:tab w:leader="none" w:pos="3589" w:val="left"/>
+          <w:tab w:leader="none" w:pos="3600" w:val="left"/>
         </w:tabs>
         <w:ind w:hanging="360" w:left="720" w:right="0"/>
         <w:spacing w:after="200" w:before="0" w:line="276" w:lineRule="atLeast"/>
@@ -7087,7 +7200,8 @@
           <w:tab w:leader="none" w:pos="2149" w:val="left"/>
           <w:tab w:leader="none" w:pos="3589" w:val="left"/>
           <w:tab w:leader="none" w:pos="5029" w:val="left"/>
-          <w:tab w:leader="none" w:pos="5760" w:val="left"/>
+          <w:tab w:leader="none" w:pos="6469" w:val="left"/>
+          <w:tab w:leader="none" w:pos="7200" w:val="left"/>
         </w:tabs>
         <w:ind w:hanging="360" w:left="1440" w:right="0"/>
         <w:spacing w:after="200" w:before="0" w:line="276" w:lineRule="atLeast"/>
@@ -7116,7 +7230,8 @@
           <w:tab w:leader="none" w:pos="2149" w:val="left"/>
           <w:tab w:leader="none" w:pos="3589" w:val="left"/>
           <w:tab w:leader="none" w:pos="5029" w:val="left"/>
-          <w:tab w:leader="none" w:pos="5760" w:val="left"/>
+          <w:tab w:leader="none" w:pos="6469" w:val="left"/>
+          <w:tab w:leader="none" w:pos="7200" w:val="left"/>
         </w:tabs>
         <w:ind w:hanging="360" w:left="1440" w:right="0"/>
         <w:spacing w:after="200" w:before="0" w:line="276" w:lineRule="atLeast"/>
@@ -7193,7 +7308,8 @@
           <w:tab w:leader="none" w:pos="2149" w:val="left"/>
           <w:tab w:leader="none" w:pos="3589" w:val="left"/>
           <w:tab w:leader="none" w:pos="5029" w:val="left"/>
-          <w:tab w:leader="none" w:pos="5760" w:val="left"/>
+          <w:tab w:leader="none" w:pos="6469" w:val="left"/>
+          <w:tab w:leader="none" w:pos="7200" w:val="left"/>
         </w:tabs>
         <w:ind w:hanging="360" w:left="1440" w:right="0"/>
         <w:spacing w:after="200" w:before="0" w:line="276" w:lineRule="atLeast"/>
@@ -7274,7 +7390,8 @@
           <w:tab w:leader="none" w:pos="2149" w:val="left"/>
           <w:tab w:leader="none" w:pos="3589" w:val="left"/>
           <w:tab w:leader="none" w:pos="5029" w:val="left"/>
-          <w:tab w:leader="none" w:pos="5760" w:val="left"/>
+          <w:tab w:leader="none" w:pos="6469" w:val="left"/>
+          <w:tab w:leader="none" w:pos="7200" w:val="left"/>
         </w:tabs>
         <w:ind w:hanging="360" w:left="1440" w:right="0"/>
         <w:spacing w:after="200" w:before="0" w:line="276" w:lineRule="atLeast"/>
@@ -7303,7 +7420,8 @@
           <w:tab w:leader="none" w:pos="2149" w:val="left"/>
           <w:tab w:leader="none" w:pos="3589" w:val="left"/>
           <w:tab w:leader="none" w:pos="5029" w:val="left"/>
-          <w:tab w:leader="none" w:pos="5760" w:val="left"/>
+          <w:tab w:leader="none" w:pos="6469" w:val="left"/>
+          <w:tab w:leader="none" w:pos="7200" w:val="left"/>
         </w:tabs>
         <w:ind w:hanging="360" w:left="1440" w:right="0"/>
         <w:spacing w:after="200" w:before="0" w:line="276" w:lineRule="atLeast"/>
@@ -7380,7 +7498,8 @@
           <w:tab w:leader="none" w:pos="2149" w:val="left"/>
           <w:tab w:leader="none" w:pos="3589" w:val="left"/>
           <w:tab w:leader="none" w:pos="5029" w:val="left"/>
-          <w:tab w:leader="none" w:pos="5760" w:val="left"/>
+          <w:tab w:leader="none" w:pos="6469" w:val="left"/>
+          <w:tab w:leader="none" w:pos="7200" w:val="left"/>
         </w:tabs>
         <w:ind w:hanging="360" w:left="1440" w:right="0"/>
         <w:spacing w:after="200" w:before="0" w:line="276" w:lineRule="atLeast"/>
@@ -7409,7 +7528,8 @@
           <w:tab w:leader="none" w:pos="2149" w:val="left"/>
           <w:tab w:leader="none" w:pos="3589" w:val="left"/>
           <w:tab w:leader="none" w:pos="5029" w:val="left"/>
-          <w:tab w:leader="none" w:pos="5760" w:val="left"/>
+          <w:tab w:leader="none" w:pos="6469" w:val="left"/>
+          <w:tab w:leader="none" w:pos="7200" w:val="left"/>
         </w:tabs>
         <w:ind w:hanging="360" w:left="1440" w:right="0"/>
         <w:spacing w:after="200" w:before="0" w:line="276" w:lineRule="atLeast"/>
@@ -7438,7 +7558,8 @@
           <w:tab w:leader="none" w:pos="2149" w:val="left"/>
           <w:tab w:leader="none" w:pos="3589" w:val="left"/>
           <w:tab w:leader="none" w:pos="5029" w:val="left"/>
-          <w:tab w:leader="none" w:pos="5760" w:val="left"/>
+          <w:tab w:leader="none" w:pos="6469" w:val="left"/>
+          <w:tab w:leader="none" w:pos="7200" w:val="left"/>
         </w:tabs>
         <w:ind w:hanging="360" w:left="1440" w:right="0"/>
         <w:spacing w:after="200" w:before="0" w:line="276" w:lineRule="atLeast"/>
@@ -7459,7 +7580,8 @@
           <w:tab w:leader="none" w:pos="2149" w:val="left"/>
           <w:tab w:leader="none" w:pos="3589" w:val="left"/>
           <w:tab w:leader="none" w:pos="5029" w:val="left"/>
-          <w:tab w:leader="none" w:pos="5760" w:val="left"/>
+          <w:tab w:leader="none" w:pos="6469" w:val="left"/>
+          <w:tab w:leader="none" w:pos="7200" w:val="left"/>
         </w:tabs>
         <w:ind w:hanging="360" w:left="1440" w:right="0"/>
         <w:spacing w:after="200" w:before="0" w:line="276" w:lineRule="atLeast"/>
@@ -7506,7 +7628,8 @@
           <w:tab w:leader="none" w:pos="1429" w:val="left"/>
           <w:tab w:leader="none" w:pos="2149" w:val="left"/>
           <w:tab w:leader="none" w:pos="2869" w:val="left"/>
-          <w:tab w:leader="none" w:pos="2880" w:val="left"/>
+          <w:tab w:leader="none" w:pos="3589" w:val="left"/>
+          <w:tab w:leader="none" w:pos="3600" w:val="left"/>
         </w:tabs>
         <w:ind w:hanging="360" w:left="720" w:right="0"/>
         <w:spacing w:after="200" w:before="0" w:line="276" w:lineRule="atLeast"/>
@@ -7535,7 +7658,8 @@
           <w:tab w:leader="none" w:pos="1429" w:val="left"/>
           <w:tab w:leader="none" w:pos="2149" w:val="left"/>
           <w:tab w:leader="none" w:pos="2869" w:val="left"/>
-          <w:tab w:leader="none" w:pos="2880" w:val="left"/>
+          <w:tab w:leader="none" w:pos="3589" w:val="left"/>
+          <w:tab w:leader="none" w:pos="3600" w:val="left"/>
         </w:tabs>
         <w:ind w:hanging="360" w:left="720" w:right="0"/>
         <w:spacing w:after="200" w:before="0" w:line="276" w:lineRule="atLeast"/>
@@ -7564,7 +7688,8 @@
           <w:tab w:leader="none" w:pos="2149" w:val="left"/>
           <w:tab w:leader="none" w:pos="3589" w:val="left"/>
           <w:tab w:leader="none" w:pos="5029" w:val="left"/>
-          <w:tab w:leader="none" w:pos="5760" w:val="left"/>
+          <w:tab w:leader="none" w:pos="6469" w:val="left"/>
+          <w:tab w:leader="none" w:pos="7200" w:val="left"/>
         </w:tabs>
         <w:ind w:hanging="360" w:left="1440" w:right="0"/>
         <w:spacing w:after="200" w:before="0" w:line="276" w:lineRule="atLeast"/>
@@ -7617,7 +7742,8 @@
           <w:tab w:leader="none" w:pos="2149" w:val="left"/>
           <w:tab w:leader="none" w:pos="3589" w:val="left"/>
           <w:tab w:leader="none" w:pos="5029" w:val="left"/>
-          <w:tab w:leader="none" w:pos="5760" w:val="left"/>
+          <w:tab w:leader="none" w:pos="6469" w:val="left"/>
+          <w:tab w:leader="none" w:pos="7200" w:val="left"/>
         </w:tabs>
         <w:ind w:hanging="360" w:left="1440" w:right="0"/>
         <w:spacing w:after="200" w:before="0" w:line="276" w:lineRule="atLeast"/>
@@ -7670,7 +7796,8 @@
           <w:tab w:leader="none" w:pos="2149" w:val="left"/>
           <w:tab w:leader="none" w:pos="3589" w:val="left"/>
           <w:tab w:leader="none" w:pos="5029" w:val="left"/>
-          <w:tab w:leader="none" w:pos="5760" w:val="left"/>
+          <w:tab w:leader="none" w:pos="6469" w:val="left"/>
+          <w:tab w:leader="none" w:pos="7200" w:val="left"/>
         </w:tabs>
         <w:ind w:hanging="360" w:left="1440" w:right="0"/>
         <w:spacing w:after="200" w:before="0" w:line="276" w:lineRule="atLeast"/>
@@ -7723,7 +7850,8 @@
           <w:tab w:leader="none" w:pos="2149" w:val="left"/>
           <w:tab w:leader="none" w:pos="3589" w:val="left"/>
           <w:tab w:leader="none" w:pos="5029" w:val="left"/>
-          <w:tab w:leader="none" w:pos="5760" w:val="left"/>
+          <w:tab w:leader="none" w:pos="6469" w:val="left"/>
+          <w:tab w:leader="none" w:pos="7200" w:val="left"/>
         </w:tabs>
         <w:ind w:hanging="360" w:left="1440" w:right="0"/>
         <w:spacing w:after="200" w:before="0" w:line="276" w:lineRule="atLeast"/>
@@ -7776,7 +7904,8 @@
           <w:tab w:leader="none" w:pos="2149" w:val="left"/>
           <w:tab w:leader="none" w:pos="3589" w:val="left"/>
           <w:tab w:leader="none" w:pos="5029" w:val="left"/>
-          <w:tab w:leader="none" w:pos="5760" w:val="left"/>
+          <w:tab w:leader="none" w:pos="6469" w:val="left"/>
+          <w:tab w:leader="none" w:pos="7200" w:val="left"/>
         </w:tabs>
         <w:ind w:hanging="360" w:left="1440" w:right="0"/>
         <w:spacing w:after="200" w:before="0" w:line="276" w:lineRule="atLeast"/>
@@ -7829,7 +7958,8 @@
           <w:tab w:leader="none" w:pos="2149" w:val="left"/>
           <w:tab w:leader="none" w:pos="3589" w:val="left"/>
           <w:tab w:leader="none" w:pos="5029" w:val="left"/>
-          <w:tab w:leader="none" w:pos="5760" w:val="left"/>
+          <w:tab w:leader="none" w:pos="6469" w:val="left"/>
+          <w:tab w:leader="none" w:pos="7200" w:val="left"/>
         </w:tabs>
         <w:ind w:hanging="360" w:left="1440" w:right="0"/>
         <w:spacing w:after="200" w:before="0" w:line="276" w:lineRule="atLeast"/>
@@ -7882,7 +8012,8 @@
           <w:tab w:leader="none" w:pos="2149" w:val="left"/>
           <w:tab w:leader="none" w:pos="3589" w:val="left"/>
           <w:tab w:leader="none" w:pos="5029" w:val="left"/>
-          <w:tab w:leader="none" w:pos="5760" w:val="left"/>
+          <w:tab w:leader="none" w:pos="6469" w:val="left"/>
+          <w:tab w:leader="none" w:pos="7200" w:val="left"/>
         </w:tabs>
         <w:ind w:hanging="360" w:left="1440" w:right="0"/>
         <w:spacing w:after="200" w:before="0" w:line="276" w:lineRule="atLeast"/>
@@ -7935,7 +8066,8 @@
           <w:tab w:leader="none" w:pos="1429" w:val="left"/>
           <w:tab w:leader="none" w:pos="2149" w:val="left"/>
           <w:tab w:leader="none" w:pos="2869" w:val="left"/>
-          <w:tab w:leader="none" w:pos="2880" w:val="left"/>
+          <w:tab w:leader="none" w:pos="3589" w:val="left"/>
+          <w:tab w:leader="none" w:pos="3600" w:val="left"/>
         </w:tabs>
         <w:ind w:hanging="360" w:left="720" w:right="0"/>
         <w:spacing w:after="200" w:before="0" w:line="276" w:lineRule="atLeast"/>
@@ -7976,7 +8108,8 @@
           <w:tab w:leader="none" w:pos="1429" w:val="left"/>
           <w:tab w:leader="none" w:pos="2149" w:val="left"/>
           <w:tab w:leader="none" w:pos="2869" w:val="left"/>
-          <w:tab w:leader="none" w:pos="2880" w:val="left"/>
+          <w:tab w:leader="none" w:pos="3589" w:val="left"/>
+          <w:tab w:leader="none" w:pos="3600" w:val="left"/>
         </w:tabs>
         <w:ind w:hanging="360" w:left="720" w:right="0"/>
         <w:spacing w:after="200" w:before="0" w:line="276" w:lineRule="atLeast"/>
@@ -8005,7 +8138,8 @@
           <w:tab w:leader="none" w:pos="2149" w:val="left"/>
           <w:tab w:leader="none" w:pos="3589" w:val="left"/>
           <w:tab w:leader="none" w:pos="5029" w:val="left"/>
-          <w:tab w:leader="none" w:pos="5760" w:val="left"/>
+          <w:tab w:leader="none" w:pos="6469" w:val="left"/>
+          <w:tab w:leader="none" w:pos="7200" w:val="left"/>
         </w:tabs>
         <w:ind w:hanging="360" w:left="1440" w:right="0"/>
         <w:spacing w:after="200" w:before="0" w:line="276" w:lineRule="atLeast"/>
@@ -8034,7 +8168,8 @@
           <w:tab w:leader="none" w:pos="2149" w:val="left"/>
           <w:tab w:leader="none" w:pos="3589" w:val="left"/>
           <w:tab w:leader="none" w:pos="5029" w:val="left"/>
-          <w:tab w:leader="none" w:pos="5760" w:val="left"/>
+          <w:tab w:leader="none" w:pos="6469" w:val="left"/>
+          <w:tab w:leader="none" w:pos="7200" w:val="left"/>
         </w:tabs>
         <w:ind w:hanging="360" w:left="1440" w:right="0"/>
         <w:spacing w:after="200" w:before="0" w:line="276" w:lineRule="atLeast"/>
@@ -8075,7 +8210,8 @@
           <w:tab w:leader="none" w:pos="1429" w:val="left"/>
           <w:tab w:leader="none" w:pos="2149" w:val="left"/>
           <w:tab w:leader="none" w:pos="2869" w:val="left"/>
-          <w:tab w:leader="none" w:pos="2880" w:val="left"/>
+          <w:tab w:leader="none" w:pos="3589" w:val="left"/>
+          <w:tab w:leader="none" w:pos="3600" w:val="left"/>
         </w:tabs>
         <w:ind w:hanging="360" w:left="720" w:right="0"/>
         <w:spacing w:after="200" w:before="0" w:line="276" w:lineRule="atLeast"/>
@@ -8104,7 +8240,8 @@
           <w:tab w:leader="none" w:pos="2149" w:val="left"/>
           <w:tab w:leader="none" w:pos="3589" w:val="left"/>
           <w:tab w:leader="none" w:pos="5029" w:val="left"/>
-          <w:tab w:leader="none" w:pos="5760" w:val="left"/>
+          <w:tab w:leader="none" w:pos="6469" w:val="left"/>
+          <w:tab w:leader="none" w:pos="7200" w:val="left"/>
         </w:tabs>
         <w:ind w:hanging="360" w:left="1440" w:right="0"/>
         <w:spacing w:after="200" w:before="0" w:line="276" w:lineRule="atLeast"/>
@@ -8181,7 +8318,8 @@
           <w:tab w:leader="none" w:pos="2149" w:val="left"/>
           <w:tab w:leader="none" w:pos="3589" w:val="left"/>
           <w:tab w:leader="none" w:pos="5029" w:val="left"/>
-          <w:tab w:leader="none" w:pos="5760" w:val="left"/>
+          <w:tab w:leader="none" w:pos="6469" w:val="left"/>
+          <w:tab w:leader="none" w:pos="7200" w:val="left"/>
         </w:tabs>
         <w:ind w:hanging="360" w:left="1440" w:right="0"/>
         <w:spacing w:after="200" w:before="0" w:line="276" w:lineRule="atLeast"/>
@@ -8222,7 +8360,8 @@
           <w:tab w:leader="none" w:pos="1429" w:val="left"/>
           <w:tab w:leader="none" w:pos="2149" w:val="left"/>
           <w:tab w:leader="none" w:pos="2869" w:val="left"/>
-          <w:tab w:leader="none" w:pos="2880" w:val="left"/>
+          <w:tab w:leader="none" w:pos="3589" w:val="left"/>
+          <w:tab w:leader="none" w:pos="3600" w:val="left"/>
         </w:tabs>
         <w:ind w:hanging="360" w:left="720" w:right="0"/>
         <w:spacing w:after="200" w:before="0" w:line="276" w:lineRule="atLeast"/>
@@ -8251,7 +8390,8 @@
           <w:tab w:leader="none" w:pos="2149" w:val="left"/>
           <w:tab w:leader="none" w:pos="3589" w:val="left"/>
           <w:tab w:leader="none" w:pos="5029" w:val="left"/>
-          <w:tab w:leader="none" w:pos="5760" w:val="left"/>
+          <w:tab w:leader="none" w:pos="6469" w:val="left"/>
+          <w:tab w:leader="none" w:pos="7200" w:val="left"/>
         </w:tabs>
         <w:ind w:hanging="360" w:left="1440" w:right="0"/>
         <w:spacing w:after="200" w:before="0" w:line="276" w:lineRule="atLeast"/>
@@ -8328,7 +8468,8 @@
           <w:tab w:leader="none" w:pos="2149" w:val="left"/>
           <w:tab w:leader="none" w:pos="3589" w:val="left"/>
           <w:tab w:leader="none" w:pos="5029" w:val="left"/>
-          <w:tab w:leader="none" w:pos="5760" w:val="left"/>
+          <w:tab w:leader="none" w:pos="6469" w:val="left"/>
+          <w:tab w:leader="none" w:pos="7200" w:val="left"/>
         </w:tabs>
         <w:ind w:hanging="360" w:left="1440" w:right="0"/>
         <w:spacing w:after="200" w:before="0" w:line="276" w:lineRule="atLeast"/>
@@ -8369,7 +8510,8 @@
           <w:tab w:leader="none" w:pos="1429" w:val="left"/>
           <w:tab w:leader="none" w:pos="2149" w:val="left"/>
           <w:tab w:leader="none" w:pos="2869" w:val="left"/>
-          <w:tab w:leader="none" w:pos="2880" w:val="left"/>
+          <w:tab w:leader="none" w:pos="3589" w:val="left"/>
+          <w:tab w:leader="none" w:pos="3600" w:val="left"/>
         </w:tabs>
         <w:ind w:hanging="360" w:left="720" w:right="0"/>
         <w:spacing w:after="200" w:before="0" w:line="276" w:lineRule="atLeast"/>
@@ -8398,7 +8540,8 @@
           <w:tab w:leader="none" w:pos="2149" w:val="left"/>
           <w:tab w:leader="none" w:pos="3589" w:val="left"/>
           <w:tab w:leader="none" w:pos="5029" w:val="left"/>
-          <w:tab w:leader="none" w:pos="5760" w:val="left"/>
+          <w:tab w:leader="none" w:pos="6469" w:val="left"/>
+          <w:tab w:leader="none" w:pos="7200" w:val="left"/>
         </w:tabs>
         <w:ind w:hanging="360" w:left="1440" w:right="0"/>
         <w:spacing w:after="200" w:before="0" w:line="276" w:lineRule="atLeast"/>
@@ -8499,7 +8642,8 @@
           <w:tab w:leader="none" w:pos="2149" w:val="left"/>
           <w:tab w:leader="none" w:pos="3589" w:val="left"/>
           <w:tab w:leader="none" w:pos="5029" w:val="left"/>
-          <w:tab w:leader="none" w:pos="5760" w:val="left"/>
+          <w:tab w:leader="none" w:pos="6469" w:val="left"/>
+          <w:tab w:leader="none" w:pos="7200" w:val="left"/>
         </w:tabs>
         <w:ind w:hanging="360" w:left="1440" w:right="0"/>
         <w:spacing w:after="200" w:before="0" w:line="276" w:lineRule="atLeast"/>
@@ -8540,7 +8684,8 @@
           <w:tab w:leader="none" w:pos="1429" w:val="left"/>
           <w:tab w:leader="none" w:pos="2149" w:val="left"/>
           <w:tab w:leader="none" w:pos="2869" w:val="left"/>
-          <w:tab w:leader="none" w:pos="2880" w:val="left"/>
+          <w:tab w:leader="none" w:pos="3589" w:val="left"/>
+          <w:tab w:leader="none" w:pos="3600" w:val="left"/>
         </w:tabs>
         <w:ind w:hanging="360" w:left="720" w:right="0"/>
         <w:spacing w:after="200" w:before="0" w:line="276" w:lineRule="atLeast"/>
@@ -8569,7 +8714,8 @@
           <w:tab w:leader="none" w:pos="2149" w:val="left"/>
           <w:tab w:leader="none" w:pos="3589" w:val="left"/>
           <w:tab w:leader="none" w:pos="5029" w:val="left"/>
-          <w:tab w:leader="none" w:pos="5760" w:val="left"/>
+          <w:tab w:leader="none" w:pos="6469" w:val="left"/>
+          <w:tab w:leader="none" w:pos="7200" w:val="left"/>
         </w:tabs>
         <w:ind w:hanging="360" w:left="1440" w:right="0"/>
         <w:spacing w:after="200" w:before="0" w:line="276" w:lineRule="atLeast"/>
@@ -8646,7 +8792,8 @@
           <w:tab w:leader="none" w:pos="2149" w:val="left"/>
           <w:tab w:leader="none" w:pos="3589" w:val="left"/>
           <w:tab w:leader="none" w:pos="5029" w:val="left"/>
-          <w:tab w:leader="none" w:pos="5760" w:val="left"/>
+          <w:tab w:leader="none" w:pos="6469" w:val="left"/>
+          <w:tab w:leader="none" w:pos="7200" w:val="left"/>
         </w:tabs>
         <w:ind w:hanging="360" w:left="1440" w:right="0"/>
         <w:spacing w:after="200" w:before="0" w:line="276" w:lineRule="atLeast"/>
@@ -8723,7 +8870,8 @@
           <w:tab w:leader="none" w:pos="1429" w:val="left"/>
           <w:tab w:leader="none" w:pos="2149" w:val="left"/>
           <w:tab w:leader="none" w:pos="2869" w:val="left"/>
-          <w:tab w:leader="none" w:pos="2880" w:val="left"/>
+          <w:tab w:leader="none" w:pos="3589" w:val="left"/>
+          <w:tab w:leader="none" w:pos="3600" w:val="left"/>
         </w:tabs>
         <w:ind w:hanging="360" w:left="720" w:right="0"/>
         <w:spacing w:after="200" w:before="0" w:line="276" w:lineRule="atLeast"/>
@@ -8752,7 +8900,8 @@
           <w:tab w:leader="none" w:pos="2149" w:val="left"/>
           <w:tab w:leader="none" w:pos="3589" w:val="left"/>
           <w:tab w:leader="none" w:pos="5029" w:val="left"/>
-          <w:tab w:leader="none" w:pos="5760" w:val="left"/>
+          <w:tab w:leader="none" w:pos="6469" w:val="left"/>
+          <w:tab w:leader="none" w:pos="7200" w:val="left"/>
         </w:tabs>
         <w:ind w:hanging="360" w:left="1440" w:right="0"/>
         <w:spacing w:after="200" w:before="0" w:line="276" w:lineRule="atLeast"/>
@@ -8805,7 +8954,8 @@
           <w:tab w:leader="none" w:pos="2149" w:val="left"/>
           <w:tab w:leader="none" w:pos="3589" w:val="left"/>
           <w:tab w:leader="none" w:pos="5029" w:val="left"/>
-          <w:tab w:leader="none" w:pos="5760" w:val="left"/>
+          <w:tab w:leader="none" w:pos="6469" w:val="left"/>
+          <w:tab w:leader="none" w:pos="7200" w:val="left"/>
         </w:tabs>
         <w:ind w:hanging="360" w:left="1440" w:right="0"/>
         <w:spacing w:after="200" w:before="0" w:line="276" w:lineRule="atLeast"/>
@@ -8874,7 +9024,8 @@
           <w:tab w:leader="none" w:pos="2149" w:val="left"/>
           <w:tab w:leader="none" w:pos="3589" w:val="left"/>
           <w:tab w:leader="none" w:pos="5029" w:val="left"/>
-          <w:tab w:leader="none" w:pos="5760" w:val="left"/>
+          <w:tab w:leader="none" w:pos="6469" w:val="left"/>
+          <w:tab w:leader="none" w:pos="7200" w:val="left"/>
         </w:tabs>
         <w:ind w:hanging="360" w:left="1440" w:right="0"/>
         <w:spacing w:after="200" w:before="0" w:line="276" w:lineRule="atLeast"/>
@@ -8927,7 +9078,8 @@
           <w:tab w:leader="none" w:pos="2149" w:val="left"/>
           <w:tab w:leader="none" w:pos="3589" w:val="left"/>
           <w:tab w:leader="none" w:pos="5029" w:val="left"/>
-          <w:tab w:leader="none" w:pos="5760" w:val="left"/>
+          <w:tab w:leader="none" w:pos="6469" w:val="left"/>
+          <w:tab w:leader="none" w:pos="7200" w:val="left"/>
         </w:tabs>
         <w:ind w:hanging="360" w:left="1440" w:right="0"/>
         <w:spacing w:after="200" w:before="0" w:line="276" w:lineRule="atLeast"/>
@@ -8968,7 +9120,8 @@
           <w:tab w:leader="none" w:pos="1429" w:val="left"/>
           <w:tab w:leader="none" w:pos="2149" w:val="left"/>
           <w:tab w:leader="none" w:pos="2869" w:val="left"/>
-          <w:tab w:leader="none" w:pos="2880" w:val="left"/>
+          <w:tab w:leader="none" w:pos="3589" w:val="left"/>
+          <w:tab w:leader="none" w:pos="3600" w:val="left"/>
         </w:tabs>
         <w:ind w:hanging="360" w:left="720" w:right="0"/>
         <w:spacing w:after="200" w:before="0" w:line="276" w:lineRule="atLeast"/>
@@ -8997,7 +9150,8 @@
           <w:tab w:leader="none" w:pos="2149" w:val="left"/>
           <w:tab w:leader="none" w:pos="3589" w:val="left"/>
           <w:tab w:leader="none" w:pos="5029" w:val="left"/>
-          <w:tab w:leader="none" w:pos="5760" w:val="left"/>
+          <w:tab w:leader="none" w:pos="6469" w:val="left"/>
+          <w:tab w:leader="none" w:pos="7200" w:val="left"/>
         </w:tabs>
         <w:ind w:hanging="360" w:left="1440" w:right="0"/>
         <w:spacing w:after="200" w:before="0" w:line="276" w:lineRule="atLeast"/>
@@ -9033,7 +9187,7 @@
           <w:b w:val="off"/>
           <w:szCs w:val="22"/>
           <w:bCs w:val="off"/>
-          <w:rFonts w:ascii="Calibri" w:cs="Calibri" w:eastAsia="Calibri" w:hAnsi="Calibri"/>
+          <w:rFonts w:cs="Calibri" w:eastAsia="Calibri"/>
           <w:lang w:val="en-"/>
         </w:rPr>
         <w:t xml:space="preserve">'s </w:t>
@@ -9098,7 +9252,8 @@
           <w:tab w:leader="none" w:pos="2149" w:val="left"/>
           <w:tab w:leader="none" w:pos="3589" w:val="left"/>
           <w:tab w:leader="none" w:pos="5029" w:val="left"/>
-          <w:tab w:leader="none" w:pos="5760" w:val="left"/>
+          <w:tab w:leader="none" w:pos="6469" w:val="left"/>
+          <w:tab w:leader="none" w:pos="7200" w:val="left"/>
         </w:tabs>
         <w:ind w:hanging="360" w:left="1440" w:right="0"/>
         <w:spacing w:after="200" w:before="0" w:line="276" w:lineRule="atLeast"/>
@@ -9175,7 +9330,8 @@
           <w:tab w:leader="none" w:pos="2149" w:val="left"/>
           <w:tab w:leader="none" w:pos="3589" w:val="left"/>
           <w:tab w:leader="none" w:pos="5029" w:val="left"/>
-          <w:tab w:leader="none" w:pos="5760" w:val="left"/>
+          <w:tab w:leader="none" w:pos="6469" w:val="left"/>
+          <w:tab w:leader="none" w:pos="7200" w:val="left"/>
         </w:tabs>
         <w:ind w:hanging="360" w:left="1440" w:right="0"/>
         <w:spacing w:after="200" w:before="0" w:line="276" w:lineRule="atLeast"/>
@@ -9236,7 +9392,8 @@
           <w:tab w:leader="none" w:pos="1429" w:val="left"/>
           <w:tab w:leader="none" w:pos="2149" w:val="left"/>
           <w:tab w:leader="none" w:pos="2869" w:val="left"/>
-          <w:tab w:leader="none" w:pos="2880" w:val="left"/>
+          <w:tab w:leader="none" w:pos="3589" w:val="left"/>
+          <w:tab w:leader="none" w:pos="3600" w:val="left"/>
         </w:tabs>
         <w:ind w:hanging="360" w:left="720" w:right="0"/>
         <w:spacing w:after="200" w:before="0" w:line="276" w:lineRule="atLeast"/>
@@ -9289,7 +9446,8 @@
           <w:tab w:leader="none" w:pos="1429" w:val="left"/>
           <w:tab w:leader="none" w:pos="2149" w:val="left"/>
           <w:tab w:leader="none" w:pos="2869" w:val="left"/>
-          <w:tab w:leader="none" w:pos="2880" w:val="left"/>
+          <w:tab w:leader="none" w:pos="3589" w:val="left"/>
+          <w:tab w:leader="none" w:pos="3600" w:val="left"/>
         </w:tabs>
         <w:ind w:hanging="360" w:left="720" w:right="0"/>
         <w:spacing w:after="200" w:before="0" w:line="276" w:lineRule="atLeast"/>
@@ -9390,7 +9548,8 @@
           <w:tab w:leader="none" w:pos="1429" w:val="left"/>
           <w:tab w:leader="none" w:pos="2149" w:val="left"/>
           <w:tab w:leader="none" w:pos="2869" w:val="left"/>
-          <w:tab w:leader="none" w:pos="2880" w:val="left"/>
+          <w:tab w:leader="none" w:pos="3589" w:val="left"/>
+          <w:tab w:leader="none" w:pos="3600" w:val="left"/>
         </w:tabs>
         <w:ind w:hanging="360" w:left="720" w:right="0"/>
         <w:spacing w:after="200" w:before="0" w:line="276" w:lineRule="atLeast"/>
@@ -9431,7 +9590,8 @@
           <w:tab w:leader="none" w:pos="1429" w:val="left"/>
           <w:tab w:leader="none" w:pos="2149" w:val="left"/>
           <w:tab w:leader="none" w:pos="2869" w:val="left"/>
-          <w:tab w:leader="none" w:pos="2880" w:val="left"/>
+          <w:tab w:leader="none" w:pos="3589" w:val="left"/>
+          <w:tab w:leader="none" w:pos="3600" w:val="left"/>
         </w:tabs>
         <w:ind w:hanging="360" w:left="720" w:right="0"/>
         <w:spacing w:after="200" w:before="0" w:line="276" w:lineRule="atLeast"/>
@@ -9460,7 +9620,8 @@
           <w:tab w:leader="none" w:pos="2149" w:val="left"/>
           <w:tab w:leader="none" w:pos="3589" w:val="left"/>
           <w:tab w:leader="none" w:pos="5029" w:val="left"/>
-          <w:tab w:leader="none" w:pos="5760" w:val="left"/>
+          <w:tab w:leader="none" w:pos="6469" w:val="left"/>
+          <w:tab w:leader="none" w:pos="7200" w:val="left"/>
         </w:tabs>
         <w:ind w:hanging="360" w:left="1440" w:right="0"/>
         <w:spacing w:after="200" w:before="0" w:line="276" w:lineRule="atLeast"/>
@@ -9489,7 +9650,8 @@
           <w:tab w:leader="none" w:pos="2149" w:val="left"/>
           <w:tab w:leader="none" w:pos="3589" w:val="left"/>
           <w:tab w:leader="none" w:pos="5029" w:val="left"/>
-          <w:tab w:leader="none" w:pos="5760" w:val="left"/>
+          <w:tab w:leader="none" w:pos="6469" w:val="left"/>
+          <w:tab w:leader="none" w:pos="7200" w:val="left"/>
         </w:tabs>
         <w:ind w:hanging="360" w:left="1440" w:right="0"/>
         <w:spacing w:after="200" w:before="0" w:line="276" w:lineRule="atLeast"/>
@@ -9518,7 +9680,8 @@
           <w:tab w:leader="none" w:pos="1429" w:val="left"/>
           <w:tab w:leader="none" w:pos="2149" w:val="left"/>
           <w:tab w:leader="none" w:pos="2869" w:val="left"/>
-          <w:tab w:leader="none" w:pos="2880" w:val="left"/>
+          <w:tab w:leader="none" w:pos="3589" w:val="left"/>
+          <w:tab w:leader="none" w:pos="3600" w:val="left"/>
         </w:tabs>
         <w:ind w:hanging="360" w:left="720" w:right="0"/>
         <w:spacing w:after="200" w:before="0" w:line="276" w:lineRule="atLeast"/>
@@ -9547,7 +9710,8 @@
           <w:tab w:leader="none" w:pos="2149" w:val="left"/>
           <w:tab w:leader="none" w:pos="3589" w:val="left"/>
           <w:tab w:leader="none" w:pos="5029" w:val="left"/>
-          <w:tab w:leader="none" w:pos="5760" w:val="left"/>
+          <w:tab w:leader="none" w:pos="6469" w:val="left"/>
+          <w:tab w:leader="none" w:pos="7200" w:val="left"/>
         </w:tabs>
         <w:ind w:hanging="360" w:left="1440" w:right="0"/>
         <w:spacing w:after="200" w:before="0" w:line="276" w:lineRule="atLeast"/>
@@ -9588,7 +9752,8 @@
           <w:tab w:leader="none" w:pos="2149" w:val="left"/>
           <w:tab w:leader="none" w:pos="3589" w:val="left"/>
           <w:tab w:leader="none" w:pos="5029" w:val="left"/>
-          <w:tab w:leader="none" w:pos="5760" w:val="left"/>
+          <w:tab w:leader="none" w:pos="6469" w:val="left"/>
+          <w:tab w:leader="none" w:pos="7200" w:val="left"/>
         </w:tabs>
         <w:ind w:hanging="360" w:left="1440" w:right="0"/>
         <w:spacing w:after="200" w:before="0" w:line="276" w:lineRule="atLeast"/>
@@ -9629,7 +9794,8 @@
           <w:tab w:leader="none" w:pos="1429" w:val="left"/>
           <w:tab w:leader="none" w:pos="2149" w:val="left"/>
           <w:tab w:leader="none" w:pos="2869" w:val="left"/>
-          <w:tab w:leader="none" w:pos="2880" w:val="left"/>
+          <w:tab w:leader="none" w:pos="3589" w:val="left"/>
+          <w:tab w:leader="none" w:pos="3600" w:val="left"/>
         </w:tabs>
         <w:ind w:hanging="360" w:left="720" w:right="0"/>
         <w:spacing w:after="200" w:before="0" w:line="276" w:lineRule="atLeast"/>
@@ -9658,7 +9824,8 @@
           <w:tab w:leader="none" w:pos="2149" w:val="left"/>
           <w:tab w:leader="none" w:pos="3589" w:val="left"/>
           <w:tab w:leader="none" w:pos="5029" w:val="left"/>
-          <w:tab w:leader="none" w:pos="5760" w:val="left"/>
+          <w:tab w:leader="none" w:pos="6469" w:val="left"/>
+          <w:tab w:leader="none" w:pos="7200" w:val="left"/>
         </w:tabs>
         <w:ind w:hanging="360" w:left="1440" w:right="0"/>
         <w:spacing w:after="200" w:before="0" w:line="276" w:lineRule="atLeast"/>
@@ -9711,7 +9878,8 @@
           <w:tab w:leader="none" w:pos="2149" w:val="left"/>
           <w:tab w:leader="none" w:pos="3589" w:val="left"/>
           <w:tab w:leader="none" w:pos="5029" w:val="left"/>
-          <w:tab w:leader="none" w:pos="5760" w:val="left"/>
+          <w:tab w:leader="none" w:pos="6469" w:val="left"/>
+          <w:tab w:leader="none" w:pos="7200" w:val="left"/>
         </w:tabs>
         <w:ind w:hanging="360" w:left="1440" w:right="0"/>
         <w:spacing w:after="200" w:before="0" w:line="276" w:lineRule="atLeast"/>
@@ -9772,7 +9940,8 @@
           <w:tab w:leader="none" w:pos="1429" w:val="left"/>
           <w:tab w:leader="none" w:pos="2149" w:val="left"/>
           <w:tab w:leader="none" w:pos="2869" w:val="left"/>
-          <w:tab w:leader="none" w:pos="2880" w:val="left"/>
+          <w:tab w:leader="none" w:pos="3589" w:val="left"/>
+          <w:tab w:leader="none" w:pos="3600" w:val="left"/>
         </w:tabs>
         <w:ind w:hanging="360" w:left="720" w:right="0"/>
         <w:spacing w:after="200" w:before="0" w:line="276" w:lineRule="atLeast"/>
@@ -9825,7 +9994,8 @@
           <w:tab w:leader="none" w:pos="1429" w:val="left"/>
           <w:tab w:leader="none" w:pos="2149" w:val="left"/>
           <w:tab w:leader="none" w:pos="2869" w:val="left"/>
-          <w:tab w:leader="none" w:pos="2880" w:val="left"/>
+          <w:tab w:leader="none" w:pos="3589" w:val="left"/>
+          <w:tab w:leader="none" w:pos="3600" w:val="left"/>
         </w:tabs>
         <w:ind w:hanging="360" w:left="720" w:right="0"/>
         <w:spacing w:after="200" w:before="0" w:line="276" w:lineRule="atLeast"/>
@@ -9854,7 +10024,8 @@
           <w:tab w:leader="none" w:pos="2149" w:val="left"/>
           <w:tab w:leader="none" w:pos="3589" w:val="left"/>
           <w:tab w:leader="none" w:pos="5029" w:val="left"/>
-          <w:tab w:leader="none" w:pos="5760" w:val="left"/>
+          <w:tab w:leader="none" w:pos="6469" w:val="left"/>
+          <w:tab w:leader="none" w:pos="7200" w:val="left"/>
         </w:tabs>
         <w:ind w:hanging="360" w:left="1440" w:right="0"/>
         <w:spacing w:after="200" w:before="0" w:line="276" w:lineRule="atLeast"/>
@@ -9907,7 +10078,8 @@
           <w:tab w:leader="none" w:pos="2149" w:val="left"/>
           <w:tab w:leader="none" w:pos="3589" w:val="left"/>
           <w:tab w:leader="none" w:pos="5029" w:val="left"/>
-          <w:tab w:leader="none" w:pos="5760" w:val="left"/>
+          <w:tab w:leader="none" w:pos="6469" w:val="left"/>
+          <w:tab w:leader="none" w:pos="7200" w:val="left"/>
         </w:tabs>
         <w:ind w:hanging="360" w:left="1440" w:right="0"/>
         <w:spacing w:after="200" w:before="0" w:line="276" w:lineRule="atLeast"/>
@@ -9960,7 +10132,8 @@
           <w:tab w:leader="none" w:pos="2149" w:val="left"/>
           <w:tab w:leader="none" w:pos="3589" w:val="left"/>
           <w:tab w:leader="none" w:pos="5029" w:val="left"/>
-          <w:tab w:leader="none" w:pos="5760" w:val="left"/>
+          <w:tab w:leader="none" w:pos="6469" w:val="left"/>
+          <w:tab w:leader="none" w:pos="7200" w:val="left"/>
         </w:tabs>
         <w:ind w:hanging="360" w:left="1440" w:right="0"/>
         <w:spacing w:after="200" w:before="0" w:line="276" w:lineRule="atLeast"/>
@@ -10013,7 +10186,8 @@
           <w:tab w:leader="none" w:pos="2149" w:val="left"/>
           <w:tab w:leader="none" w:pos="3589" w:val="left"/>
           <w:tab w:leader="none" w:pos="5029" w:val="left"/>
-          <w:tab w:leader="none" w:pos="5760" w:val="left"/>
+          <w:tab w:leader="none" w:pos="6469" w:val="left"/>
+          <w:tab w:leader="none" w:pos="7200" w:val="left"/>
         </w:tabs>
         <w:ind w:hanging="360" w:left="1440" w:right="0"/>
         <w:spacing w:after="200" w:before="0" w:line="276" w:lineRule="atLeast"/>
@@ -10066,7 +10240,8 @@
           <w:tab w:leader="none" w:pos="1429" w:val="left"/>
           <w:tab w:leader="none" w:pos="2149" w:val="left"/>
           <w:tab w:leader="none" w:pos="2869" w:val="left"/>
-          <w:tab w:leader="none" w:pos="2880" w:val="left"/>
+          <w:tab w:leader="none" w:pos="3589" w:val="left"/>
+          <w:tab w:leader="none" w:pos="3600" w:val="left"/>
         </w:tabs>
         <w:ind w:hanging="360" w:left="720" w:right="0"/>
         <w:spacing w:after="200" w:before="0" w:line="276" w:lineRule="atLeast"/>
@@ -10107,7 +10282,8 @@
           <w:tab w:leader="none" w:pos="1429" w:val="left"/>
           <w:tab w:leader="none" w:pos="2149" w:val="left"/>
           <w:tab w:leader="none" w:pos="2869" w:val="left"/>
-          <w:tab w:leader="none" w:pos="2880" w:val="left"/>
+          <w:tab w:leader="none" w:pos="3589" w:val="left"/>
+          <w:tab w:leader="none" w:pos="3600" w:val="left"/>
         </w:tabs>
         <w:ind w:hanging="360" w:left="720" w:right="0"/>
         <w:spacing w:after="200" w:before="0" w:line="276" w:lineRule="atLeast"/>
@@ -10136,7 +10312,8 @@
           <w:tab w:leader="none" w:pos="2149" w:val="left"/>
           <w:tab w:leader="none" w:pos="3589" w:val="left"/>
           <w:tab w:leader="none" w:pos="5029" w:val="left"/>
-          <w:tab w:leader="none" w:pos="5760" w:val="left"/>
+          <w:tab w:leader="none" w:pos="6469" w:val="left"/>
+          <w:tab w:leader="none" w:pos="7200" w:val="left"/>
         </w:tabs>
         <w:ind w:hanging="360" w:left="1440" w:right="0"/>
         <w:spacing w:after="200" w:before="0" w:line="276" w:lineRule="atLeast"/>
@@ -10189,7 +10366,8 @@
           <w:tab w:leader="none" w:pos="2149" w:val="left"/>
           <w:tab w:leader="none" w:pos="3589" w:val="left"/>
           <w:tab w:leader="none" w:pos="5029" w:val="left"/>
-          <w:tab w:leader="none" w:pos="5760" w:val="left"/>
+          <w:tab w:leader="none" w:pos="6469" w:val="left"/>
+          <w:tab w:leader="none" w:pos="7200" w:val="left"/>
         </w:tabs>
         <w:ind w:hanging="360" w:left="1440" w:right="0"/>
         <w:spacing w:after="200" w:before="0" w:line="276" w:lineRule="atLeast"/>
@@ -10230,7 +10408,8 @@
           <w:tab w:leader="none" w:pos="1429" w:val="left"/>
           <w:tab w:leader="none" w:pos="2149" w:val="left"/>
           <w:tab w:leader="none" w:pos="2869" w:val="left"/>
-          <w:tab w:leader="none" w:pos="2880" w:val="left"/>
+          <w:tab w:leader="none" w:pos="3589" w:val="left"/>
+          <w:tab w:leader="none" w:pos="3600" w:val="left"/>
         </w:tabs>
         <w:ind w:hanging="360" w:left="720" w:right="0"/>
         <w:spacing w:after="200" w:before="0" w:line="276" w:lineRule="atLeast"/>
@@ -10259,7 +10438,8 @@
           <w:tab w:leader="none" w:pos="2149" w:val="left"/>
           <w:tab w:leader="none" w:pos="3589" w:val="left"/>
           <w:tab w:leader="none" w:pos="5029" w:val="left"/>
-          <w:tab w:leader="none" w:pos="5760" w:val="left"/>
+          <w:tab w:leader="none" w:pos="6469" w:val="left"/>
+          <w:tab w:leader="none" w:pos="7200" w:val="left"/>
         </w:tabs>
         <w:ind w:hanging="360" w:left="1440" w:right="0"/>
         <w:spacing w:after="200" w:before="0" w:line="276" w:lineRule="atLeast"/>
@@ -10336,7 +10516,8 @@
           <w:tab w:leader="none" w:pos="2149" w:val="left"/>
           <w:tab w:leader="none" w:pos="3589" w:val="left"/>
           <w:tab w:leader="none" w:pos="5029" w:val="left"/>
-          <w:tab w:leader="none" w:pos="5760" w:val="left"/>
+          <w:tab w:leader="none" w:pos="6469" w:val="left"/>
+          <w:tab w:leader="none" w:pos="7200" w:val="left"/>
         </w:tabs>
         <w:ind w:hanging="360" w:left="1440" w:right="0"/>
         <w:spacing w:after="200" w:before="0" w:line="276" w:lineRule="atLeast"/>
@@ -10377,7 +10558,8 @@
           <w:tab w:leader="none" w:pos="1429" w:val="left"/>
           <w:tab w:leader="none" w:pos="2149" w:val="left"/>
           <w:tab w:leader="none" w:pos="2869" w:val="left"/>
-          <w:tab w:leader="none" w:pos="2880" w:val="left"/>
+          <w:tab w:leader="none" w:pos="3589" w:val="left"/>
+          <w:tab w:leader="none" w:pos="3600" w:val="left"/>
         </w:tabs>
         <w:ind w:hanging="360" w:left="720" w:right="0"/>
         <w:spacing w:after="200" w:before="0" w:line="276" w:lineRule="atLeast"/>
@@ -10406,7 +10588,8 @@
           <w:tab w:leader="none" w:pos="2149" w:val="left"/>
           <w:tab w:leader="none" w:pos="3589" w:val="left"/>
           <w:tab w:leader="none" w:pos="5029" w:val="left"/>
-          <w:tab w:leader="none" w:pos="5760" w:val="left"/>
+          <w:tab w:leader="none" w:pos="6469" w:val="left"/>
+          <w:tab w:leader="none" w:pos="7200" w:val="left"/>
         </w:tabs>
         <w:ind w:hanging="360" w:left="1440" w:right="0"/>
         <w:spacing w:after="200" w:before="0" w:line="276" w:lineRule="atLeast"/>
@@ -10459,7 +10642,8 @@
           <w:tab w:leader="none" w:pos="2149" w:val="left"/>
           <w:tab w:leader="none" w:pos="3589" w:val="left"/>
           <w:tab w:leader="none" w:pos="5029" w:val="left"/>
-          <w:tab w:leader="none" w:pos="5760" w:val="left"/>
+          <w:tab w:leader="none" w:pos="6469" w:val="left"/>
+          <w:tab w:leader="none" w:pos="7200" w:val="left"/>
         </w:tabs>
         <w:ind w:hanging="360" w:left="1440" w:right="0"/>
         <w:spacing w:after="200" w:before="0" w:line="276" w:lineRule="atLeast"/>
@@ -10512,7 +10696,8 @@
           <w:tab w:leader="none" w:pos="2149" w:val="left"/>
           <w:tab w:leader="none" w:pos="3589" w:val="left"/>
           <w:tab w:leader="none" w:pos="5029" w:val="left"/>
-          <w:tab w:leader="none" w:pos="5760" w:val="left"/>
+          <w:tab w:leader="none" w:pos="6469" w:val="left"/>
+          <w:tab w:leader="none" w:pos="7200" w:val="left"/>
         </w:tabs>
         <w:ind w:hanging="360" w:left="1440" w:right="0"/>
         <w:spacing w:after="200" w:before="0" w:line="276" w:lineRule="atLeast"/>
@@ -10553,7 +10738,8 @@
           <w:tab w:leader="none" w:pos="1429" w:val="left"/>
           <w:tab w:leader="none" w:pos="2149" w:val="left"/>
           <w:tab w:leader="none" w:pos="2869" w:val="left"/>
-          <w:tab w:leader="none" w:pos="2880" w:val="left"/>
+          <w:tab w:leader="none" w:pos="3589" w:val="left"/>
+          <w:tab w:leader="none" w:pos="3600" w:val="left"/>
         </w:tabs>
         <w:ind w:hanging="360" w:left="720" w:right="0"/>
         <w:spacing w:after="200" w:before="0" w:line="276" w:lineRule="atLeast"/>
@@ -10582,7 +10768,8 @@
           <w:tab w:leader="none" w:pos="2149" w:val="left"/>
           <w:tab w:leader="none" w:pos="3589" w:val="left"/>
           <w:tab w:leader="none" w:pos="5029" w:val="left"/>
-          <w:tab w:leader="none" w:pos="5760" w:val="left"/>
+          <w:tab w:leader="none" w:pos="6469" w:val="left"/>
+          <w:tab w:leader="none" w:pos="7200" w:val="left"/>
         </w:tabs>
         <w:ind w:hanging="360" w:left="1440" w:right="0"/>
         <w:spacing w:after="200" w:before="0" w:line="276" w:lineRule="atLeast"/>
@@ -10635,7 +10822,8 @@
           <w:tab w:leader="none" w:pos="2149" w:val="left"/>
           <w:tab w:leader="none" w:pos="3589" w:val="left"/>
           <w:tab w:leader="none" w:pos="5029" w:val="left"/>
-          <w:tab w:leader="none" w:pos="5760" w:val="left"/>
+          <w:tab w:leader="none" w:pos="6469" w:val="left"/>
+          <w:tab w:leader="none" w:pos="7200" w:val="left"/>
         </w:tabs>
         <w:ind w:hanging="360" w:left="1440" w:right="0"/>
         <w:spacing w:after="200" w:before="0" w:line="276" w:lineRule="atLeast"/>
@@ -10664,7 +10852,8 @@
           <w:tab w:leader="none" w:pos="1429" w:val="left"/>
           <w:tab w:leader="none" w:pos="2149" w:val="left"/>
           <w:tab w:leader="none" w:pos="2869" w:val="left"/>
-          <w:tab w:leader="none" w:pos="2880" w:val="left"/>
+          <w:tab w:leader="none" w:pos="3589" w:val="left"/>
+          <w:tab w:leader="none" w:pos="3600" w:val="left"/>
         </w:tabs>
         <w:ind w:hanging="360" w:left="720" w:right="0"/>
         <w:spacing w:after="200" w:before="0" w:line="276" w:lineRule="atLeast"/>
@@ -10693,7 +10882,8 @@
           <w:tab w:leader="none" w:pos="2149" w:val="left"/>
           <w:tab w:leader="none" w:pos="3589" w:val="left"/>
           <w:tab w:leader="none" w:pos="5029" w:val="left"/>
-          <w:tab w:leader="none" w:pos="5760" w:val="left"/>
+          <w:tab w:leader="none" w:pos="6469" w:val="left"/>
+          <w:tab w:leader="none" w:pos="7200" w:val="left"/>
         </w:tabs>
         <w:ind w:hanging="360" w:left="1440" w:right="0"/>
         <w:spacing w:after="200" w:before="0" w:line="276" w:lineRule="atLeast"/>
@@ -10746,7 +10936,8 @@
           <w:tab w:leader="none" w:pos="2149" w:val="left"/>
           <w:tab w:leader="none" w:pos="3589" w:val="left"/>
           <w:tab w:leader="none" w:pos="5029" w:val="left"/>
-          <w:tab w:leader="none" w:pos="5760" w:val="left"/>
+          <w:tab w:leader="none" w:pos="6469" w:val="left"/>
+          <w:tab w:leader="none" w:pos="7200" w:val="left"/>
         </w:tabs>
         <w:ind w:hanging="360" w:left="1440" w:right="0"/>
         <w:spacing w:after="200" w:before="0" w:line="276" w:lineRule="atLeast"/>
@@ -10787,7 +10978,8 @@
           <w:tab w:leader="none" w:pos="1429" w:val="left"/>
           <w:tab w:leader="none" w:pos="2149" w:val="left"/>
           <w:tab w:leader="none" w:pos="2869" w:val="left"/>
-          <w:tab w:leader="none" w:pos="2880" w:val="left"/>
+          <w:tab w:leader="none" w:pos="3589" w:val="left"/>
+          <w:tab w:leader="none" w:pos="3600" w:val="left"/>
         </w:tabs>
         <w:ind w:hanging="360" w:left="720" w:right="0"/>
         <w:spacing w:after="200" w:before="0" w:line="276" w:lineRule="atLeast"/>
@@ -10816,7 +11008,8 @@
           <w:tab w:leader="none" w:pos="2149" w:val="left"/>
           <w:tab w:leader="none" w:pos="3589" w:val="left"/>
           <w:tab w:leader="none" w:pos="5029" w:val="left"/>
-          <w:tab w:leader="none" w:pos="5760" w:val="left"/>
+          <w:tab w:leader="none" w:pos="6469" w:val="left"/>
+          <w:tab w:leader="none" w:pos="7200" w:val="left"/>
         </w:tabs>
         <w:ind w:hanging="360" w:left="1440" w:right="0"/>
         <w:spacing w:after="200" w:before="0" w:line="276" w:lineRule="atLeast"/>
@@ -10869,7 +11062,8 @@
           <w:tab w:leader="none" w:pos="2149" w:val="left"/>
           <w:tab w:leader="none" w:pos="3589" w:val="left"/>
           <w:tab w:leader="none" w:pos="5029" w:val="left"/>
-          <w:tab w:leader="none" w:pos="5760" w:val="left"/>
+          <w:tab w:leader="none" w:pos="6469" w:val="left"/>
+          <w:tab w:leader="none" w:pos="7200" w:val="left"/>
         </w:tabs>
         <w:ind w:hanging="360" w:left="1440" w:right="0"/>
         <w:spacing w:after="200" w:before="0" w:line="276" w:lineRule="atLeast"/>
@@ -10910,7 +11104,8 @@
           <w:tab w:leader="none" w:pos="1429" w:val="left"/>
           <w:tab w:leader="none" w:pos="2149" w:val="left"/>
           <w:tab w:leader="none" w:pos="2869" w:val="left"/>
-          <w:tab w:leader="none" w:pos="2880" w:val="left"/>
+          <w:tab w:leader="none" w:pos="3589" w:val="left"/>
+          <w:tab w:leader="none" w:pos="3600" w:val="left"/>
         </w:tabs>
         <w:ind w:hanging="360" w:left="720" w:right="0"/>
         <w:spacing w:after="200" w:before="0" w:line="276" w:lineRule="atLeast"/>
@@ -10939,7 +11134,8 @@
           <w:tab w:leader="none" w:pos="2149" w:val="left"/>
           <w:tab w:leader="none" w:pos="3589" w:val="left"/>
           <w:tab w:leader="none" w:pos="5029" w:val="left"/>
-          <w:tab w:leader="none" w:pos="5760" w:val="left"/>
+          <w:tab w:leader="none" w:pos="6469" w:val="left"/>
+          <w:tab w:leader="none" w:pos="7200" w:val="left"/>
         </w:tabs>
         <w:ind w:hanging="360" w:left="1440" w:right="0"/>
         <w:spacing w:after="200" w:before="0" w:line="276" w:lineRule="atLeast"/>
@@ -10992,7 +11188,8 @@
           <w:tab w:leader="none" w:pos="2149" w:val="left"/>
           <w:tab w:leader="none" w:pos="3589" w:val="left"/>
           <w:tab w:leader="none" w:pos="5029" w:val="left"/>
-          <w:tab w:leader="none" w:pos="5760" w:val="left"/>
+          <w:tab w:leader="none" w:pos="6469" w:val="left"/>
+          <w:tab w:leader="none" w:pos="7200" w:val="left"/>
         </w:tabs>
         <w:ind w:hanging="360" w:left="1440" w:right="0"/>
         <w:spacing w:after="200" w:before="0" w:line="276" w:lineRule="atLeast"/>
@@ -11053,7 +11250,8 @@
           <w:tab w:leader="none" w:pos="1429" w:val="left"/>
           <w:tab w:leader="none" w:pos="2149" w:val="left"/>
           <w:tab w:leader="none" w:pos="2869" w:val="left"/>
-          <w:tab w:leader="none" w:pos="2880" w:val="left"/>
+          <w:tab w:leader="none" w:pos="3589" w:val="left"/>
+          <w:tab w:leader="none" w:pos="3600" w:val="left"/>
         </w:tabs>
         <w:ind w:hanging="360" w:left="720" w:right="0"/>
         <w:spacing w:after="200" w:before="0" w:line="276" w:lineRule="atLeast"/>
@@ -11106,7 +11304,8 @@
           <w:tab w:leader="none" w:pos="1429" w:val="left"/>
           <w:tab w:leader="none" w:pos="2149" w:val="left"/>
           <w:tab w:leader="none" w:pos="2869" w:val="left"/>
-          <w:tab w:leader="none" w:pos="2880" w:val="left"/>
+          <w:tab w:leader="none" w:pos="3589" w:val="left"/>
+          <w:tab w:leader="none" w:pos="3600" w:val="left"/>
         </w:tabs>
         <w:ind w:hanging="360" w:left="720" w:right="0"/>
         <w:spacing w:after="200" w:before="0" w:line="276" w:lineRule="atLeast"/>
@@ -11135,7 +11334,8 @@
           <w:tab w:leader="none" w:pos="2149" w:val="left"/>
           <w:tab w:leader="none" w:pos="3589" w:val="left"/>
           <w:tab w:leader="none" w:pos="5029" w:val="left"/>
-          <w:tab w:leader="none" w:pos="5760" w:val="left"/>
+          <w:tab w:leader="none" w:pos="6469" w:val="left"/>
+          <w:tab w:leader="none" w:pos="7200" w:val="left"/>
         </w:tabs>
         <w:ind w:hanging="360" w:left="1440" w:right="0"/>
         <w:spacing w:after="200" w:before="0" w:line="276" w:lineRule="atLeast"/>
@@ -11188,7 +11388,8 @@
           <w:tab w:leader="none" w:pos="2869" w:val="left"/>
           <w:tab w:leader="none" w:pos="5029" w:val="left"/>
           <w:tab w:leader="none" w:pos="7189" w:val="left"/>
-          <w:tab w:leader="none" w:pos="8640" w:val="left"/>
+          <w:tab w:leader="none" w:pos="9349" w:val="left"/>
+          <w:tab w:leader="none" w:pos="10800" w:val="left"/>
         </w:tabs>
         <w:ind w:hanging="360" w:left="2160" w:right="0"/>
         <w:spacing w:after="200" w:before="0" w:line="276" w:lineRule="atLeast"/>
@@ -11217,7 +11418,8 @@
           <w:tab w:leader="none" w:pos="2149" w:val="left"/>
           <w:tab w:leader="none" w:pos="3589" w:val="left"/>
           <w:tab w:leader="none" w:pos="5029" w:val="left"/>
-          <w:tab w:leader="none" w:pos="5760" w:val="left"/>
+          <w:tab w:leader="none" w:pos="6469" w:val="left"/>
+          <w:tab w:leader="none" w:pos="7200" w:val="left"/>
         </w:tabs>
         <w:ind w:hanging="360" w:left="1440" w:right="0"/>
         <w:spacing w:after="200" w:before="0" w:line="276" w:lineRule="atLeast"/>
@@ -11270,7 +11472,8 @@
           <w:tab w:leader="none" w:pos="2869" w:val="left"/>
           <w:tab w:leader="none" w:pos="5029" w:val="left"/>
           <w:tab w:leader="none" w:pos="7189" w:val="left"/>
-          <w:tab w:leader="none" w:pos="8640" w:val="left"/>
+          <w:tab w:leader="none" w:pos="9349" w:val="left"/>
+          <w:tab w:leader="none" w:pos="10800" w:val="left"/>
         </w:tabs>
         <w:ind w:hanging="360" w:left="2160" w:right="0"/>
         <w:spacing w:after="200" w:before="0" w:line="276" w:lineRule="atLeast"/>
@@ -11299,7 +11502,8 @@
           <w:tab w:leader="none" w:pos="2149" w:val="left"/>
           <w:tab w:leader="none" w:pos="3589" w:val="left"/>
           <w:tab w:leader="none" w:pos="5029" w:val="left"/>
-          <w:tab w:leader="none" w:pos="5760" w:val="left"/>
+          <w:tab w:leader="none" w:pos="6469" w:val="left"/>
+          <w:tab w:leader="none" w:pos="7200" w:val="left"/>
         </w:tabs>
         <w:ind w:hanging="360" w:left="1440" w:right="0"/>
         <w:spacing w:after="200" w:before="0" w:line="276" w:lineRule="atLeast"/>
@@ -11352,7 +11556,8 @@
           <w:tab w:leader="none" w:pos="2869" w:val="left"/>
           <w:tab w:leader="none" w:pos="5029" w:val="left"/>
           <w:tab w:leader="none" w:pos="7189" w:val="left"/>
-          <w:tab w:leader="none" w:pos="8640" w:val="left"/>
+          <w:tab w:leader="none" w:pos="9349" w:val="left"/>
+          <w:tab w:leader="none" w:pos="10800" w:val="left"/>
         </w:tabs>
         <w:ind w:hanging="360" w:left="2160" w:right="0"/>
         <w:spacing w:after="200" w:before="0" w:line="276" w:lineRule="atLeast"/>
@@ -11381,7 +11586,8 @@
           <w:tab w:leader="none" w:pos="2149" w:val="left"/>
           <w:tab w:leader="none" w:pos="3589" w:val="left"/>
           <w:tab w:leader="none" w:pos="5029" w:val="left"/>
-          <w:tab w:leader="none" w:pos="5760" w:val="left"/>
+          <w:tab w:leader="none" w:pos="6469" w:val="left"/>
+          <w:tab w:leader="none" w:pos="7200" w:val="left"/>
         </w:tabs>
         <w:ind w:hanging="360" w:left="1440" w:right="0"/>
         <w:spacing w:after="200" w:before="0" w:line="276" w:lineRule="atLeast"/>
@@ -11434,7 +11640,8 @@
           <w:tab w:leader="none" w:pos="2869" w:val="left"/>
           <w:tab w:leader="none" w:pos="5029" w:val="left"/>
           <w:tab w:leader="none" w:pos="7189" w:val="left"/>
-          <w:tab w:leader="none" w:pos="8640" w:val="left"/>
+          <w:tab w:leader="none" w:pos="9349" w:val="left"/>
+          <w:tab w:leader="none" w:pos="10800" w:val="left"/>
         </w:tabs>
         <w:ind w:hanging="360" w:left="2160" w:right="0"/>
         <w:spacing w:after="200" w:before="0" w:line="276" w:lineRule="atLeast"/>
@@ -11463,7 +11670,8 @@
           <w:tab w:leader="none" w:pos="1429" w:val="left"/>
           <w:tab w:leader="none" w:pos="2149" w:val="left"/>
           <w:tab w:leader="none" w:pos="2869" w:val="left"/>
-          <w:tab w:leader="none" w:pos="2880" w:val="left"/>
+          <w:tab w:leader="none" w:pos="3589" w:val="left"/>
+          <w:tab w:leader="none" w:pos="3600" w:val="left"/>
         </w:tabs>
         <w:ind w:hanging="360" w:left="720" w:right="0"/>
         <w:spacing w:after="200" w:before="0" w:line="276" w:lineRule="atLeast"/>
@@ -11504,7 +11712,8 @@
           <w:tab w:leader="none" w:pos="1429" w:val="left"/>
           <w:tab w:leader="none" w:pos="2149" w:val="left"/>
           <w:tab w:leader="none" w:pos="2869" w:val="left"/>
-          <w:tab w:leader="none" w:pos="2880" w:val="left"/>
+          <w:tab w:leader="none" w:pos="3589" w:val="left"/>
+          <w:tab w:leader="none" w:pos="3600" w:val="left"/>
         </w:tabs>
         <w:ind w:hanging="360" w:left="720" w:right="0"/>
         <w:spacing w:after="200" w:before="0" w:line="276" w:lineRule="atLeast"/>
@@ -11533,7 +11742,8 @@
           <w:tab w:leader="none" w:pos="2149" w:val="left"/>
           <w:tab w:leader="none" w:pos="3589" w:val="left"/>
           <w:tab w:leader="none" w:pos="5029" w:val="left"/>
-          <w:tab w:leader="none" w:pos="5760" w:val="left"/>
+          <w:tab w:leader="none" w:pos="6469" w:val="left"/>
+          <w:tab w:leader="none" w:pos="7200" w:val="left"/>
         </w:tabs>
         <w:ind w:hanging="360" w:left="1440" w:right="0"/>
         <w:spacing w:after="200" w:before="0" w:line="276" w:lineRule="atLeast"/>
@@ -11562,7 +11772,8 @@
           <w:tab w:leader="none" w:pos="2149" w:val="left"/>
           <w:tab w:leader="none" w:pos="3589" w:val="left"/>
           <w:tab w:leader="none" w:pos="5029" w:val="left"/>
-          <w:tab w:leader="none" w:pos="5760" w:val="left"/>
+          <w:tab w:leader="none" w:pos="6469" w:val="left"/>
+          <w:tab w:leader="none" w:pos="7200" w:val="left"/>
         </w:tabs>
         <w:ind w:hanging="360" w:left="1440" w:right="0"/>
         <w:spacing w:after="200" w:before="0" w:line="276" w:lineRule="atLeast"/>
@@ -11639,7 +11850,8 @@
           <w:tab w:leader="none" w:pos="2149" w:val="left"/>
           <w:tab w:leader="none" w:pos="3589" w:val="left"/>
           <w:tab w:leader="none" w:pos="5029" w:val="left"/>
-          <w:tab w:leader="none" w:pos="5760" w:val="left"/>
+          <w:tab w:leader="none" w:pos="6469" w:val="left"/>
+          <w:tab w:leader="none" w:pos="7200" w:val="left"/>
         </w:tabs>
         <w:ind w:hanging="360" w:left="1440" w:right="0"/>
         <w:spacing w:after="200" w:before="0" w:line="276" w:lineRule="atLeast"/>
@@ -11668,7 +11880,8 @@
           <w:tab w:leader="none" w:pos="2149" w:val="left"/>
           <w:tab w:leader="none" w:pos="3589" w:val="left"/>
           <w:tab w:leader="none" w:pos="5029" w:val="left"/>
-          <w:tab w:leader="none" w:pos="5760" w:val="left"/>
+          <w:tab w:leader="none" w:pos="6469" w:val="left"/>
+          <w:tab w:leader="none" w:pos="7200" w:val="left"/>
         </w:tabs>
         <w:ind w:hanging="360" w:left="1440" w:right="0"/>
         <w:spacing w:after="200" w:before="0" w:line="276" w:lineRule="atLeast"/>
@@ -11692,7 +11905,7 @@
           <w:b w:val="off"/>
           <w:szCs w:val="22"/>
           <w:bCs w:val="off"/>
-          <w:rFonts w:ascii="Calibri" w:cs="Calibri" w:eastAsia="Calibri" w:hAnsi="Calibri"/>
+          <w:rFonts w:cs="Calibri" w:eastAsia="Calibri"/>
           <w:lang w:val="en-"/>
         </w:rPr>
         <w:t xml:space="preserve"> </w:t>
@@ -11707,7 +11920,7 @@
           <w:b w:val="off"/>
           <w:szCs w:val="22"/>
           <w:bCs w:val="off"/>
-          <w:rFonts w:ascii="Calibri" w:cs="Calibri" w:eastAsia="Calibri" w:hAnsi="Calibri"/>
+          <w:rFonts w:cs="Calibri" w:eastAsia="Calibri"/>
           <w:lang w:val="en-"/>
         </w:rPr>
         <w:t>−</w:t>
@@ -11723,7 +11936,7 @@
           <w:b w:val="off"/>
           <w:szCs w:val="22"/>
           <w:bCs w:val="off"/>
-          <w:rFonts w:ascii="Calibri" w:cs="Calibri" w:eastAsia="Calibri" w:hAnsi="Calibri"/>
+          <w:rFonts w:cs="Calibri" w:eastAsia="Calibri"/>
           <w:lang w:val="en-"/>
         </w:rPr>
         <w:t>32,768</w:t>
@@ -11735,7 +11948,7 @@
           <w:b w:val="off"/>
           <w:szCs w:val="22"/>
           <w:bCs w:val="off"/>
-          <w:rFonts w:ascii="Calibri" w:cs="Calibri" w:eastAsia="Calibri" w:hAnsi="Calibri"/>
+          <w:rFonts w:cs="Calibri" w:eastAsia="Calibri"/>
           <w:lang w:val="en-"/>
         </w:rPr>
         <w:t xml:space="preserve"> &lt; value &lt; </w:t>
@@ -11751,7 +11964,7 @@
           <w:b w:val="off"/>
           <w:szCs w:val="22"/>
           <w:bCs w:val="off"/>
-          <w:rFonts w:ascii="Calibri" w:cs="Calibri" w:eastAsia="Calibri" w:hAnsi="Calibri"/>
+          <w:rFonts w:cs="Calibri" w:eastAsia="Calibri"/>
           <w:lang w:val="en-"/>
         </w:rPr>
         <w:t>32,767</w:t>
@@ -11768,7 +11981,8 @@
           <w:tab w:leader="none" w:pos="2149" w:val="left"/>
           <w:tab w:leader="none" w:pos="3589" w:val="left"/>
           <w:tab w:leader="none" w:pos="5029" w:val="left"/>
-          <w:tab w:leader="none" w:pos="5760" w:val="left"/>
+          <w:tab w:leader="none" w:pos="6469" w:val="left"/>
+          <w:tab w:leader="none" w:pos="7200" w:val="left"/>
         </w:tabs>
         <w:ind w:hanging="360" w:left="1440" w:right="0"/>
         <w:spacing w:after="200" w:before="0" w:line="276" w:lineRule="atLeast"/>
@@ -11784,7 +11998,7 @@
           <w:b w:val="off"/>
           <w:szCs w:val="22"/>
           <w:bCs w:val="off"/>
-          <w:rFonts w:ascii="Calibri" w:cs="Calibri" w:eastAsia="Calibri" w:hAnsi="Calibri"/>
+          <w:rFonts w:cs="Calibri" w:eastAsia="Calibri"/>
           <w:lang w:val="en-"/>
         </w:rPr>
         <w:t>Alters: this.data</w:t>
@@ -11801,7 +12015,8 @@
           <w:tab w:leader="none" w:pos="2149" w:val="left"/>
           <w:tab w:leader="none" w:pos="3589" w:val="left"/>
           <w:tab w:leader="none" w:pos="5029" w:val="left"/>
-          <w:tab w:leader="none" w:pos="5760" w:val="left"/>
+          <w:tab w:leader="none" w:pos="6469" w:val="left"/>
+          <w:tab w:leader="none" w:pos="7200" w:val="left"/>
         </w:tabs>
         <w:ind w:hanging="360" w:left="1440" w:right="0"/>
         <w:spacing w:after="200" w:before="0" w:line="276" w:lineRule="atLeast"/>
@@ -11822,7 +12037,8 @@
           <w:tab w:leader="none" w:pos="2149" w:val="left"/>
           <w:tab w:leader="none" w:pos="3589" w:val="left"/>
           <w:tab w:leader="none" w:pos="5029" w:val="left"/>
-          <w:tab w:leader="none" w:pos="5760" w:val="left"/>
+          <w:tab w:leader="none" w:pos="6469" w:val="left"/>
+          <w:tab w:leader="none" w:pos="7200" w:val="left"/>
         </w:tabs>
         <w:ind w:hanging="360" w:left="1440" w:right="0"/>
         <w:spacing w:after="200" w:before="0" w:line="276" w:lineRule="atLeast"/>
@@ -11874,7 +12090,7 @@
           <w:b w:val="off"/>
           <w:szCs w:val="22"/>
           <w:bCs w:val="off"/>
-          <w:rFonts w:ascii="Calibri" w:cs="Calibri" w:eastAsia="Calibri" w:hAnsi="Calibri"/>
+          <w:rFonts w:cs="Calibri" w:eastAsia="Calibri"/>
           <w:lang w:val="en-"/>
         </w:rPr>
         <w:t>Method: read</w:t>
@@ -11891,19 +12107,20 @@
           <w:tab w:leader="none" w:pos="2149" w:val="left"/>
           <w:tab w:leader="none" w:pos="3589" w:val="left"/>
           <w:tab w:leader="none" w:pos="5029" w:val="left"/>
-          <w:tab w:leader="none" w:pos="5760" w:val="left"/>
-        </w:tabs>
-        <w:ind w:hanging="360" w:left="1440" w:right="0"/>
-        <w:spacing w:after="200" w:before="0" w:line="276" w:lineRule="atLeast"/>
-      </w:pPr>
-      <w:r>
-        <w:rPr>
-          <w:color w:val="00000A"/>
-          <w:sz w:val="22"/>
-          <w:b w:val="off"/>
-          <w:szCs w:val="22"/>
-          <w:bCs w:val="off"/>
-          <w:rFonts w:ascii="Calibri" w:cs="Calibri" w:eastAsia="Calibri" w:hAnsi="Calibri"/>
+          <w:tab w:leader="none" w:pos="6469" w:val="left"/>
+          <w:tab w:leader="none" w:pos="7200" w:val="left"/>
+        </w:tabs>
+        <w:ind w:hanging="360" w:left="1440" w:right="0"/>
+        <w:spacing w:after="200" w:before="0" w:line="276" w:lineRule="atLeast"/>
+      </w:pPr>
+      <w:r>
+        <w:rPr>
+          <w:color w:val="00000A"/>
+          <w:sz w:val="22"/>
+          <w:b w:val="off"/>
+          <w:szCs w:val="22"/>
+          <w:bCs w:val="off"/>
+          <w:rFonts w:cs="Calibri" w:eastAsia="Calibri"/>
           <w:lang w:val="en-"/>
         </w:rPr>
         <w:t>Description: Gets the value of the memory cell at the given address.</w:t>
@@ -11920,19 +12137,20 @@
           <w:tab w:leader="none" w:pos="2149" w:val="left"/>
           <w:tab w:leader="none" w:pos="3589" w:val="left"/>
           <w:tab w:leader="none" w:pos="5029" w:val="left"/>
-          <w:tab w:leader="none" w:pos="5760" w:val="left"/>
-        </w:tabs>
-        <w:ind w:hanging="360" w:left="1440" w:right="0"/>
-        <w:spacing w:after="200" w:before="0" w:line="276" w:lineRule="atLeast"/>
-      </w:pPr>
-      <w:r>
-        <w:rPr>
-          <w:color w:val="00000A"/>
-          <w:sz w:val="22"/>
-          <w:b w:val="off"/>
-          <w:szCs w:val="22"/>
-          <w:bCs w:val="off"/>
-          <w:rFonts w:ascii="Calibri" w:cs="Calibri" w:eastAsia="Calibri" w:hAnsi="Calibri"/>
+          <w:tab w:leader="none" w:pos="6469" w:val="left"/>
+          <w:tab w:leader="none" w:pos="7200" w:val="left"/>
+        </w:tabs>
+        <w:ind w:hanging="360" w:left="1440" w:right="0"/>
+        <w:spacing w:after="200" w:before="0" w:line="276" w:lineRule="atLeast"/>
+      </w:pPr>
+      <w:r>
+        <w:rPr>
+          <w:color w:val="00000A"/>
+          <w:sz w:val="22"/>
+          <w:b w:val="off"/>
+          <w:szCs w:val="22"/>
+          <w:bCs w:val="off"/>
+          <w:rFonts w:cs="Calibri" w:eastAsia="Calibri"/>
           <w:lang w:val="en-"/>
         </w:rPr>
         <w:t xml:space="preserve">Paramaters: </w:t>
@@ -11956,7 +12174,7 @@
           <w:b w:val="off"/>
           <w:szCs w:val="22"/>
           <w:bCs w:val="off"/>
-          <w:rFonts w:ascii="Calibri" w:cs="Calibri" w:eastAsia="Calibri" w:hAnsi="Calibri"/>
+          <w:rFonts w:cs="Calibri" w:eastAsia="Calibri"/>
           <w:lang w:val="en-"/>
         </w:rPr>
         <w:t xml:space="preserve"> address</w:t>
@@ -11973,19 +12191,20 @@
           <w:tab w:leader="none" w:pos="2149" w:val="left"/>
           <w:tab w:leader="none" w:pos="3589" w:val="left"/>
           <w:tab w:leader="none" w:pos="5029" w:val="left"/>
-          <w:tab w:leader="none" w:pos="5760" w:val="left"/>
-        </w:tabs>
-        <w:ind w:hanging="360" w:left="1440" w:right="0"/>
-        <w:spacing w:after="200" w:before="0" w:line="276" w:lineRule="atLeast"/>
-      </w:pPr>
-      <w:r>
-        <w:rPr>
-          <w:color w:val="00000A"/>
-          <w:sz w:val="22"/>
-          <w:b w:val="off"/>
-          <w:szCs w:val="22"/>
-          <w:bCs w:val="off"/>
-          <w:rFonts w:ascii="Calibri" w:cs="Calibri" w:eastAsia="Calibri" w:hAnsi="Calibri"/>
+          <w:tab w:leader="none" w:pos="6469" w:val="left"/>
+          <w:tab w:leader="none" w:pos="7200" w:val="left"/>
+        </w:tabs>
+        <w:ind w:hanging="360" w:left="1440" w:right="0"/>
+        <w:spacing w:after="200" w:before="0" w:line="276" w:lineRule="atLeast"/>
+      </w:pPr>
+      <w:r>
+        <w:rPr>
+          <w:color w:val="00000A"/>
+          <w:sz w:val="22"/>
+          <w:b w:val="off"/>
+          <w:szCs w:val="22"/>
+          <w:bCs w:val="off"/>
+          <w:rFonts w:cs="Calibri" w:eastAsia="Calibri"/>
           <w:lang w:val="en-"/>
         </w:rPr>
         <w:t>Requires: 0 &lt;= address &lt; 65,536</w:t>
@@ -12002,19 +12221,20 @@
           <w:tab w:leader="none" w:pos="2149" w:val="left"/>
           <w:tab w:leader="none" w:pos="3589" w:val="left"/>
           <w:tab w:leader="none" w:pos="5029" w:val="left"/>
-          <w:tab w:leader="none" w:pos="5760" w:val="left"/>
-        </w:tabs>
-        <w:ind w:hanging="360" w:left="1440" w:right="0"/>
-        <w:spacing w:after="200" w:before="0" w:line="276" w:lineRule="atLeast"/>
-      </w:pPr>
-      <w:r>
-        <w:rPr>
-          <w:color w:val="00000A"/>
-          <w:sz w:val="22"/>
-          <w:b w:val="off"/>
-          <w:szCs w:val="22"/>
-          <w:bCs w:val="off"/>
-          <w:rFonts w:ascii="Calibri" w:cs="Calibri" w:eastAsia="Calibri" w:hAnsi="Calibri"/>
+          <w:tab w:leader="none" w:pos="6469" w:val="left"/>
+          <w:tab w:leader="none" w:pos="7200" w:val="left"/>
+        </w:tabs>
+        <w:ind w:hanging="360" w:left="1440" w:right="0"/>
+        <w:spacing w:after="200" w:before="0" w:line="276" w:lineRule="atLeast"/>
+      </w:pPr>
+      <w:r>
+        <w:rPr>
+          <w:color w:val="00000A"/>
+          <w:sz w:val="22"/>
+          <w:b w:val="off"/>
+          <w:szCs w:val="22"/>
+          <w:bCs w:val="off"/>
+          <w:rFonts w:cs="Calibri" w:eastAsia="Calibri"/>
           <w:lang w:val="en-"/>
         </w:rPr>
         <w:t xml:space="preserve">Returns: </w:t>
@@ -12054,7 +12274,7 @@
           <w:b w:val="off"/>
           <w:szCs w:val="22"/>
           <w:bCs w:val="off"/>
-          <w:rFonts w:ascii="Calibri" w:cs="Calibri" w:eastAsia="Calibri" w:hAnsi="Calibri"/>
+          <w:rFonts w:cs="Calibri" w:eastAsia="Calibri"/>
           <w:lang w:val="en-"/>
         </w:rPr>
         <w:t>Method: displayPage</w:t>
@@ -12071,19 +12291,20 @@
           <w:tab w:leader="none" w:pos="2149" w:val="left"/>
           <w:tab w:leader="none" w:pos="3589" w:val="left"/>
           <w:tab w:leader="none" w:pos="5029" w:val="left"/>
-          <w:tab w:leader="none" w:pos="5760" w:val="left"/>
-        </w:tabs>
-        <w:ind w:hanging="360" w:left="1440" w:right="0"/>
-        <w:spacing w:after="200" w:before="0" w:line="276" w:lineRule="atLeast"/>
-      </w:pPr>
-      <w:r>
-        <w:rPr>
-          <w:color w:val="00000A"/>
-          <w:sz w:val="22"/>
-          <w:b w:val="off"/>
-          <w:szCs w:val="22"/>
-          <w:bCs w:val="off"/>
-          <w:rFonts w:ascii="Calibri" w:cs="Calibri" w:eastAsia="Calibri" w:hAnsi="Calibri"/>
+          <w:tab w:leader="none" w:pos="6469" w:val="left"/>
+          <w:tab w:leader="none" w:pos="7200" w:val="left"/>
+        </w:tabs>
+        <w:ind w:hanging="360" w:left="1440" w:right="0"/>
+        <w:spacing w:after="200" w:before="0" w:line="276" w:lineRule="atLeast"/>
+      </w:pPr>
+      <w:r>
+        <w:rPr>
+          <w:color w:val="00000A"/>
+          <w:sz w:val="22"/>
+          <w:b w:val="off"/>
+          <w:szCs w:val="22"/>
+          <w:bCs w:val="off"/>
+          <w:rFonts w:cs="Calibri" w:eastAsia="Calibri"/>
           <w:lang w:val="en-"/>
         </w:rPr>
         <w:t>Description: Prints the state of the given memory page (bit-shifted all the way to the right) to the given output stream.</w:t>
@@ -12100,19 +12321,20 @@
           <w:tab w:leader="none" w:pos="2149" w:val="left"/>
           <w:tab w:leader="none" w:pos="3589" w:val="left"/>
           <w:tab w:leader="none" w:pos="5029" w:val="left"/>
-          <w:tab w:leader="none" w:pos="5760" w:val="left"/>
-        </w:tabs>
-        <w:ind w:hanging="360" w:left="1440" w:right="0"/>
-        <w:spacing w:after="200" w:before="0" w:line="276" w:lineRule="atLeast"/>
-      </w:pPr>
-      <w:r>
-        <w:rPr>
-          <w:color w:val="00000A"/>
-          <w:sz w:val="22"/>
-          <w:b w:val="off"/>
-          <w:szCs w:val="22"/>
-          <w:bCs w:val="off"/>
-          <w:rFonts w:ascii="Calibri" w:cs="Calibri" w:eastAsia="Calibri" w:hAnsi="Calibri"/>
+          <w:tab w:leader="none" w:pos="6469" w:val="left"/>
+          <w:tab w:leader="none" w:pos="7200" w:val="left"/>
+        </w:tabs>
+        <w:ind w:hanging="360" w:left="1440" w:right="0"/>
+        <w:spacing w:after="200" w:before="0" w:line="276" w:lineRule="atLeast"/>
+      </w:pPr>
+      <w:r>
+        <w:rPr>
+          <w:color w:val="00000A"/>
+          <w:sz w:val="22"/>
+          <w:b w:val="off"/>
+          <w:szCs w:val="22"/>
+          <w:bCs w:val="off"/>
+          <w:rFonts w:cs="Calibri" w:eastAsia="Calibri"/>
           <w:lang w:val="en-"/>
         </w:rPr>
         <w:t xml:space="preserve">Parameters: </w:t>
@@ -12136,7 +12358,7 @@
           <w:b w:val="off"/>
           <w:szCs w:val="22"/>
           <w:bCs w:val="off"/>
-          <w:rFonts w:ascii="Calibri" w:cs="Calibri" w:eastAsia="Calibri" w:hAnsi="Calibri"/>
+          <w:rFonts w:cs="Calibri" w:eastAsia="Calibri"/>
           <w:lang w:val="en-"/>
         </w:rPr>
         <w:t xml:space="preserve"> output, </w:t>
@@ -12160,7 +12382,7 @@
           <w:b w:val="off"/>
           <w:szCs w:val="22"/>
           <w:bCs w:val="off"/>
-          <w:rFonts w:ascii="Calibri" w:cs="Calibri" w:eastAsia="Calibri" w:hAnsi="Calibri"/>
+          <w:rFonts w:cs="Calibri" w:eastAsia="Calibri"/>
           <w:lang w:val="en-"/>
         </w:rPr>
         <w:t xml:space="preserve"> page</w:t>
@@ -12177,19 +12399,20 @@
           <w:tab w:leader="none" w:pos="2149" w:val="left"/>
           <w:tab w:leader="none" w:pos="3589" w:val="left"/>
           <w:tab w:leader="none" w:pos="5029" w:val="left"/>
-          <w:tab w:leader="none" w:pos="5760" w:val="left"/>
-        </w:tabs>
-        <w:ind w:hanging="360" w:left="1440" w:right="0"/>
-        <w:spacing w:after="200" w:before="0" w:line="276" w:lineRule="atLeast"/>
-      </w:pPr>
-      <w:r>
-        <w:rPr>
-          <w:color w:val="00000A"/>
-          <w:sz w:val="22"/>
-          <w:b w:val="off"/>
-          <w:szCs w:val="22"/>
-          <w:bCs w:val="off"/>
-          <w:rFonts w:ascii="Calibri" w:cs="Calibri" w:eastAsia="Calibri" w:hAnsi="Calibri"/>
+          <w:tab w:leader="none" w:pos="6469" w:val="left"/>
+          <w:tab w:leader="none" w:pos="7200" w:val="left"/>
+        </w:tabs>
+        <w:ind w:hanging="360" w:left="1440" w:right="0"/>
+        <w:spacing w:after="200" w:before="0" w:line="276" w:lineRule="atLeast"/>
+      </w:pPr>
+      <w:r>
+        <w:rPr>
+          <w:color w:val="00000A"/>
+          <w:sz w:val="22"/>
+          <w:b w:val="off"/>
+          <w:szCs w:val="22"/>
+          <w:bCs w:val="off"/>
+          <w:rFonts w:cs="Calibri" w:eastAsia="Calibri"/>
           <w:lang w:val="en-"/>
         </w:rPr>
         <w:t>Requires: output is open</w:t>
@@ -12206,19 +12429,20 @@
           <w:tab w:leader="none" w:pos="2149" w:val="left"/>
           <w:tab w:leader="none" w:pos="3589" w:val="left"/>
           <w:tab w:leader="none" w:pos="5029" w:val="left"/>
-          <w:tab w:leader="none" w:pos="5760" w:val="left"/>
-        </w:tabs>
-        <w:ind w:hanging="360" w:left="1440" w:right="0"/>
-        <w:spacing w:after="200" w:before="0" w:line="276" w:lineRule="atLeast"/>
-      </w:pPr>
-      <w:r>
-        <w:rPr>
-          <w:color w:val="00000A"/>
-          <w:sz w:val="22"/>
-          <w:b w:val="off"/>
-          <w:szCs w:val="22"/>
-          <w:bCs w:val="off"/>
-          <w:rFonts w:ascii="Calibri" w:cs="Calibri" w:eastAsia="Calibri" w:hAnsi="Calibri"/>
+          <w:tab w:leader="none" w:pos="6469" w:val="left"/>
+          <w:tab w:leader="none" w:pos="7200" w:val="left"/>
+        </w:tabs>
+        <w:ind w:hanging="360" w:left="1440" w:right="0"/>
+        <w:spacing w:after="200" w:before="0" w:line="276" w:lineRule="atLeast"/>
+      </w:pPr>
+      <w:r>
+        <w:rPr>
+          <w:color w:val="00000A"/>
+          <w:sz w:val="22"/>
+          <w:b w:val="off"/>
+          <w:szCs w:val="22"/>
+          <w:bCs w:val="off"/>
+          <w:rFonts w:cs="Calibri" w:eastAsia="Calibri"/>
           <w:lang w:val="en-"/>
         </w:rPr>
         <w:t>Alters: output</w:t>
@@ -12235,19 +12459,20 @@
           <w:tab w:leader="none" w:pos="2149" w:val="left"/>
           <w:tab w:leader="none" w:pos="3589" w:val="left"/>
           <w:tab w:leader="none" w:pos="5029" w:val="left"/>
-          <w:tab w:leader="none" w:pos="5760" w:val="left"/>
-        </w:tabs>
-        <w:ind w:hanging="360" w:left="1440" w:right="0"/>
-        <w:spacing w:after="200" w:before="0" w:line="276" w:lineRule="atLeast"/>
-      </w:pPr>
-      <w:r>
-        <w:rPr>
-          <w:color w:val="00000A"/>
-          <w:sz w:val="22"/>
-          <w:b w:val="off"/>
-          <w:szCs w:val="22"/>
-          <w:bCs w:val="off"/>
-          <w:rFonts w:ascii="Calibri" w:cs="Calibri" w:eastAsia="Calibri" w:hAnsi="Calibri"/>
+          <w:tab w:leader="none" w:pos="6469" w:val="left"/>
+          <w:tab w:leader="none" w:pos="7200" w:val="left"/>
+        </w:tabs>
+        <w:ind w:hanging="360" w:left="1440" w:right="0"/>
+        <w:spacing w:after="200" w:before="0" w:line="276" w:lineRule="atLeast"/>
+      </w:pPr>
+      <w:r>
+        <w:rPr>
+          <w:color w:val="00000A"/>
+          <w:sz w:val="22"/>
+          <w:b w:val="off"/>
+          <w:szCs w:val="22"/>
+          <w:bCs w:val="off"/>
+          <w:rFonts w:cs="Calibri" w:eastAsia="Calibri"/>
           <w:lang w:val="en-"/>
         </w:rPr>
         <w:t>Ensures: output = #output + [page of memory from this.data]</w:t>
@@ -12264,19 +12489,20 @@
           <w:tab w:leader="none" w:pos="2149" w:val="left"/>
           <w:tab w:leader="none" w:pos="3589" w:val="left"/>
           <w:tab w:leader="none" w:pos="5029" w:val="left"/>
-          <w:tab w:leader="none" w:pos="5760" w:val="left"/>
-        </w:tabs>
-        <w:ind w:hanging="360" w:left="1440" w:right="0"/>
-        <w:spacing w:after="200" w:before="0" w:line="276" w:lineRule="atLeast"/>
-      </w:pPr>
-      <w:r>
-        <w:rPr>
-          <w:color w:val="00000A"/>
-          <w:sz w:val="22"/>
-          <w:b w:val="off"/>
-          <w:szCs w:val="22"/>
-          <w:bCs w:val="off"/>
-          <w:rFonts w:ascii="Calibri" w:cs="Calibri" w:eastAsia="Calibri" w:hAnsi="Calibri"/>
+          <w:tab w:leader="none" w:pos="6469" w:val="left"/>
+          <w:tab w:leader="none" w:pos="7200" w:val="left"/>
+        </w:tabs>
+        <w:ind w:hanging="360" w:left="1440" w:right="0"/>
+        <w:spacing w:after="200" w:before="0" w:line="276" w:lineRule="atLeast"/>
+      </w:pPr>
+      <w:r>
+        <w:rPr>
+          <w:color w:val="00000A"/>
+          <w:sz w:val="22"/>
+          <w:b w:val="off"/>
+          <w:szCs w:val="22"/>
+          <w:bCs w:val="off"/>
+          <w:rFonts w:cs="Calibri" w:eastAsia="Calibri"/>
           <w:lang w:val="en-"/>
         </w:rPr>
         <w:t xml:space="preserve">Returns: </w:t>
@@ -12316,7 +12542,7 @@
           <w:b w:val="off"/>
           <w:szCs w:val="22"/>
           <w:bCs w:val="off"/>
-          <w:rFonts w:ascii="Calibri" w:cs="Calibri" w:eastAsia="Calibri" w:hAnsi="Calibri"/>
+          <w:rFonts w:cs="Calibri" w:eastAsia="Calibri"/>
           <w:lang w:val="en-"/>
         </w:rPr>
         <w:t>Method: relocate</w:t>
@@ -12333,19 +12559,20 @@
           <w:tab w:leader="none" w:pos="2149" w:val="left"/>
           <w:tab w:leader="none" w:pos="3589" w:val="left"/>
           <w:tab w:leader="none" w:pos="5029" w:val="left"/>
-          <w:tab w:leader="none" w:pos="5760" w:val="left"/>
-        </w:tabs>
-        <w:ind w:hanging="360" w:left="1440" w:right="0"/>
-        <w:spacing w:after="200" w:before="0" w:line="276" w:lineRule="atLeast"/>
-      </w:pPr>
-      <w:r>
-        <w:rPr>
-          <w:color w:val="00000A"/>
-          <w:sz w:val="22"/>
-          <w:b w:val="off"/>
-          <w:szCs w:val="22"/>
-          <w:bCs w:val="off"/>
-          <w:rFonts w:ascii="Calibri" w:cs="Calibri" w:eastAsia="Calibri" w:hAnsi="Calibri"/>
+          <w:tab w:leader="none" w:pos="6469" w:val="left"/>
+          <w:tab w:leader="none" w:pos="7200" w:val="left"/>
+        </w:tabs>
+        <w:ind w:hanging="360" w:left="1440" w:right="0"/>
+        <w:spacing w:after="200" w:before="0" w:line="276" w:lineRule="atLeast"/>
+      </w:pPr>
+      <w:r>
+        <w:rPr>
+          <w:color w:val="00000A"/>
+          <w:sz w:val="22"/>
+          <w:b w:val="off"/>
+          <w:szCs w:val="22"/>
+          <w:bCs w:val="off"/>
+          <w:rFonts w:cs="Calibri" w:eastAsia="Calibri"/>
           <w:lang w:val="en-"/>
         </w:rPr>
         <w:t xml:space="preserve">Description: Relocate the data in this </w:t>
@@ -12369,7 +12596,7 @@
           <w:b w:val="off"/>
           <w:szCs w:val="22"/>
           <w:bCs w:val="off"/>
-          <w:rFonts w:ascii="Calibri" w:cs="Calibri" w:eastAsia="Calibri" w:hAnsi="Calibri"/>
+          <w:rFonts w:cs="Calibri" w:eastAsia="Calibri"/>
           <w:lang w:val="en-"/>
         </w:rPr>
         <w:t xml:space="preserve"> from the given starting location to the given new location, using the given relocation records.</w:t>
@@ -12386,19 +12613,20 @@
           <w:tab w:leader="none" w:pos="2149" w:val="left"/>
           <w:tab w:leader="none" w:pos="3589" w:val="left"/>
           <w:tab w:leader="none" w:pos="5029" w:val="left"/>
-          <w:tab w:leader="none" w:pos="5760" w:val="left"/>
-        </w:tabs>
-        <w:ind w:hanging="360" w:left="1440" w:right="0"/>
-        <w:spacing w:after="200" w:before="0" w:line="276" w:lineRule="atLeast"/>
-      </w:pPr>
-      <w:r>
-        <w:rPr>
-          <w:color w:val="00000A"/>
-          <w:sz w:val="22"/>
-          <w:b w:val="off"/>
-          <w:szCs w:val="22"/>
-          <w:bCs w:val="off"/>
-          <w:rFonts w:ascii="Calibri" w:cs="Calibri" w:eastAsia="Calibri" w:hAnsi="Calibri"/>
+          <w:tab w:leader="none" w:pos="6469" w:val="left"/>
+          <w:tab w:leader="none" w:pos="7200" w:val="left"/>
+        </w:tabs>
+        <w:ind w:hanging="360" w:left="1440" w:right="0"/>
+        <w:spacing w:after="200" w:before="0" w:line="276" w:lineRule="atLeast"/>
+      </w:pPr>
+      <w:r>
+        <w:rPr>
+          <w:color w:val="00000A"/>
+          <w:sz w:val="22"/>
+          <w:b w:val="off"/>
+          <w:szCs w:val="22"/>
+          <w:bCs w:val="off"/>
+          <w:rFonts w:cs="Calibri" w:eastAsia="Calibri"/>
           <w:lang w:val="en-"/>
         </w:rPr>
         <w:t xml:space="preserve">Parameters: </w:t>
@@ -12422,7 +12650,7 @@
           <w:b w:val="off"/>
           <w:szCs w:val="22"/>
           <w:bCs w:val="off"/>
-          <w:rFonts w:ascii="Calibri" w:cs="Calibri" w:eastAsia="Calibri" w:hAnsi="Calibri"/>
+          <w:rFonts w:cs="Calibri" w:eastAsia="Calibri"/>
           <w:lang w:val="en-"/>
         </w:rPr>
         <w:t xml:space="preserve"> a, </w:t>
@@ -12446,7 +12674,7 @@
           <w:b w:val="off"/>
           <w:szCs w:val="22"/>
           <w:bCs w:val="off"/>
-          <w:rFonts w:ascii="Calibri" w:cs="Calibri" w:eastAsia="Calibri" w:hAnsi="Calibri"/>
+          <w:rFonts w:cs="Calibri" w:eastAsia="Calibri"/>
           <w:lang w:val="en-"/>
         </w:rPr>
         <w:t xml:space="preserve"> b, </w:t>
@@ -12470,7 +12698,7 @@
           <w:b w:val="off"/>
           <w:szCs w:val="22"/>
           <w:bCs w:val="off"/>
-          <w:rFonts w:ascii="Calibri" w:cs="Calibri" w:eastAsia="Calibri" w:hAnsi="Calibri"/>
+          <w:rFonts w:cs="Calibri" w:eastAsia="Calibri"/>
           <w:lang w:val="en-"/>
         </w:rPr>
         <w:t xml:space="preserve"> relocationRecords</w:t>
@@ -12487,19 +12715,20 @@
           <w:tab w:leader="none" w:pos="2149" w:val="left"/>
           <w:tab w:leader="none" w:pos="3589" w:val="left"/>
           <w:tab w:leader="none" w:pos="5029" w:val="left"/>
-          <w:tab w:leader="none" w:pos="5760" w:val="left"/>
-        </w:tabs>
-        <w:ind w:hanging="360" w:left="1440" w:right="0"/>
-        <w:spacing w:after="200" w:before="0" w:line="276" w:lineRule="atLeast"/>
-      </w:pPr>
-      <w:r>
-        <w:rPr>
-          <w:color w:val="00000A"/>
-          <w:sz w:val="22"/>
-          <w:b w:val="off"/>
-          <w:szCs w:val="22"/>
-          <w:bCs w:val="off"/>
-          <w:rFonts w:ascii="Calibri" w:cs="Calibri" w:eastAsia="Calibri" w:hAnsi="Calibri"/>
+          <w:tab w:leader="none" w:pos="6469" w:val="left"/>
+          <w:tab w:leader="none" w:pos="7200" w:val="left"/>
+        </w:tabs>
+        <w:ind w:hanging="360" w:left="1440" w:right="0"/>
+        <w:spacing w:after="200" w:before="0" w:line="276" w:lineRule="atLeast"/>
+      </w:pPr>
+      <w:r>
+        <w:rPr>
+          <w:color w:val="00000A"/>
+          <w:sz w:val="22"/>
+          <w:b w:val="off"/>
+          <w:szCs w:val="22"/>
+          <w:bCs w:val="off"/>
+          <w:rFonts w:cs="Calibri" w:eastAsia="Calibri"/>
           <w:lang w:val="en-"/>
         </w:rPr>
         <w:t xml:space="preserve">Returns: </w:t>
@@ -12539,7 +12768,7 @@
           <w:b w:val="off"/>
           <w:szCs w:val="22"/>
           <w:bCs w:val="off"/>
-          <w:rFonts w:ascii="Calibri" w:cs="Calibri" w:eastAsia="Calibri" w:hAnsi="Calibri"/>
+          <w:rFonts w:cs="Calibri" w:eastAsia="Calibri"/>
           <w:lang w:val="en-"/>
         </w:rPr>
         <w:t>Method: resolveSymbols</w:t>
@@ -12556,19 +12785,20 @@
           <w:tab w:leader="none" w:pos="2149" w:val="left"/>
           <w:tab w:leader="none" w:pos="3589" w:val="left"/>
           <w:tab w:leader="none" w:pos="5029" w:val="left"/>
-          <w:tab w:leader="none" w:pos="5760" w:val="left"/>
-        </w:tabs>
-        <w:ind w:hanging="360" w:left="1440" w:right="0"/>
-        <w:spacing w:after="200" w:before="0" w:line="276" w:lineRule="atLeast"/>
-      </w:pPr>
-      <w:r>
-        <w:rPr>
-          <w:color w:val="00000A"/>
-          <w:sz w:val="22"/>
-          <w:b w:val="off"/>
-          <w:szCs w:val="22"/>
-          <w:bCs w:val="off"/>
-          <w:rFonts w:ascii="Calibri" w:cs="Calibri" w:eastAsia="Calibri" w:hAnsi="Calibri"/>
+          <w:tab w:leader="none" w:pos="6469" w:val="left"/>
+          <w:tab w:leader="none" w:pos="7200" w:val="left"/>
+        </w:tabs>
+        <w:ind w:hanging="360" w:left="1440" w:right="0"/>
+        <w:spacing w:after="200" w:before="0" w:line="276" w:lineRule="atLeast"/>
+      </w:pPr>
+      <w:r>
+        <w:rPr>
+          <w:color w:val="00000A"/>
+          <w:sz w:val="22"/>
+          <w:b w:val="off"/>
+          <w:szCs w:val="22"/>
+          <w:bCs w:val="off"/>
+          <w:rFonts w:cs="Calibri" w:eastAsia="Calibri"/>
           <w:lang w:val="en-"/>
         </w:rPr>
         <w:t xml:space="preserve">Description: Insert values from the given </w:t>
@@ -12592,7 +12822,7 @@
           <w:b w:val="off"/>
           <w:szCs w:val="22"/>
           <w:bCs w:val="off"/>
-          <w:rFonts w:ascii="Calibri" w:cs="Calibri" w:eastAsia="Calibri" w:hAnsi="Calibri"/>
+          <w:rFonts w:cs="Calibri" w:eastAsia="Calibri"/>
           <w:lang w:val="en-"/>
         </w:rPr>
         <w:t xml:space="preserve">s into the memory locations specified by the given </w:t>
@@ -12616,7 +12846,7 @@
           <w:b w:val="off"/>
           <w:szCs w:val="22"/>
           <w:bCs w:val="off"/>
-          <w:rFonts w:ascii="Calibri" w:cs="Calibri" w:eastAsia="Calibri" w:hAnsi="Calibri"/>
+          <w:rFonts w:cs="Calibri" w:eastAsia="Calibri"/>
           <w:lang w:val="en-"/>
         </w:rPr>
         <w:t xml:space="preserve"> of </w:t>
@@ -12640,7 +12870,7 @@
           <w:b w:val="off"/>
           <w:szCs w:val="22"/>
           <w:bCs w:val="off"/>
-          <w:rFonts w:ascii="Calibri" w:cs="Calibri" w:eastAsia="Calibri" w:hAnsi="Calibri"/>
+          <w:rFonts w:cs="Calibri" w:eastAsia="Calibri"/>
           <w:lang w:val="en-"/>
         </w:rPr>
         <w:t>s.</w:t>
@@ -12657,19 +12887,20 @@
           <w:tab w:leader="none" w:pos="2149" w:val="left"/>
           <w:tab w:leader="none" w:pos="3589" w:val="left"/>
           <w:tab w:leader="none" w:pos="5029" w:val="left"/>
-          <w:tab w:leader="none" w:pos="5760" w:val="left"/>
-        </w:tabs>
-        <w:ind w:hanging="360" w:left="1440" w:right="0"/>
-        <w:spacing w:after="200" w:before="0" w:line="276" w:lineRule="atLeast"/>
-      </w:pPr>
-      <w:r>
-        <w:rPr>
-          <w:color w:val="00000A"/>
-          <w:sz w:val="22"/>
-          <w:b w:val="off"/>
-          <w:szCs w:val="22"/>
-          <w:bCs w:val="off"/>
-          <w:rFonts w:ascii="Calibri" w:cs="Calibri" w:eastAsia="Calibri" w:hAnsi="Calibri"/>
+          <w:tab w:leader="none" w:pos="6469" w:val="left"/>
+          <w:tab w:leader="none" w:pos="7200" w:val="left"/>
+        </w:tabs>
+        <w:ind w:hanging="360" w:left="1440" w:right="0"/>
+        <w:spacing w:after="200" w:before="0" w:line="276" w:lineRule="atLeast"/>
+      </w:pPr>
+      <w:r>
+        <w:rPr>
+          <w:color w:val="00000A"/>
+          <w:sz w:val="22"/>
+          <w:b w:val="off"/>
+          <w:szCs w:val="22"/>
+          <w:bCs w:val="off"/>
+          <w:rFonts w:cs="Calibri" w:eastAsia="Calibri"/>
           <w:lang w:val="en-"/>
         </w:rPr>
         <w:t xml:space="preserve">Parameters: </w:t>
@@ -12693,7 +12924,7 @@
           <w:b w:val="off"/>
           <w:szCs w:val="22"/>
           <w:bCs w:val="off"/>
-          <w:rFonts w:ascii="Calibri" w:cs="Calibri" w:eastAsia="Calibri" w:hAnsi="Calibri"/>
+          <w:rFonts w:cs="Calibri" w:eastAsia="Calibri"/>
           <w:lang w:val="en-"/>
         </w:rPr>
         <w:t xml:space="preserve"> symbols, </w:t>
@@ -12717,7 +12948,7 @@
           <w:b w:val="off"/>
           <w:szCs w:val="22"/>
           <w:bCs w:val="off"/>
-          <w:rFonts w:ascii="Calibri" w:cs="Calibri" w:eastAsia="Calibri" w:hAnsi="Calibri"/>
+          <w:rFonts w:cs="Calibri" w:eastAsia="Calibri"/>
           <w:lang w:val="en-"/>
         </w:rPr>
         <w:t xml:space="preserve"> symbolEntries</w:t>
@@ -12734,19 +12965,20 @@
           <w:tab w:leader="none" w:pos="2149" w:val="left"/>
           <w:tab w:leader="none" w:pos="3589" w:val="left"/>
           <w:tab w:leader="none" w:pos="5029" w:val="left"/>
-          <w:tab w:leader="none" w:pos="5760" w:val="left"/>
-        </w:tabs>
-        <w:ind w:hanging="360" w:left="1440" w:right="0"/>
-        <w:spacing w:after="200" w:before="0" w:line="276" w:lineRule="atLeast"/>
-      </w:pPr>
-      <w:r>
-        <w:rPr>
-          <w:color w:val="00000A"/>
-          <w:sz w:val="22"/>
-          <w:b w:val="off"/>
-          <w:szCs w:val="22"/>
-          <w:bCs w:val="off"/>
-          <w:rFonts w:ascii="Calibri" w:cs="Calibri" w:eastAsia="Calibri" w:hAnsi="Calibri"/>
+          <w:tab w:leader="none" w:pos="6469" w:val="left"/>
+          <w:tab w:leader="none" w:pos="7200" w:val="left"/>
+        </w:tabs>
+        <w:ind w:hanging="360" w:left="1440" w:right="0"/>
+        <w:spacing w:after="200" w:before="0" w:line="276" w:lineRule="atLeast"/>
+      </w:pPr>
+      <w:r>
+        <w:rPr>
+          <w:color w:val="00000A"/>
+          <w:sz w:val="22"/>
+          <w:b w:val="off"/>
+          <w:szCs w:val="22"/>
+          <w:bCs w:val="off"/>
+          <w:rFonts w:cs="Calibri" w:eastAsia="Calibri"/>
           <w:lang w:val="en-"/>
         </w:rPr>
         <w:t xml:space="preserve">Returns: </w:t>
@@ -12775,19 +13007,20 @@
           <w:tab w:leader="none" w:pos="2149" w:val="left"/>
           <w:tab w:leader="none" w:pos="3589" w:val="left"/>
           <w:tab w:leader="none" w:pos="5029" w:val="left"/>
-          <w:tab w:leader="none" w:pos="5760" w:val="left"/>
-        </w:tabs>
-        <w:ind w:hanging="360" w:left="1440" w:right="0"/>
-        <w:spacing w:after="200" w:before="0" w:line="276" w:lineRule="atLeast"/>
-      </w:pPr>
-      <w:r>
-        <w:rPr>
-          <w:color w:val="00000A"/>
-          <w:sz w:val="22"/>
-          <w:b w:val="off"/>
-          <w:szCs w:val="22"/>
-          <w:bCs w:val="off"/>
-          <w:rFonts w:ascii="Calibri" w:cs="Calibri" w:eastAsia="Calibri" w:hAnsi="Calibri"/>
+          <w:tab w:leader="none" w:pos="6469" w:val="left"/>
+          <w:tab w:leader="none" w:pos="7200" w:val="left"/>
+        </w:tabs>
+        <w:ind w:hanging="360" w:left="1440" w:right="0"/>
+        <w:spacing w:after="200" w:before="0" w:line="276" w:lineRule="atLeast"/>
+      </w:pPr>
+      <w:r>
+        <w:rPr>
+          <w:color w:val="00000A"/>
+          <w:sz w:val="22"/>
+          <w:b w:val="off"/>
+          <w:szCs w:val="22"/>
+          <w:bCs w:val="off"/>
+          <w:rFonts w:cs="Calibri" w:eastAsia="Calibri"/>
           <w:lang w:val="en-"/>
         </w:rPr>
         <w:t>Throws: Exception</w:t>
@@ -12815,7 +13048,7 @@
           <w:b w:val="off"/>
           <w:szCs w:val="22"/>
           <w:bCs w:val="off"/>
-          <w:rFonts w:ascii="Calibri" w:cs="Calibri" w:eastAsia="Calibri" w:hAnsi="Calibri"/>
+          <w:rFonts w:cs="Calibri" w:eastAsia="Calibri"/>
           <w:lang w:val="en-"/>
         </w:rPr>
         <w:t>Method: insertInto</w:t>
@@ -12832,19 +13065,20 @@
           <w:tab w:leader="none" w:pos="2149" w:val="left"/>
           <w:tab w:leader="none" w:pos="3589" w:val="left"/>
           <w:tab w:leader="none" w:pos="5029" w:val="left"/>
-          <w:tab w:leader="none" w:pos="5760" w:val="left"/>
-        </w:tabs>
-        <w:ind w:hanging="360" w:left="1440" w:right="0"/>
-        <w:spacing w:after="200" w:before="0" w:line="276" w:lineRule="atLeast"/>
-      </w:pPr>
-      <w:r>
-        <w:rPr>
-          <w:color w:val="00000A"/>
-          <w:sz w:val="22"/>
-          <w:b w:val="off"/>
-          <w:szCs w:val="22"/>
-          <w:bCs w:val="off"/>
-          <w:rFonts w:ascii="Calibri" w:cs="Calibri" w:eastAsia="Calibri" w:hAnsi="Calibri"/>
+          <w:tab w:leader="none" w:pos="6469" w:val="left"/>
+          <w:tab w:leader="none" w:pos="7200" w:val="left"/>
+        </w:tabs>
+        <w:ind w:hanging="360" w:left="1440" w:right="0"/>
+        <w:spacing w:after="200" w:before="0" w:line="276" w:lineRule="atLeast"/>
+      </w:pPr>
+      <w:r>
+        <w:rPr>
+          <w:color w:val="00000A"/>
+          <w:sz w:val="22"/>
+          <w:b w:val="off"/>
+          <w:szCs w:val="22"/>
+          <w:bCs w:val="off"/>
+          <w:rFonts w:cs="Calibri" w:eastAsia="Calibri"/>
           <w:lang w:val="en-"/>
         </w:rPr>
         <w:t xml:space="preserve">Description: Insert the data from this </w:t>
@@ -12868,7 +13102,7 @@
           <w:b w:val="off"/>
           <w:szCs w:val="22"/>
           <w:bCs w:val="off"/>
-          <w:rFonts w:ascii="Calibri" w:cs="Calibri" w:eastAsia="Calibri" w:hAnsi="Calibri"/>
+          <w:rFonts w:cs="Calibri" w:eastAsia="Calibri"/>
           <w:lang w:val="en-"/>
         </w:rPr>
         <w:t xml:space="preserve"> into the given </w:t>
@@ -12892,7 +13126,7 @@
           <w:b w:val="off"/>
           <w:szCs w:val="22"/>
           <w:bCs w:val="off"/>
-          <w:rFonts w:ascii="Calibri" w:cs="Calibri" w:eastAsia="Calibri" w:hAnsi="Calibri"/>
+          <w:rFonts w:cs="Calibri" w:eastAsia="Calibri"/>
           <w:lang w:val="en-"/>
         </w:rPr>
         <w:t>, overwriting any overlapping data.</w:t>
@@ -12909,19 +13143,20 @@
           <w:tab w:leader="none" w:pos="2149" w:val="left"/>
           <w:tab w:leader="none" w:pos="3589" w:val="left"/>
           <w:tab w:leader="none" w:pos="5029" w:val="left"/>
-          <w:tab w:leader="none" w:pos="5760" w:val="left"/>
-        </w:tabs>
-        <w:ind w:hanging="360" w:left="1440" w:right="0"/>
-        <w:spacing w:after="200" w:before="0" w:line="276" w:lineRule="atLeast"/>
-      </w:pPr>
-      <w:r>
-        <w:rPr>
-          <w:color w:val="00000A"/>
-          <w:sz w:val="22"/>
-          <w:b w:val="off"/>
-          <w:szCs w:val="22"/>
-          <w:bCs w:val="off"/>
-          <w:rFonts w:ascii="Calibri" w:cs="Calibri" w:eastAsia="Calibri" w:hAnsi="Calibri"/>
+          <w:tab w:leader="none" w:pos="6469" w:val="left"/>
+          <w:tab w:leader="none" w:pos="7200" w:val="left"/>
+        </w:tabs>
+        <w:ind w:hanging="360" w:left="1440" w:right="0"/>
+        <w:spacing w:after="200" w:before="0" w:line="276" w:lineRule="atLeast"/>
+      </w:pPr>
+      <w:r>
+        <w:rPr>
+          <w:color w:val="00000A"/>
+          <w:sz w:val="22"/>
+          <w:b w:val="off"/>
+          <w:szCs w:val="22"/>
+          <w:bCs w:val="off"/>
+          <w:rFonts w:cs="Calibri" w:eastAsia="Calibri"/>
           <w:lang w:val="en-"/>
         </w:rPr>
         <w:t xml:space="preserve">Parameters: </w:t>
@@ -12945,7 +13180,7 @@
           <w:b w:val="off"/>
           <w:szCs w:val="22"/>
           <w:bCs w:val="off"/>
-          <w:rFonts w:ascii="Calibri" w:cs="Calibri" w:eastAsia="Calibri" w:hAnsi="Calibri"/>
+          <w:rFonts w:cs="Calibri" w:eastAsia="Calibri"/>
           <w:lang w:val="en-"/>
         </w:rPr>
         <w:t xml:space="preserve"> bank</w:t>
@@ -12962,19 +13197,20 @@
           <w:tab w:leader="none" w:pos="2149" w:val="left"/>
           <w:tab w:leader="none" w:pos="3589" w:val="left"/>
           <w:tab w:leader="none" w:pos="5029" w:val="left"/>
-          <w:tab w:leader="none" w:pos="5760" w:val="left"/>
-        </w:tabs>
-        <w:ind w:hanging="360" w:left="1440" w:right="0"/>
-        <w:spacing w:after="200" w:before="0" w:line="276" w:lineRule="atLeast"/>
-      </w:pPr>
-      <w:r>
-        <w:rPr>
-          <w:color w:val="00000A"/>
-          <w:sz w:val="22"/>
-          <w:b w:val="off"/>
-          <w:szCs w:val="22"/>
-          <w:bCs w:val="off"/>
-          <w:rFonts w:ascii="Calibri" w:cs="Calibri" w:eastAsia="Calibri" w:hAnsi="Calibri"/>
+          <w:tab w:leader="none" w:pos="6469" w:val="left"/>
+          <w:tab w:leader="none" w:pos="7200" w:val="left"/>
+        </w:tabs>
+        <w:ind w:hanging="360" w:left="1440" w:right="0"/>
+        <w:spacing w:after="200" w:before="0" w:line="276" w:lineRule="atLeast"/>
+      </w:pPr>
+      <w:r>
+        <w:rPr>
+          <w:color w:val="00000A"/>
+          <w:sz w:val="22"/>
+          <w:b w:val="off"/>
+          <w:szCs w:val="22"/>
+          <w:bCs w:val="off"/>
+          <w:rFonts w:cs="Calibri" w:eastAsia="Calibri"/>
           <w:lang w:val="en-"/>
         </w:rPr>
         <w:t xml:space="preserve">Returns: </w:t>
@@ -13007,6 +13243,186 @@
         </w:tabs>
         <w:spacing w:after="200" w:before="0" w:line="276" w:lineRule="atLeast"/>
       </w:pPr>
+      <w:bookmarkStart w:id="2" w:name="__DdeLink__940_186362263"/>
+      <w:bookmarkEnd w:id="2"/>
+      <w:r>
+        <w:rPr>
+          <w:color w:val="00000A"/>
+          <w:sz w:val="22"/>
+          <w:b w:val="off"/>
+          <w:szCs w:val="22"/>
+          <w:bCs w:val="off"/>
+          <w:rFonts w:cs="Calibri" w:eastAsia="Calibri"/>
+          <w:lang w:val="en-"/>
+        </w:rPr>
+        <w:t>Method: getRecords</w:t>
+      </w:r>
+    </w:p>
+    <w:p>
+      <w:pPr>
+        <w:pStyle w:val="style0"/>
+        <w:numPr>
+          <w:ilvl w:val="0"/>
+          <w:numId w:val="2"/>
+        </w:numPr>
+        <w:tabs>
+          <w:tab w:leader="none" w:pos="2149" w:val="left"/>
+          <w:tab w:leader="none" w:pos="3589" w:val="left"/>
+          <w:tab w:leader="none" w:pos="5029" w:val="left"/>
+          <w:tab w:leader="none" w:pos="6469" w:val="left"/>
+          <w:tab w:leader="none" w:pos="7200" w:val="left"/>
+        </w:tabs>
+        <w:ind w:hanging="360" w:left="1440" w:right="0"/>
+        <w:spacing w:after="200" w:before="0" w:line="276" w:lineRule="atLeast"/>
+      </w:pPr>
+      <w:r>
+        <w:rPr>
+          <w:color w:val="00000A"/>
+          <w:sz w:val="22"/>
+          <w:b w:val="off"/>
+          <w:szCs w:val="22"/>
+          <w:bCs w:val="off"/>
+          <w:rFonts w:cs="Calibri" w:eastAsia="Calibri"/>
+          <w:lang w:val="en-"/>
+        </w:rPr>
+        <w:t xml:space="preserve">Description: Gets a </w:t>
+      </w:r>
+      <w:r>
+        <w:rPr>
+          <w:color w:val="00000A"/>
+          <w:sz w:val="22"/>
+          <w:b/>
+          <w:szCs w:val="22"/>
+          <w:bCs/>
+          <w:rFonts w:ascii="Courier New" w:cs="Calibri" w:eastAsia="Calibri" w:hAnsi="Courier New"/>
+          <w:lang w:val="en-"/>
+        </w:rPr>
+        <w:t>String</w:t>
+      </w:r>
+      <w:r>
+        <w:rPr>
+          <w:color w:val="00000A"/>
+          <w:sz w:val="22"/>
+          <w:b w:val="off"/>
+          <w:szCs w:val="22"/>
+          <w:bCs w:val="off"/>
+          <w:rFonts w:cs="Calibri" w:eastAsia="Calibri"/>
+          <w:lang w:val="en-"/>
+        </w:rPr>
+        <w:t xml:space="preserve"> of text records representing this </w:t>
+      </w:r>
+      <w:r>
+        <w:rPr>
+          <w:color w:val="00000A"/>
+          <w:sz w:val="22"/>
+          <w:b/>
+          <w:szCs w:val="22"/>
+          <w:bCs/>
+          <w:rFonts w:ascii="Courier New" w:cs="Calibri" w:eastAsia="Calibri" w:hAnsi="Courier New"/>
+          <w:lang w:val="en-"/>
+        </w:rPr>
+        <w:t>MemoryBank</w:t>
+      </w:r>
+      <w:r>
+        <w:rPr>
+          <w:color w:val="00000A"/>
+          <w:sz w:val="22"/>
+          <w:b w:val="off"/>
+          <w:szCs w:val="22"/>
+          <w:bCs w:val="off"/>
+          <w:rFonts w:cs="Calibri" w:eastAsia="Calibri"/>
+          <w:lang w:val="en-"/>
+        </w:rPr>
+        <w:t>.</w:t>
+      </w:r>
+    </w:p>
+    <w:p>
+      <w:pPr>
+        <w:pStyle w:val="style0"/>
+        <w:numPr>
+          <w:ilvl w:val="0"/>
+          <w:numId w:val="2"/>
+        </w:numPr>
+        <w:tabs>
+          <w:tab w:leader="none" w:pos="2149" w:val="left"/>
+          <w:tab w:leader="none" w:pos="3589" w:val="left"/>
+          <w:tab w:leader="none" w:pos="5029" w:val="left"/>
+          <w:tab w:leader="none" w:pos="6469" w:val="left"/>
+          <w:tab w:leader="none" w:pos="7200" w:val="left"/>
+        </w:tabs>
+        <w:ind w:hanging="360" w:left="1440" w:right="0"/>
+        <w:spacing w:after="200" w:before="0" w:line="276" w:lineRule="atLeast"/>
+      </w:pPr>
+      <w:r>
+        <w:rPr>
+          <w:color w:val="00000A"/>
+          <w:sz w:val="22"/>
+          <w:b w:val="off"/>
+          <w:szCs w:val="22"/>
+          <w:bCs w:val="off"/>
+          <w:rFonts w:cs="Calibri" w:eastAsia="Calibri"/>
+          <w:lang w:val="en-"/>
+        </w:rPr>
+        <w:t xml:space="preserve">Returns: </w:t>
+      </w:r>
+      <w:r>
+        <w:rPr>
+          <w:color w:val="00000A"/>
+          <w:sz w:val="22"/>
+          <w:b/>
+          <w:szCs w:val="22"/>
+          <w:bCs/>
+          <w:rFonts w:ascii="Courier New" w:cs="Calibri" w:eastAsia="Calibri" w:hAnsi="Courier New"/>
+          <w:lang w:val="en-"/>
+        </w:rPr>
+        <w:t>String</w:t>
+      </w:r>
+    </w:p>
+    <w:p>
+      <w:pPr>
+        <w:pStyle w:val="style0"/>
+        <w:numPr>
+          <w:ilvl w:val="0"/>
+          <w:numId w:val="2"/>
+        </w:numPr>
+        <w:tabs>
+          <w:tab w:leader="none" w:pos="709" w:val="left"/>
+          <w:tab w:leader="none" w:pos="1429" w:val="left"/>
+          <w:tab w:leader="none" w:pos="2149" w:val="left"/>
+          <w:tab w:leader="none" w:pos="2160" w:val="left"/>
+        </w:tabs>
+        <w:spacing w:after="200" w:before="0" w:line="276" w:lineRule="atLeast"/>
+      </w:pPr>
+      <w:r>
+        <w:rPr>
+          <w:color w:val="00000A"/>
+          <w:sz w:val="22"/>
+          <w:b w:val="off"/>
+          <w:szCs w:val="22"/>
+          <w:bCs w:val="off"/>
+          <w:rFonts w:cs="Calibri" w:eastAsia="Calibri"/>
+          <w:lang w:val="en-"/>
+        </w:rPr>
+        <w:t>Method: adjustBounds</w:t>
+      </w:r>
+    </w:p>
+    <w:p>
+      <w:pPr>
+        <w:pStyle w:val="style0"/>
+        <w:numPr>
+          <w:ilvl w:val="0"/>
+          <w:numId w:val="2"/>
+        </w:numPr>
+        <w:tabs>
+          <w:tab w:leader="none" w:pos="2149" w:val="left"/>
+          <w:tab w:leader="none" w:pos="3589" w:val="left"/>
+          <w:tab w:leader="none" w:pos="5029" w:val="left"/>
+          <w:tab w:leader="none" w:pos="6469" w:val="left"/>
+          <w:tab w:leader="none" w:pos="7200" w:val="left"/>
+        </w:tabs>
+        <w:ind w:hanging="360" w:left="1440" w:right="0"/>
+        <w:spacing w:after="200" w:before="0" w:line="276" w:lineRule="atLeast"/>
+      </w:pPr>
       <w:r>
         <w:rPr>
           <w:color w:val="00000A"/>
@@ -13017,21 +13433,88 @@
           <w:rFonts w:ascii="Calibri" w:cs="Calibri" w:eastAsia="Calibri" w:hAnsi="Calibri"/>
           <w:lang w:val="en-"/>
         </w:rPr>
-        <w:t>Method: getRecords</w:t>
-      </w:r>
-    </w:p>
-    <w:p>
-      <w:pPr>
-        <w:pStyle w:val="style0"/>
-        <w:numPr>
-          <w:ilvl w:val="0"/>
-          <w:numId w:val="2"/>
-        </w:numPr>
-        <w:tabs>
-          <w:tab w:leader="none" w:pos="2149" w:val="left"/>
-          <w:tab w:leader="none" w:pos="3589" w:val="left"/>
-          <w:tab w:leader="none" w:pos="5029" w:val="left"/>
-          <w:tab w:leader="none" w:pos="5760" w:val="left"/>
+        <w:t xml:space="preserve">Description: </w:t>
+      </w:r>
+      <w:r>
+        <w:rPr>
+          <w:color w:val="00000A"/>
+          <w:sz w:val="22"/>
+          <w:b w:val="off"/>
+          <w:szCs w:val="22"/>
+          <w:bCs w:val="off"/>
+          <w:rFonts w:cs="Calibri" w:eastAsia="Calibri"/>
+          <w:lang w:val="en-"/>
+        </w:rPr>
+        <w:t>Expands the first or last address of the MemoryBank to include a given address.</w:t>
+      </w:r>
+    </w:p>
+    <w:p>
+      <w:pPr>
+        <w:pStyle w:val="style0"/>
+        <w:numPr>
+          <w:ilvl w:val="0"/>
+          <w:numId w:val="2"/>
+        </w:numPr>
+        <w:tabs>
+          <w:tab w:leader="none" w:pos="2149" w:val="left"/>
+          <w:tab w:leader="none" w:pos="3589" w:val="left"/>
+          <w:tab w:leader="none" w:pos="5029" w:val="left"/>
+          <w:tab w:leader="none" w:pos="6469" w:val="left"/>
+          <w:tab w:leader="none" w:pos="7200" w:val="left"/>
+        </w:tabs>
+        <w:ind w:hanging="360" w:left="1440" w:right="0"/>
+        <w:spacing w:after="200" w:before="0" w:line="276" w:lineRule="atLeast"/>
+      </w:pPr>
+      <w:r>
+        <w:rPr>
+          <w:color w:val="00000A"/>
+          <w:sz w:val="22"/>
+          <w:b w:val="off"/>
+          <w:szCs w:val="22"/>
+          <w:bCs w:val="off"/>
+          <w:rFonts w:cs="Calibri" w:eastAsia="Calibri"/>
+          <w:lang w:val="en-"/>
+        </w:rPr>
+        <w:t xml:space="preserve">Parameters: </w:t>
+      </w:r>
+      <w:r>
+        <w:rPr>
+          <w:color w:val="00000A"/>
+          <w:sz w:val="22"/>
+          <w:b/>
+          <w:szCs w:val="22"/>
+          <w:bCs/>
+          <w:rFonts w:ascii="Courier New" w:cs="Calibri" w:eastAsia="Calibri" w:hAnsi="Courier New"/>
+          <w:lang w:val="en-"/>
+        </w:rPr>
+        <w:t>int</w:t>
+      </w:r>
+      <w:r>
+        <w:rPr>
+          <w:color w:val="00000A"/>
+          <w:sz w:val="22"/>
+          <w:b w:val="off"/>
+          <w:szCs w:val="22"/>
+          <w:bCs w:val="off"/>
+          <w:rFonts w:cs="Calibri" w:eastAsia="Calibri"/>
+          <w:lang w:val="en-"/>
+        </w:rPr>
+        <w:t xml:space="preserve"> address</w:t>
+      </w:r>
+    </w:p>
+    <w:p>
+      <w:pPr>
+        <w:pStyle w:val="style0"/>
+        <w:numPr>
+          <w:ilvl w:val="0"/>
+          <w:numId w:val="2"/>
+        </w:numPr>
+        <w:tabs>
+          <w:tab w:leader="none" w:pos="2149" w:val="left"/>
+          <w:tab w:leader="none" w:pos="3589" w:val="left"/>
+          <w:tab w:leader="none" w:pos="5029" w:val="left"/>
+          <w:tab w:leader="none" w:pos="6469" w:val="left"/>
+          <w:tab w:leader="none" w:pos="7200" w:val="left"/>
         </w:tabs>
         <w:ind w:hanging="360" w:left="1440" w:right="0"/>
         <w:spacing w:after="200" w:before="0" w:line="276" w:lineRule="atLeast"/>
@@ -13046,7 +13529,7 @@
           <w:rFonts w:ascii="Calibri" w:cs="Calibri" w:eastAsia="Calibri" w:hAnsi="Calibri"/>
           <w:lang w:val="en-"/>
         </w:rPr>
-        <w:t xml:space="preserve">Description: Gets a </w:t>
+        <w:t xml:space="preserve">Returns: </w:t>
       </w:r>
       <w:r>
         <w:rPr>
@@ -13058,84 +13541,7 @@
           <w:rFonts w:ascii="Courier New" w:cs="Calibri" w:eastAsia="Calibri" w:hAnsi="Courier New"/>
           <w:lang w:val="en-"/>
         </w:rPr>
-        <w:t>String</w:t>
-      </w:r>
-      <w:r>
-        <w:rPr>
-          <w:color w:val="00000A"/>
-          <w:sz w:val="22"/>
-          <w:b w:val="off"/>
-          <w:szCs w:val="22"/>
-          <w:bCs w:val="off"/>
-          <w:rFonts w:ascii="Calibri" w:cs="Calibri" w:eastAsia="Calibri" w:hAnsi="Calibri"/>
-          <w:lang w:val="en-"/>
-        </w:rPr>
-        <w:t xml:space="preserve"> of text records representing this </w:t>
-      </w:r>
-      <w:r>
-        <w:rPr>
-          <w:color w:val="00000A"/>
-          <w:sz w:val="22"/>
-          <w:b/>
-          <w:szCs w:val="22"/>
-          <w:bCs/>
-          <w:rFonts w:ascii="Courier New" w:cs="Calibri" w:eastAsia="Calibri" w:hAnsi="Courier New"/>
-          <w:lang w:val="en-"/>
-        </w:rPr>
-        <w:t>MemoryBank</w:t>
-      </w:r>
-      <w:r>
-        <w:rPr>
-          <w:color w:val="00000A"/>
-          <w:sz w:val="22"/>
-          <w:b w:val="off"/>
-          <w:szCs w:val="22"/>
-          <w:bCs w:val="off"/>
-          <w:rFonts w:ascii="Calibri" w:cs="Calibri" w:eastAsia="Calibri" w:hAnsi="Calibri"/>
-          <w:lang w:val="en-"/>
-        </w:rPr>
-        <w:t>.</w:t>
-      </w:r>
-    </w:p>
-    <w:p>
-      <w:pPr>
-        <w:pStyle w:val="style0"/>
-        <w:numPr>
-          <w:ilvl w:val="0"/>
-          <w:numId w:val="2"/>
-        </w:numPr>
-        <w:tabs>
-          <w:tab w:leader="none" w:pos="2149" w:val="left"/>
-          <w:tab w:leader="none" w:pos="3589" w:val="left"/>
-          <w:tab w:leader="none" w:pos="5029" w:val="left"/>
-          <w:tab w:leader="none" w:pos="5760" w:val="left"/>
-        </w:tabs>
-        <w:ind w:hanging="360" w:left="1440" w:right="0"/>
-        <w:spacing w:after="200" w:before="0" w:line="276" w:lineRule="atLeast"/>
-      </w:pPr>
-      <w:r>
-        <w:rPr>
-          <w:color w:val="00000A"/>
-          <w:sz w:val="22"/>
-          <w:b w:val="off"/>
-          <w:szCs w:val="22"/>
-          <w:bCs w:val="off"/>
-          <w:rFonts w:ascii="Calibri" w:cs="Calibri" w:eastAsia="Calibri" w:hAnsi="Calibri"/>
-          <w:lang w:val="en-"/>
-        </w:rPr>
-        <w:t xml:space="preserve">Returns: </w:t>
-      </w:r>
-      <w:r>
-        <w:rPr>
-          <w:color w:val="00000A"/>
-          <w:sz w:val="22"/>
-          <w:b/>
-          <w:szCs w:val="22"/>
-          <w:bCs/>
-          <w:rFonts w:ascii="Courier New" w:cs="Calibri" w:eastAsia="Calibri" w:hAnsi="Courier New"/>
-          <w:lang w:val="en-"/>
-        </w:rPr>
-        <w:t>String</w:t>
+        <w:t>void</w:t>
       </w:r>
     </w:p>
     <w:p>
@@ -13169,7 +13575,8 @@
           <w:tab w:leader="none" w:pos="1429" w:val="left"/>
           <w:tab w:leader="none" w:pos="2149" w:val="left"/>
           <w:tab w:leader="none" w:pos="2869" w:val="left"/>
-          <w:tab w:leader="none" w:pos="2880" w:val="left"/>
+          <w:tab w:leader="none" w:pos="3589" w:val="left"/>
+          <w:tab w:leader="none" w:pos="3600" w:val="left"/>
         </w:tabs>
         <w:ind w:hanging="360" w:left="720" w:right="0"/>
         <w:spacing w:after="200" w:before="0" w:line="276" w:lineRule="atLeast"/>
@@ -13222,7 +13629,8 @@
           <w:tab w:leader="none" w:pos="1429" w:val="left"/>
           <w:tab w:leader="none" w:pos="2149" w:val="left"/>
           <w:tab w:leader="none" w:pos="2869" w:val="left"/>
-          <w:tab w:leader="none" w:pos="2880" w:val="left"/>
+          <w:tab w:leader="none" w:pos="3589" w:val="left"/>
+          <w:tab w:leader="none" w:pos="3600" w:val="left"/>
         </w:tabs>
         <w:ind w:hanging="360" w:left="720" w:right="0"/>
         <w:spacing w:after="200" w:before="0" w:line="276" w:lineRule="atLeast"/>
@@ -13371,7 +13779,8 @@
           <w:tab w:leader="none" w:pos="1429" w:val="left"/>
           <w:tab w:leader="none" w:pos="2149" w:val="left"/>
           <w:tab w:leader="none" w:pos="2869" w:val="left"/>
-          <w:tab w:leader="none" w:pos="2880" w:val="left"/>
+          <w:tab w:leader="none" w:pos="3589" w:val="left"/>
+          <w:tab w:leader="none" w:pos="3600" w:val="left"/>
         </w:tabs>
         <w:ind w:hanging="360" w:left="720" w:right="0"/>
         <w:spacing w:after="200" w:before="0" w:line="276" w:lineRule="atLeast"/>
@@ -13412,7 +13821,8 @@
           <w:tab w:leader="none" w:pos="1429" w:val="left"/>
           <w:tab w:leader="none" w:pos="2149" w:val="left"/>
           <w:tab w:leader="none" w:pos="2869" w:val="left"/>
-          <w:tab w:leader="none" w:pos="2880" w:val="left"/>
+          <w:tab w:leader="none" w:pos="3589" w:val="left"/>
+          <w:tab w:leader="none" w:pos="3600" w:val="left"/>
         </w:tabs>
         <w:ind w:hanging="360" w:left="720" w:right="0"/>
         <w:spacing w:after="200" w:before="0" w:line="276" w:lineRule="atLeast"/>
@@ -13441,7 +13851,8 @@
           <w:tab w:leader="none" w:pos="2149" w:val="left"/>
           <w:tab w:leader="none" w:pos="3589" w:val="left"/>
           <w:tab w:leader="none" w:pos="5029" w:val="left"/>
-          <w:tab w:leader="none" w:pos="5760" w:val="left"/>
+          <w:tab w:leader="none" w:pos="6469" w:val="left"/>
+          <w:tab w:leader="none" w:pos="7200" w:val="left"/>
         </w:tabs>
         <w:ind w:hanging="360" w:left="1440" w:right="0"/>
         <w:spacing w:after="200" w:before="0" w:line="276" w:lineRule="atLeast"/>
@@ -13482,7 +13893,8 @@
           <w:tab w:leader="none" w:pos="2149" w:val="left"/>
           <w:tab w:leader="none" w:pos="3589" w:val="left"/>
           <w:tab w:leader="none" w:pos="5029" w:val="left"/>
-          <w:tab w:leader="none" w:pos="5760" w:val="left"/>
+          <w:tab w:leader="none" w:pos="6469" w:val="left"/>
+          <w:tab w:leader="none" w:pos="7200" w:val="left"/>
         </w:tabs>
         <w:ind w:hanging="360" w:left="1440" w:right="0"/>
         <w:spacing w:after="200" w:before="0" w:line="276" w:lineRule="atLeast"/>
@@ -13523,7 +13935,8 @@
           <w:tab w:leader="none" w:pos="1429" w:val="left"/>
           <w:tab w:leader="none" w:pos="2149" w:val="left"/>
           <w:tab w:leader="none" w:pos="2869" w:val="left"/>
-          <w:tab w:leader="none" w:pos="2880" w:val="left"/>
+          <w:tab w:leader="none" w:pos="3589" w:val="left"/>
+          <w:tab w:leader="none" w:pos="3600" w:val="left"/>
         </w:tabs>
         <w:ind w:hanging="360" w:left="720" w:right="0"/>
         <w:spacing w:after="200" w:before="0" w:line="276" w:lineRule="atLeast"/>
@@ -13552,7 +13965,8 @@
           <w:tab w:leader="none" w:pos="2149" w:val="left"/>
           <w:tab w:leader="none" w:pos="3589" w:val="left"/>
           <w:tab w:leader="none" w:pos="5029" w:val="left"/>
-          <w:tab w:leader="none" w:pos="5760" w:val="left"/>
+          <w:tab w:leader="none" w:pos="6469" w:val="left"/>
+          <w:tab w:leader="none" w:pos="7200" w:val="left"/>
         </w:tabs>
         <w:ind w:hanging="360" w:left="1440" w:right="0"/>
         <w:spacing w:after="200" w:before="0" w:line="276" w:lineRule="atLeast"/>
@@ -13593,7 +14007,8 @@
           <w:tab w:leader="none" w:pos="2149" w:val="left"/>
           <w:tab w:leader="none" w:pos="3589" w:val="left"/>
           <w:tab w:leader="none" w:pos="5029" w:val="left"/>
-          <w:tab w:leader="none" w:pos="5760" w:val="left"/>
+          <w:tab w:leader="none" w:pos="6469" w:val="left"/>
+          <w:tab w:leader="none" w:pos="7200" w:val="left"/>
         </w:tabs>
         <w:ind w:hanging="360" w:left="1440" w:right="0"/>
         <w:spacing w:after="200" w:before="0" w:line="276" w:lineRule="atLeast"/>
@@ -13634,7 +14049,8 @@
           <w:tab w:leader="none" w:pos="1429" w:val="left"/>
           <w:tab w:leader="none" w:pos="2149" w:val="left"/>
           <w:tab w:leader="none" w:pos="2869" w:val="left"/>
-          <w:tab w:leader="none" w:pos="2880" w:val="left"/>
+          <w:tab w:leader="none" w:pos="3589" w:val="left"/>
+          <w:tab w:leader="none" w:pos="3600" w:val="left"/>
         </w:tabs>
         <w:ind w:hanging="360" w:left="720" w:right="0"/>
         <w:spacing w:after="200" w:before="0" w:line="276" w:lineRule="atLeast"/>
@@ -13663,7 +14079,8 @@
           <w:tab w:leader="none" w:pos="2149" w:val="left"/>
           <w:tab w:leader="none" w:pos="3589" w:val="left"/>
           <w:tab w:leader="none" w:pos="5029" w:val="left"/>
-          <w:tab w:leader="none" w:pos="5760" w:val="left"/>
+          <w:tab w:leader="none" w:pos="6469" w:val="left"/>
+          <w:tab w:leader="none" w:pos="7200" w:val="left"/>
         </w:tabs>
         <w:ind w:hanging="360" w:left="1440" w:right="0"/>
         <w:spacing w:after="200" w:before="0" w:line="276" w:lineRule="atLeast"/>
@@ -13716,7 +14133,8 @@
           <w:tab w:leader="none" w:pos="2149" w:val="left"/>
           <w:tab w:leader="none" w:pos="3589" w:val="left"/>
           <w:tab w:leader="none" w:pos="5029" w:val="left"/>
-          <w:tab w:leader="none" w:pos="5760" w:val="left"/>
+          <w:tab w:leader="none" w:pos="6469" w:val="left"/>
+          <w:tab w:leader="none" w:pos="7200" w:val="left"/>
         </w:tabs>
         <w:ind w:hanging="360" w:left="1440" w:right="0"/>
         <w:spacing w:after="200" w:before="0" w:line="276" w:lineRule="atLeast"/>
@@ -13785,7 +14203,8 @@
           <w:tab w:leader="none" w:pos="2149" w:val="left"/>
           <w:tab w:leader="none" w:pos="3589" w:val="left"/>
           <w:tab w:leader="none" w:pos="5029" w:val="left"/>
-          <w:tab w:leader="none" w:pos="5760" w:val="left"/>
+          <w:tab w:leader="none" w:pos="6469" w:val="left"/>
+          <w:tab w:leader="none" w:pos="7200" w:val="left"/>
         </w:tabs>
         <w:ind w:hanging="360" w:left="1440" w:right="0"/>
         <w:spacing w:after="200" w:before="0" w:line="276" w:lineRule="atLeast"/>
@@ -13830,7 +14249,8 @@
           <w:tab w:leader="none" w:pos="2149" w:val="left"/>
           <w:tab w:leader="none" w:pos="3589" w:val="left"/>
           <w:tab w:leader="none" w:pos="5029" w:val="left"/>
-          <w:tab w:leader="none" w:pos="5760" w:val="left"/>
+          <w:tab w:leader="none" w:pos="6469" w:val="left"/>
+          <w:tab w:leader="none" w:pos="7200" w:val="left"/>
         </w:tabs>
         <w:ind w:hanging="360" w:left="1440" w:right="0"/>
         <w:spacing w:after="200" w:before="0" w:line="276" w:lineRule="atLeast"/>
@@ -13882,7 +14302,7 @@
           <w:b w:val="off"/>
           <w:szCs w:val="22"/>
           <w:bCs w:val="off"/>
-          <w:rFonts w:ascii="Calibri" w:cs="Calibri" w:eastAsia="Calibri" w:hAnsi="Calibri"/>
+          <w:rFonts w:cs="Calibri" w:eastAsia="Calibri"/>
           <w:lang w:val="en-"/>
         </w:rPr>
         <w:t>Method: isExport</w:t>
@@ -13899,19 +14319,20 @@
           <w:tab w:leader="none" w:pos="2149" w:val="left"/>
           <w:tab w:leader="none" w:pos="3589" w:val="left"/>
           <w:tab w:leader="none" w:pos="5029" w:val="left"/>
-          <w:tab w:leader="none" w:pos="5760" w:val="left"/>
-        </w:tabs>
-        <w:ind w:hanging="360" w:left="1440" w:right="0"/>
-        <w:spacing w:after="200" w:before="0" w:line="276" w:lineRule="atLeast"/>
-      </w:pPr>
-      <w:r>
-        <w:rPr>
-          <w:color w:val="00000A"/>
-          <w:sz w:val="22"/>
-          <w:b w:val="off"/>
-          <w:szCs w:val="22"/>
-          <w:bCs w:val="off"/>
-          <w:rFonts w:ascii="Calibri" w:cs="Calibri" w:eastAsia="Calibri" w:hAnsi="Calibri"/>
+          <w:tab w:leader="none" w:pos="6469" w:val="left"/>
+          <w:tab w:leader="none" w:pos="7200" w:val="left"/>
+        </w:tabs>
+        <w:ind w:hanging="360" w:left="1440" w:right="0"/>
+        <w:spacing w:after="200" w:before="0" w:line="276" w:lineRule="atLeast"/>
+      </w:pPr>
+      <w:r>
+        <w:rPr>
+          <w:color w:val="00000A"/>
+          <w:sz w:val="22"/>
+          <w:b w:val="off"/>
+          <w:szCs w:val="22"/>
+          <w:bCs w:val="off"/>
+          <w:rFonts w:cs="Calibri" w:eastAsia="Calibri"/>
           <w:lang w:val="en-"/>
         </w:rPr>
         <w:t xml:space="preserve">Description: returns true iff the export flag is set for this </w:t>
@@ -13935,7 +14356,7 @@
           <w:b w:val="off"/>
           <w:szCs w:val="22"/>
           <w:bCs w:val="off"/>
-          <w:rFonts w:ascii="Calibri" w:cs="Calibri" w:eastAsia="Calibri" w:hAnsi="Calibri"/>
+          <w:rFonts w:cs="Calibri" w:eastAsia="Calibri"/>
           <w:lang w:val="en-"/>
         </w:rPr>
         <w:t xml:space="preserve">, indicating that this </w:t>
@@ -13959,7 +14380,7 @@
           <w:b w:val="off"/>
           <w:szCs w:val="22"/>
           <w:bCs w:val="off"/>
-          <w:rFonts w:ascii="Calibri" w:cs="Calibri" w:eastAsia="Calibri" w:hAnsi="Calibri"/>
+          <w:rFonts w:cs="Calibri" w:eastAsia="Calibri"/>
           <w:lang w:val="en-"/>
         </w:rPr>
         <w:t xml:space="preserve"> will be exported to other linked object files.</w:t>
@@ -13976,19 +14397,20 @@
           <w:tab w:leader="none" w:pos="2149" w:val="left"/>
           <w:tab w:leader="none" w:pos="3589" w:val="left"/>
           <w:tab w:leader="none" w:pos="5029" w:val="left"/>
-          <w:tab w:leader="none" w:pos="5760" w:val="left"/>
-        </w:tabs>
-        <w:ind w:hanging="360" w:left="1440" w:right="0"/>
-        <w:spacing w:after="200" w:before="0" w:line="276" w:lineRule="atLeast"/>
-      </w:pPr>
-      <w:r>
-        <w:rPr>
-          <w:color w:val="00000A"/>
-          <w:sz w:val="22"/>
-          <w:b w:val="off"/>
-          <w:szCs w:val="22"/>
-          <w:bCs w:val="off"/>
-          <w:rFonts w:ascii="Calibri" w:cs="Calibri" w:eastAsia="Calibri" w:hAnsi="Calibri"/>
+          <w:tab w:leader="none" w:pos="6469" w:val="left"/>
+          <w:tab w:leader="none" w:pos="7200" w:val="left"/>
+        </w:tabs>
+        <w:ind w:hanging="360" w:left="1440" w:right="0"/>
+        <w:spacing w:after="200" w:before="0" w:line="276" w:lineRule="atLeast"/>
+      </w:pPr>
+      <w:r>
+        <w:rPr>
+          <w:color w:val="00000A"/>
+          <w:sz w:val="22"/>
+          <w:b w:val="off"/>
+          <w:szCs w:val="22"/>
+          <w:bCs w:val="off"/>
+          <w:rFonts w:cs="Calibri" w:eastAsia="Calibri"/>
           <w:lang w:val="en-"/>
         </w:rPr>
         <w:t xml:space="preserve">Returns: </w:t>
@@ -14028,7 +14450,7 @@
           <w:b w:val="off"/>
           <w:szCs w:val="22"/>
           <w:bCs w:val="off"/>
-          <w:rFonts w:ascii="Calibri" w:cs="Calibri" w:eastAsia="Calibri" w:hAnsi="Calibri"/>
+          <w:rFonts w:cs="Calibri" w:eastAsia="Calibri"/>
           <w:lang w:val="en-"/>
         </w:rPr>
         <w:t>Method: setExport</w:t>
@@ -14045,19 +14467,20 @@
           <w:tab w:leader="none" w:pos="2149" w:val="left"/>
           <w:tab w:leader="none" w:pos="3589" w:val="left"/>
           <w:tab w:leader="none" w:pos="5029" w:val="left"/>
-          <w:tab w:leader="none" w:pos="5760" w:val="left"/>
-        </w:tabs>
-        <w:ind w:hanging="360" w:left="1440" w:right="0"/>
-        <w:spacing w:after="200" w:before="0" w:line="276" w:lineRule="atLeast"/>
-      </w:pPr>
-      <w:r>
-        <w:rPr>
-          <w:color w:val="00000A"/>
-          <w:sz w:val="22"/>
-          <w:b w:val="off"/>
-          <w:szCs w:val="22"/>
-          <w:bCs w:val="off"/>
-          <w:rFonts w:ascii="Calibri" w:cs="Calibri" w:eastAsia="Calibri" w:hAnsi="Calibri"/>
+          <w:tab w:leader="none" w:pos="6469" w:val="left"/>
+          <w:tab w:leader="none" w:pos="7200" w:val="left"/>
+        </w:tabs>
+        <w:ind w:hanging="360" w:left="1440" w:right="0"/>
+        <w:spacing w:after="200" w:before="0" w:line="276" w:lineRule="atLeast"/>
+      </w:pPr>
+      <w:r>
+        <w:rPr>
+          <w:color w:val="00000A"/>
+          <w:sz w:val="22"/>
+          <w:b w:val="off"/>
+          <w:szCs w:val="22"/>
+          <w:bCs w:val="off"/>
+          <w:rFonts w:cs="Calibri" w:eastAsia="Calibri"/>
           <w:lang w:val="en-"/>
         </w:rPr>
         <w:t xml:space="preserve">Description: Sets the export flag for this </w:t>
@@ -14081,7 +14504,7 @@
           <w:b w:val="off"/>
           <w:szCs w:val="22"/>
           <w:bCs w:val="off"/>
-          <w:rFonts w:ascii="Calibri" w:cs="Calibri" w:eastAsia="Calibri" w:hAnsi="Calibri"/>
+          <w:rFonts w:cs="Calibri" w:eastAsia="Calibri"/>
           <w:lang w:val="en-"/>
         </w:rPr>
         <w:t>.</w:t>
@@ -14098,19 +14521,20 @@
           <w:tab w:leader="none" w:pos="2149" w:val="left"/>
           <w:tab w:leader="none" w:pos="3589" w:val="left"/>
           <w:tab w:leader="none" w:pos="5029" w:val="left"/>
-          <w:tab w:leader="none" w:pos="5760" w:val="left"/>
-        </w:tabs>
-        <w:ind w:hanging="360" w:left="1440" w:right="0"/>
-        <w:spacing w:after="200" w:before="0" w:line="276" w:lineRule="atLeast"/>
-      </w:pPr>
-      <w:r>
-        <w:rPr>
-          <w:color w:val="00000A"/>
-          <w:sz w:val="22"/>
-          <w:b w:val="off"/>
-          <w:szCs w:val="22"/>
-          <w:bCs w:val="off"/>
-          <w:rFonts w:ascii="Calibri" w:cs="Calibri" w:eastAsia="Calibri" w:hAnsi="Calibri"/>
+          <w:tab w:leader="none" w:pos="6469" w:val="left"/>
+          <w:tab w:leader="none" w:pos="7200" w:val="left"/>
+        </w:tabs>
+        <w:ind w:hanging="360" w:left="1440" w:right="0"/>
+        <w:spacing w:after="200" w:before="0" w:line="276" w:lineRule="atLeast"/>
+      </w:pPr>
+      <w:r>
+        <w:rPr>
+          <w:color w:val="00000A"/>
+          <w:sz w:val="22"/>
+          <w:b w:val="off"/>
+          <w:szCs w:val="22"/>
+          <w:bCs w:val="off"/>
+          <w:rFonts w:cs="Calibri" w:eastAsia="Calibri"/>
           <w:lang w:val="en-"/>
         </w:rPr>
         <w:t xml:space="preserve">Returns: </w:t>
@@ -14159,7 +14583,8 @@
           <w:tab w:leader="none" w:pos="1429" w:val="left"/>
           <w:tab w:leader="none" w:pos="2149" w:val="left"/>
           <w:tab w:leader="none" w:pos="2869" w:val="left"/>
-          <w:tab w:leader="none" w:pos="2880" w:val="left"/>
+          <w:tab w:leader="none" w:pos="3589" w:val="left"/>
+          <w:tab w:leader="none" w:pos="3600" w:val="left"/>
         </w:tabs>
         <w:ind w:hanging="360" w:left="720" w:right="0"/>
         <w:spacing w:after="200" w:before="0" w:line="276" w:lineRule="atLeast"/>
@@ -14212,7 +14637,8 @@
           <w:tab w:leader="none" w:pos="1429" w:val="left"/>
           <w:tab w:leader="none" w:pos="2149" w:val="left"/>
           <w:tab w:leader="none" w:pos="2869" w:val="left"/>
-          <w:tab w:leader="none" w:pos="2880" w:val="left"/>
+          <w:tab w:leader="none" w:pos="3589" w:val="left"/>
+          <w:tab w:leader="none" w:pos="3600" w:val="left"/>
         </w:tabs>
         <w:ind w:hanging="360" w:left="720" w:right="0"/>
         <w:spacing w:after="200" w:before="0" w:line="276" w:lineRule="atLeast"/>
@@ -14289,7 +14715,8 @@
           <w:tab w:leader="none" w:pos="1429" w:val="left"/>
           <w:tab w:leader="none" w:pos="2149" w:val="left"/>
           <w:tab w:leader="none" w:pos="2869" w:val="left"/>
-          <w:tab w:leader="none" w:pos="2880" w:val="left"/>
+          <w:tab w:leader="none" w:pos="3589" w:val="left"/>
+          <w:tab w:leader="none" w:pos="3600" w:val="left"/>
         </w:tabs>
         <w:ind w:hanging="360" w:left="720" w:right="0"/>
         <w:spacing w:after="200" w:before="0" w:line="276" w:lineRule="atLeast"/>
@@ -14330,7 +14757,8 @@
           <w:tab w:leader="none" w:pos="1429" w:val="left"/>
           <w:tab w:leader="none" w:pos="2149" w:val="left"/>
           <w:tab w:leader="none" w:pos="2869" w:val="left"/>
-          <w:tab w:leader="none" w:pos="2880" w:val="left"/>
+          <w:tab w:leader="none" w:pos="3589" w:val="left"/>
+          <w:tab w:leader="none" w:pos="3600" w:val="left"/>
         </w:tabs>
         <w:ind w:hanging="360" w:left="720" w:right="0"/>
         <w:spacing w:after="200" w:before="0" w:line="276" w:lineRule="atLeast"/>
@@ -14359,7 +14787,8 @@
           <w:tab w:leader="none" w:pos="2149" w:val="left"/>
           <w:tab w:leader="none" w:pos="3589" w:val="left"/>
           <w:tab w:leader="none" w:pos="5029" w:val="left"/>
-          <w:tab w:leader="none" w:pos="5760" w:val="left"/>
+          <w:tab w:leader="none" w:pos="6469" w:val="left"/>
+          <w:tab w:leader="none" w:pos="7200" w:val="left"/>
         </w:tabs>
         <w:ind w:hanging="360" w:left="1440" w:right="0"/>
         <w:spacing w:after="200" w:before="0" w:line="276" w:lineRule="atLeast"/>
@@ -14436,7 +14865,8 @@
           <w:tab w:leader="none" w:pos="2149" w:val="left"/>
           <w:tab w:leader="none" w:pos="3589" w:val="left"/>
           <w:tab w:leader="none" w:pos="5029" w:val="left"/>
-          <w:tab w:leader="none" w:pos="5760" w:val="left"/>
+          <w:tab w:leader="none" w:pos="6469" w:val="left"/>
+          <w:tab w:leader="none" w:pos="7200" w:val="left"/>
         </w:tabs>
         <w:ind w:hanging="360" w:left="1440" w:right="0"/>
         <w:spacing w:after="200" w:before="0" w:line="276" w:lineRule="atLeast"/>
@@ -14489,7 +14919,8 @@
           <w:tab w:leader="none" w:pos="2149" w:val="left"/>
           <w:tab w:leader="none" w:pos="3589" w:val="left"/>
           <w:tab w:leader="none" w:pos="5029" w:val="left"/>
-          <w:tab w:leader="none" w:pos="5760" w:val="left"/>
+          <w:tab w:leader="none" w:pos="6469" w:val="left"/>
+          <w:tab w:leader="none" w:pos="7200" w:val="left"/>
         </w:tabs>
         <w:ind w:hanging="360" w:left="1440" w:right="0"/>
         <w:spacing w:after="200" w:before="0" w:line="276" w:lineRule="atLeast"/>
@@ -14518,7 +14949,8 @@
           <w:tab w:leader="none" w:pos="2149" w:val="left"/>
           <w:tab w:leader="none" w:pos="3589" w:val="left"/>
           <w:tab w:leader="none" w:pos="5029" w:val="left"/>
-          <w:tab w:leader="none" w:pos="5760" w:val="left"/>
+          <w:tab w:leader="none" w:pos="6469" w:val="left"/>
+          <w:tab w:leader="none" w:pos="7200" w:val="left"/>
         </w:tabs>
         <w:ind w:hanging="360" w:left="1440" w:right="0"/>
         <w:spacing w:after="200" w:before="0" w:line="276" w:lineRule="atLeast"/>
@@ -14547,7 +14979,8 @@
           <w:tab w:leader="none" w:pos="1429" w:val="left"/>
           <w:tab w:leader="none" w:pos="2149" w:val="left"/>
           <w:tab w:leader="none" w:pos="2869" w:val="left"/>
-          <w:tab w:leader="none" w:pos="2880" w:val="left"/>
+          <w:tab w:leader="none" w:pos="3589" w:val="left"/>
+          <w:tab w:leader="none" w:pos="3600" w:val="left"/>
         </w:tabs>
         <w:ind w:hanging="360" w:left="720" w:right="0"/>
         <w:spacing w:after="200" w:before="0" w:line="276" w:lineRule="atLeast"/>
@@ -14576,7 +15009,8 @@
           <w:tab w:leader="none" w:pos="2149" w:val="left"/>
           <w:tab w:leader="none" w:pos="3589" w:val="left"/>
           <w:tab w:leader="none" w:pos="5029" w:val="left"/>
-          <w:tab w:leader="none" w:pos="5760" w:val="left"/>
+          <w:tab w:leader="none" w:pos="6469" w:val="left"/>
+          <w:tab w:leader="none" w:pos="7200" w:val="left"/>
         </w:tabs>
         <w:ind w:hanging="360" w:left="1440" w:right="0"/>
         <w:spacing w:after="200" w:before="0" w:line="276" w:lineRule="atLeast"/>
@@ -14629,7 +15063,8 @@
           <w:tab w:leader="none" w:pos="2149" w:val="left"/>
           <w:tab w:leader="none" w:pos="3589" w:val="left"/>
           <w:tab w:leader="none" w:pos="5029" w:val="left"/>
-          <w:tab w:leader="none" w:pos="5760" w:val="left"/>
+          <w:tab w:leader="none" w:pos="6469" w:val="left"/>
+          <w:tab w:leader="none" w:pos="7200" w:val="left"/>
         </w:tabs>
         <w:ind w:hanging="360" w:left="1440" w:right="0"/>
         <w:spacing w:after="200" w:before="0" w:line="276" w:lineRule="atLeast"/>
@@ -14706,7 +15141,8 @@
           <w:tab w:leader="none" w:pos="2149" w:val="left"/>
           <w:tab w:leader="none" w:pos="3589" w:val="left"/>
           <w:tab w:leader="none" w:pos="5029" w:val="left"/>
-          <w:tab w:leader="none" w:pos="5760" w:val="left"/>
+          <w:tab w:leader="none" w:pos="6469" w:val="left"/>
+          <w:tab w:leader="none" w:pos="7200" w:val="left"/>
         </w:tabs>
         <w:ind w:hanging="360" w:left="1440" w:right="0"/>
         <w:spacing w:after="200" w:before="0" w:line="276" w:lineRule="atLeast"/>
@@ -14735,7 +15171,8 @@
           <w:tab w:leader="none" w:pos="2149" w:val="left"/>
           <w:tab w:leader="none" w:pos="3589" w:val="left"/>
           <w:tab w:leader="none" w:pos="5029" w:val="left"/>
-          <w:tab w:leader="none" w:pos="5760" w:val="left"/>
+          <w:tab w:leader="none" w:pos="6469" w:val="left"/>
+          <w:tab w:leader="none" w:pos="7200" w:val="left"/>
         </w:tabs>
         <w:ind w:hanging="360" w:left="1440" w:right="0"/>
         <w:spacing w:after="200" w:before="0" w:line="276" w:lineRule="atLeast"/>
@@ -14764,7 +15201,8 @@
           <w:tab w:leader="none" w:pos="1429" w:val="left"/>
           <w:tab w:leader="none" w:pos="2149" w:val="left"/>
           <w:tab w:leader="none" w:pos="2869" w:val="left"/>
-          <w:tab w:leader="none" w:pos="2880" w:val="left"/>
+          <w:tab w:leader="none" w:pos="3589" w:val="left"/>
+          <w:tab w:leader="none" w:pos="3600" w:val="left"/>
         </w:tabs>
         <w:ind w:hanging="360" w:left="720" w:right="0"/>
         <w:spacing w:after="200" w:before="0" w:line="276" w:lineRule="atLeast"/>
@@ -14793,7 +15231,8 @@
           <w:tab w:leader="none" w:pos="2149" w:val="left"/>
           <w:tab w:leader="none" w:pos="3589" w:val="left"/>
           <w:tab w:leader="none" w:pos="5029" w:val="left"/>
-          <w:tab w:leader="none" w:pos="5760" w:val="left"/>
+          <w:tab w:leader="none" w:pos="6469" w:val="left"/>
+          <w:tab w:leader="none" w:pos="7200" w:val="left"/>
         </w:tabs>
         <w:ind w:hanging="360" w:left="1440" w:right="0"/>
         <w:spacing w:after="200" w:before="0" w:line="276" w:lineRule="atLeast"/>
@@ -14846,7 +15285,8 @@
           <w:tab w:leader="none" w:pos="2149" w:val="left"/>
           <w:tab w:leader="none" w:pos="3589" w:val="left"/>
           <w:tab w:leader="none" w:pos="5029" w:val="left"/>
-          <w:tab w:leader="none" w:pos="5760" w:val="left"/>
+          <w:tab w:leader="none" w:pos="6469" w:val="left"/>
+          <w:tab w:leader="none" w:pos="7200" w:val="left"/>
         </w:tabs>
         <w:ind w:hanging="360" w:left="1440" w:right="0"/>
         <w:spacing w:after="200" w:before="0" w:line="276" w:lineRule="atLeast"/>
@@ -14899,7 +15339,8 @@
           <w:tab w:leader="none" w:pos="2149" w:val="left"/>
           <w:tab w:leader="none" w:pos="3589" w:val="left"/>
           <w:tab w:leader="none" w:pos="5029" w:val="left"/>
-          <w:tab w:leader="none" w:pos="5760" w:val="left"/>
+          <w:tab w:leader="none" w:pos="6469" w:val="left"/>
+          <w:tab w:leader="none" w:pos="7200" w:val="left"/>
         </w:tabs>
         <w:ind w:hanging="360" w:left="1440" w:right="0"/>
         <w:spacing w:after="200" w:before="0" w:line="276" w:lineRule="atLeast"/>
@@ -14988,7 +15429,8 @@
           <w:tab w:leader="none" w:pos="1429" w:val="left"/>
           <w:tab w:leader="none" w:pos="2149" w:val="left"/>
           <w:tab w:leader="none" w:pos="2869" w:val="left"/>
-          <w:tab w:leader="none" w:pos="2880" w:val="left"/>
+          <w:tab w:leader="none" w:pos="3589" w:val="left"/>
+          <w:tab w:leader="none" w:pos="3600" w:val="left"/>
         </w:tabs>
         <w:ind w:hanging="360" w:left="720" w:right="0"/>
         <w:spacing w:after="200" w:before="0" w:line="276" w:lineRule="atLeast"/>
@@ -15017,7 +15459,8 @@
           <w:tab w:leader="none" w:pos="2149" w:val="left"/>
           <w:tab w:leader="none" w:pos="3589" w:val="left"/>
           <w:tab w:leader="none" w:pos="5029" w:val="left"/>
-          <w:tab w:leader="none" w:pos="5760" w:val="left"/>
+          <w:tab w:leader="none" w:pos="6469" w:val="left"/>
+          <w:tab w:leader="none" w:pos="7200" w:val="left"/>
         </w:tabs>
         <w:ind w:hanging="360" w:left="1440" w:right="0"/>
         <w:spacing w:after="200" w:before="0" w:line="276" w:lineRule="atLeast"/>
@@ -15070,7 +15513,8 @@
           <w:tab w:leader="none" w:pos="2149" w:val="left"/>
           <w:tab w:leader="none" w:pos="3589" w:val="left"/>
           <w:tab w:leader="none" w:pos="5029" w:val="left"/>
-          <w:tab w:leader="none" w:pos="5760" w:val="left"/>
+          <w:tab w:leader="none" w:pos="6469" w:val="left"/>
+          <w:tab w:leader="none" w:pos="7200" w:val="left"/>
         </w:tabs>
         <w:ind w:hanging="360" w:left="1440" w:right="0"/>
         <w:spacing w:after="200" w:before="0" w:line="276" w:lineRule="atLeast"/>
@@ -15094,7 +15538,7 @@
           <w:b w:val="off"/>
           <w:szCs w:val="22"/>
           <w:bCs w:val="off"/>
-          <w:rFonts w:ascii="Calibri" w:cs="Courier New" w:eastAsia="Courier New" w:hAnsi="Calibri"/>
+          <w:rFonts w:cs="Courier New" w:eastAsia="Courier New"/>
           <w:lang w:val="en-"/>
         </w:rPr>
         <w:t xml:space="preserve">: </w:t>
@@ -15135,7 +15579,8 @@
           <w:tab w:leader="none" w:pos="2149" w:val="left"/>
           <w:tab w:leader="none" w:pos="3589" w:val="left"/>
           <w:tab w:leader="none" w:pos="5029" w:val="left"/>
-          <w:tab w:leader="none" w:pos="5760" w:val="left"/>
+          <w:tab w:leader="none" w:pos="6469" w:val="left"/>
+          <w:tab w:leader="none" w:pos="7200" w:val="left"/>
         </w:tabs>
         <w:ind w:hanging="360" w:left="1440" w:right="0"/>
         <w:spacing w:after="200" w:before="0" w:line="276" w:lineRule="atLeast"/>
@@ -15188,7 +15633,8 @@
           <w:tab w:leader="none" w:pos="1429" w:val="left"/>
           <w:tab w:leader="none" w:pos="2149" w:val="left"/>
           <w:tab w:leader="none" w:pos="2869" w:val="left"/>
-          <w:tab w:leader="none" w:pos="2880" w:val="left"/>
+          <w:tab w:leader="none" w:pos="3589" w:val="left"/>
+          <w:tab w:leader="none" w:pos="3600" w:val="left"/>
         </w:tabs>
         <w:ind w:hanging="360" w:left="720" w:right="0"/>
         <w:spacing w:after="200" w:before="0" w:line="276" w:lineRule="atLeast"/>
@@ -15217,7 +15663,8 @@
           <w:tab w:leader="none" w:pos="2149" w:val="left"/>
           <w:tab w:leader="none" w:pos="3589" w:val="left"/>
           <w:tab w:leader="none" w:pos="5029" w:val="left"/>
-          <w:tab w:leader="none" w:pos="5760" w:val="left"/>
+          <w:tab w:leader="none" w:pos="6469" w:val="left"/>
+          <w:tab w:leader="none" w:pos="7200" w:val="left"/>
         </w:tabs>
         <w:ind w:hanging="360" w:left="1440" w:right="0"/>
         <w:spacing w:after="200" w:before="0" w:line="276" w:lineRule="atLeast"/>
@@ -15270,7 +15717,8 @@
           <w:tab w:leader="none" w:pos="2149" w:val="left"/>
           <w:tab w:leader="none" w:pos="3589" w:val="left"/>
           <w:tab w:leader="none" w:pos="5029" w:val="left"/>
-          <w:tab w:leader="none" w:pos="5760" w:val="left"/>
+          <w:tab w:leader="none" w:pos="6469" w:val="left"/>
+          <w:tab w:leader="none" w:pos="7200" w:val="left"/>
         </w:tabs>
         <w:ind w:hanging="360" w:left="1440" w:right="0"/>
         <w:spacing w:after="200" w:before="0" w:line="276" w:lineRule="atLeast"/>
@@ -15346,7 +15794,7 @@
           <w:b w:val="off"/>
           <w:szCs w:val="22"/>
           <w:bCs w:val="off"/>
-          <w:rFonts w:ascii="Calibri" w:cs="Calibri" w:eastAsia="Calibri" w:hAnsi="Calibri"/>
+          <w:rFonts w:cs="Calibri" w:eastAsia="Calibri"/>
           <w:lang w:val="en-"/>
         </w:rPr>
         <w:t>Method: getSymbols</w:t>
@@ -15363,19 +15811,20 @@
           <w:tab w:leader="none" w:pos="2149" w:val="left"/>
           <w:tab w:leader="none" w:pos="3589" w:val="left"/>
           <w:tab w:leader="none" w:pos="5029" w:val="left"/>
-          <w:tab w:leader="none" w:pos="5760" w:val="left"/>
-        </w:tabs>
-        <w:ind w:hanging="360" w:left="1440" w:right="0"/>
-        <w:spacing w:after="200" w:before="0" w:line="276" w:lineRule="atLeast"/>
-      </w:pPr>
-      <w:r>
-        <w:rPr>
-          <w:color w:val="00000A"/>
-          <w:sz w:val="22"/>
-          <w:b w:val="off"/>
-          <w:szCs w:val="22"/>
-          <w:bCs w:val="off"/>
-          <w:rFonts w:ascii="Calibri" w:cs="Courier New" w:eastAsia="Courier New" w:hAnsi="Calibri"/>
+          <w:tab w:leader="none" w:pos="6469" w:val="left"/>
+          <w:tab w:leader="none" w:pos="7200" w:val="left"/>
+        </w:tabs>
+        <w:ind w:hanging="360" w:left="1440" w:right="0"/>
+        <w:spacing w:after="200" w:before="0" w:line="276" w:lineRule="atLeast"/>
+      </w:pPr>
+      <w:r>
+        <w:rPr>
+          <w:color w:val="00000A"/>
+          <w:sz w:val="22"/>
+          <w:b w:val="off"/>
+          <w:szCs w:val="22"/>
+          <w:bCs w:val="off"/>
+          <w:rFonts w:cs="Courier New" w:eastAsia="Courier New"/>
           <w:lang w:val="en-"/>
         </w:rPr>
         <w:t>Description: Gets the set of all address/value pairs in this table.</w:t>
@@ -15392,19 +15841,20 @@
           <w:tab w:leader="none" w:pos="2149" w:val="left"/>
           <w:tab w:leader="none" w:pos="3589" w:val="left"/>
           <w:tab w:leader="none" w:pos="5029" w:val="left"/>
-          <w:tab w:leader="none" w:pos="5760" w:val="left"/>
-        </w:tabs>
-        <w:ind w:hanging="360" w:left="1440" w:right="0"/>
-        <w:spacing w:after="200" w:before="0" w:line="276" w:lineRule="atLeast"/>
-      </w:pPr>
-      <w:r>
-        <w:rPr>
-          <w:color w:val="00000A"/>
-          <w:sz w:val="22"/>
-          <w:b w:val="off"/>
-          <w:szCs w:val="22"/>
-          <w:bCs w:val="off"/>
-          <w:rFonts w:ascii="Calibri" w:cs="Courier New" w:eastAsia="Courier New" w:hAnsi="Calibri"/>
+          <w:tab w:leader="none" w:pos="6469" w:val="left"/>
+          <w:tab w:leader="none" w:pos="7200" w:val="left"/>
+        </w:tabs>
+        <w:ind w:hanging="360" w:left="1440" w:right="0"/>
+        <w:spacing w:after="200" w:before="0" w:line="276" w:lineRule="atLeast"/>
+      </w:pPr>
+      <w:r>
+        <w:rPr>
+          <w:color w:val="00000A"/>
+          <w:sz w:val="22"/>
+          <w:b w:val="off"/>
+          <w:szCs w:val="22"/>
+          <w:bCs w:val="off"/>
+          <w:rFonts w:cs="Courier New" w:eastAsia="Courier New"/>
           <w:lang w:val="en-"/>
         </w:rPr>
         <w:t xml:space="preserve">Returns: </w:t>
@@ -15444,7 +15894,7 @@
           <w:b w:val="off"/>
           <w:szCs w:val="22"/>
           <w:bCs w:val="off"/>
-          <w:rFonts w:ascii="Calibri" w:cs="Calibri" w:eastAsia="Calibri" w:hAnsi="Calibri"/>
+          <w:rFonts w:cs="Calibri" w:eastAsia="Calibri"/>
           <w:lang w:val="en-"/>
         </w:rPr>
         <w:t>Method: relocate</w:t>
@@ -15461,19 +15911,20 @@
           <w:tab w:leader="none" w:pos="2149" w:val="left"/>
           <w:tab w:leader="none" w:pos="3589" w:val="left"/>
           <w:tab w:leader="none" w:pos="5029" w:val="left"/>
-          <w:tab w:leader="none" w:pos="5760" w:val="left"/>
-        </w:tabs>
-        <w:ind w:hanging="360" w:left="1440" w:right="0"/>
-        <w:spacing w:after="200" w:before="0" w:line="276" w:lineRule="atLeast"/>
-      </w:pPr>
-      <w:r>
-        <w:rPr>
-          <w:color w:val="00000A"/>
-          <w:sz w:val="22"/>
-          <w:b w:val="off"/>
-          <w:szCs w:val="22"/>
-          <w:bCs w:val="off"/>
-          <w:rFonts w:ascii="Calibri" w:cs="Courier New" w:eastAsia="Courier New" w:hAnsi="Calibri"/>
+          <w:tab w:leader="none" w:pos="6469" w:val="left"/>
+          <w:tab w:leader="none" w:pos="7200" w:val="left"/>
+        </w:tabs>
+        <w:ind w:hanging="360" w:left="1440" w:right="0"/>
+        <w:spacing w:after="200" w:before="0" w:line="276" w:lineRule="atLeast"/>
+      </w:pPr>
+      <w:r>
+        <w:rPr>
+          <w:color w:val="00000A"/>
+          <w:sz w:val="22"/>
+          <w:b w:val="off"/>
+          <w:szCs w:val="22"/>
+          <w:bCs w:val="off"/>
+          <w:rFonts w:cs="Courier New" w:eastAsia="Courier New"/>
           <w:lang w:val="en-"/>
         </w:rPr>
         <w:t>Description: Relocate all relocatable symbols from a to b.</w:t>
@@ -15490,19 +15941,20 @@
           <w:tab w:leader="none" w:pos="2149" w:val="left"/>
           <w:tab w:leader="none" w:pos="3589" w:val="left"/>
           <w:tab w:leader="none" w:pos="5029" w:val="left"/>
-          <w:tab w:leader="none" w:pos="5760" w:val="left"/>
-        </w:tabs>
-        <w:ind w:hanging="360" w:left="1440" w:right="0"/>
-        <w:spacing w:after="200" w:before="0" w:line="276" w:lineRule="atLeast"/>
-      </w:pPr>
-      <w:r>
-        <w:rPr>
-          <w:color w:val="00000A"/>
-          <w:sz w:val="22"/>
-          <w:b w:val="off"/>
-          <w:szCs w:val="22"/>
-          <w:bCs w:val="off"/>
-          <w:rFonts w:ascii="Calibri" w:cs="Courier New" w:eastAsia="Courier New" w:hAnsi="Calibri"/>
+          <w:tab w:leader="none" w:pos="6469" w:val="left"/>
+          <w:tab w:leader="none" w:pos="7200" w:val="left"/>
+        </w:tabs>
+        <w:ind w:hanging="360" w:left="1440" w:right="0"/>
+        <w:spacing w:after="200" w:before="0" w:line="276" w:lineRule="atLeast"/>
+      </w:pPr>
+      <w:r>
+        <w:rPr>
+          <w:color w:val="00000A"/>
+          <w:sz w:val="22"/>
+          <w:b w:val="off"/>
+          <w:szCs w:val="22"/>
+          <w:bCs w:val="off"/>
+          <w:rFonts w:cs="Courier New" w:eastAsia="Courier New"/>
           <w:lang w:val="en-"/>
         </w:rPr>
         <w:t xml:space="preserve">Parameters: </w:t>
@@ -15526,7 +15978,7 @@
           <w:b w:val="off"/>
           <w:szCs w:val="22"/>
           <w:bCs w:val="off"/>
-          <w:rFonts w:ascii="Calibri" w:cs="Courier New" w:eastAsia="Courier New" w:hAnsi="Calibri"/>
+          <w:rFonts w:cs="Courier New" w:eastAsia="Courier New"/>
           <w:lang w:val="en-"/>
         </w:rPr>
         <w:t xml:space="preserve"> a, </w:t>
@@ -15550,7 +16002,7 @@
           <w:b w:val="off"/>
           <w:szCs w:val="22"/>
           <w:bCs w:val="off"/>
-          <w:rFonts w:ascii="Calibri" w:cs="Courier New" w:eastAsia="Courier New" w:hAnsi="Calibri"/>
+          <w:rFonts w:cs="Courier New" w:eastAsia="Courier New"/>
           <w:lang w:val="en-"/>
         </w:rPr>
         <w:t xml:space="preserve"> b</w:t>
@@ -15567,19 +16019,20 @@
           <w:tab w:leader="none" w:pos="2149" w:val="left"/>
           <w:tab w:leader="none" w:pos="3589" w:val="left"/>
           <w:tab w:leader="none" w:pos="5029" w:val="left"/>
-          <w:tab w:leader="none" w:pos="5760" w:val="left"/>
-        </w:tabs>
-        <w:ind w:hanging="360" w:left="1440" w:right="0"/>
-        <w:spacing w:after="200" w:before="0" w:line="276" w:lineRule="atLeast"/>
-      </w:pPr>
-      <w:r>
-        <w:rPr>
-          <w:color w:val="00000A"/>
-          <w:sz w:val="22"/>
-          <w:b w:val="off"/>
-          <w:szCs w:val="22"/>
-          <w:bCs w:val="off"/>
-          <w:rFonts w:ascii="Calibri" w:cs="Courier New" w:eastAsia="Courier New" w:hAnsi="Calibri"/>
+          <w:tab w:leader="none" w:pos="6469" w:val="left"/>
+          <w:tab w:leader="none" w:pos="7200" w:val="left"/>
+        </w:tabs>
+        <w:ind w:hanging="360" w:left="1440" w:right="0"/>
+        <w:spacing w:after="200" w:before="0" w:line="276" w:lineRule="atLeast"/>
+      </w:pPr>
+      <w:r>
+        <w:rPr>
+          <w:color w:val="00000A"/>
+          <w:sz w:val="22"/>
+          <w:b w:val="off"/>
+          <w:szCs w:val="22"/>
+          <w:bCs w:val="off"/>
+          <w:rFonts w:cs="Courier New" w:eastAsia="Courier New"/>
           <w:lang w:val="en-"/>
         </w:rPr>
         <w:t xml:space="preserve">Returns: </w:t>
@@ -15600,7 +16053,7 @@
     <w:sectPr>
       <w:formProt w:val="off"/>
       <w:pgSz w:h="15840" w:w="12240"/>
-      <w:docGrid w:charSpace="12288" w:linePitch="280" w:type="default"/>
+      <w:docGrid w:charSpace="16384" w:linePitch="300" w:type="default"/>
       <w:textDirection w:val="lrTb"/>
       <w:pgNumType w:fmt="decimal"/>
       <w:type w:val="nextPage"/>
@@ -15808,7 +16261,7 @@
         <w:tab w:leader="none" w:pos="709" w:val="left"/>
       </w:tabs>
       <w:suppressAutoHyphens w:val="true"/>
-      <w:overflowPunct w:val="false"/>
+      <w:overflowPunct w:val="true"/>
     </w:pPr>
     <w:rPr>
       <w:color w:val="00000A"/>
@@ -15822,7 +16275,13 @@
     <w:name w:val="Heading 1"/>
     <w:basedOn w:val="style16"/>
     <w:next w:val="style17"/>
-    <w:pPr/>
+    <w:pPr>
+      <w:outlineLvl w:val="0"/>
+      <w:numPr>
+        <w:ilvl w:val="0"/>
+        <w:numId w:val="1"/>
+      </w:numPr>
+    </w:pPr>
     <w:rPr>
       <w:color w:val="004586"/>
       <w:sz w:val="32"/>

</xml_diff>